<commit_message>
Documentación simple de API
</commit_message>
<xml_diff>
--- a/BackEnd/FORMATO DE PETICIONES API.docx
+++ b/BackEnd/FORMATO DE PETICIONES API.docx
@@ -28,11 +28,84 @@
     </w:p>
     <w:p>
       <w:pPr>
-        <w:rPr>
-          <w:sz w:val="32"/>
-          <w:szCs w:val="32"/>
-        </w:rPr>
-      </w:pPr>
+        <w:jc w:val="center"/>
+        <w:rPr>
+          <w:rFonts w:ascii="Arial" w:hAnsi="Arial" w:cs="Arial"/>
+          <w:b/>
+          <w:bCs/>
+          <w:color w:val="00B050"/>
+          <w:sz w:val="24"/>
+          <w:szCs w:val="24"/>
+        </w:rPr>
+      </w:pPr>
+      <w:r>
+        <w:rPr>
+          <w:rFonts w:ascii="Arial" w:hAnsi="Arial" w:cs="Arial"/>
+          <w:b/>
+          <w:bCs/>
+          <w:color w:val="00B050"/>
+          <w:sz w:val="24"/>
+          <w:szCs w:val="24"/>
+        </w:rPr>
+        <w:t xml:space="preserve">Repositorio: </w:t>
+      </w:r>
+      <w:hyperlink r:id="rId5" w:history="1">
+        <w:r>
+          <w:rPr>
+            <w:rStyle w:val="Hipervnculo"/>
+            <w:rFonts w:ascii="Arial" w:hAnsi="Arial" w:cs="Arial"/>
+            <w:b/>
+            <w:bCs/>
+            <w:sz w:val="24"/>
+            <w:szCs w:val="24"/>
+          </w:rPr>
+          <w:t>https://github.com/xcoru/test-</w:t>
+        </w:r>
+        <w:r>
+          <w:rPr>
+            <w:rStyle w:val="Hipervnculo"/>
+            <w:rFonts w:ascii="Arial" w:hAnsi="Arial" w:cs="Arial"/>
+            <w:b/>
+            <w:bCs/>
+            <w:sz w:val="24"/>
+            <w:szCs w:val="24"/>
+          </w:rPr>
+          <w:t>d</w:t>
+        </w:r>
+        <w:r>
+          <w:rPr>
+            <w:rStyle w:val="Hipervnculo"/>
+            <w:rFonts w:ascii="Arial" w:hAnsi="Arial" w:cs="Arial"/>
+            <w:b/>
+            <w:bCs/>
+            <w:sz w:val="24"/>
+            <w:szCs w:val="24"/>
+          </w:rPr>
+          <w:t>aniel-</w:t>
+        </w:r>
+        <w:r>
+          <w:rPr>
+            <w:rStyle w:val="Hipervnculo"/>
+            <w:rFonts w:ascii="Arial" w:hAnsi="Arial" w:cs="Arial"/>
+            <w:b/>
+            <w:bCs/>
+            <w:sz w:val="24"/>
+            <w:szCs w:val="24"/>
+          </w:rPr>
+          <w:t>d</w:t>
+        </w:r>
+        <w:r>
+          <w:rPr>
+            <w:rStyle w:val="Hipervnculo"/>
+            <w:rFonts w:ascii="Arial" w:hAnsi="Arial" w:cs="Arial"/>
+            <w:b/>
+            <w:bCs/>
+            <w:sz w:val="24"/>
+            <w:szCs w:val="24"/>
+          </w:rPr>
+          <w:t>erez</w:t>
+        </w:r>
+      </w:hyperlink>
     </w:p>
     <w:p>
       <w:pPr>
@@ -49,7 +122,51 @@
           <w:sz w:val="24"/>
           <w:szCs w:val="24"/>
         </w:rPr>
-        <w:t>Todas las peticiones son mediante POST y las operaciones básicas para catálogos son:</w:t>
+        <w:t xml:space="preserve">Todas las peticiones son mediante </w:t>
+      </w:r>
+      <w:r>
+        <w:rPr>
+          <w:rFonts w:ascii="Arial" w:hAnsi="Arial" w:cs="Arial"/>
+          <w:b/>
+          <w:bCs/>
+          <w:sz w:val="24"/>
+          <w:szCs w:val="24"/>
+        </w:rPr>
+        <w:t>POST</w:t>
+      </w:r>
+      <w:r>
+        <w:rPr>
+          <w:rFonts w:ascii="Arial" w:hAnsi="Arial" w:cs="Arial"/>
+          <w:sz w:val="24"/>
+          <w:szCs w:val="24"/>
+        </w:rPr>
+        <w:t xml:space="preserve"> y</w:t>
+      </w:r>
+      <w:r>
+        <w:rPr>
+          <w:rFonts w:ascii="Arial" w:hAnsi="Arial" w:cs="Arial"/>
+          <w:sz w:val="24"/>
+          <w:szCs w:val="24"/>
+        </w:rPr>
+        <w:t xml:space="preserve"> en formato </w:t>
+      </w:r>
+      <w:r>
+        <w:rPr>
+          <w:rFonts w:ascii="Arial" w:hAnsi="Arial" w:cs="Arial"/>
+          <w:b/>
+          <w:bCs/>
+          <w:sz w:val="24"/>
+          <w:szCs w:val="24"/>
+        </w:rPr>
+        <w:t>JSON</w:t>
+      </w:r>
+      <w:r>
+        <w:rPr>
+          <w:rFonts w:ascii="Arial" w:hAnsi="Arial" w:cs="Arial"/>
+          <w:sz w:val="24"/>
+          <w:szCs w:val="24"/>
+        </w:rPr>
+        <w:t xml:space="preserve"> las operaciones básicas para catálogos son:</w:t>
       </w:r>
     </w:p>
     <w:p>
@@ -370,15 +487,7 @@
           <w:sz w:val="24"/>
           <w:szCs w:val="24"/>
         </w:rPr>
-        <w:t>Elimina un registro</w:t>
-      </w:r>
-      <w:r>
-        <w:rPr>
-          <w:rFonts w:ascii="Arial" w:hAnsi="Arial" w:cs="Arial"/>
-          <w:sz w:val="24"/>
-          <w:szCs w:val="24"/>
-        </w:rPr>
-        <w:t xml:space="preserve">, devuelve </w:t>
+        <w:t xml:space="preserve">Elimina un registro, devuelve </w:t>
       </w:r>
       <w:r>
         <w:rPr>
@@ -417,14 +526,266 @@
     </w:p>
     <w:p>
       <w:pPr>
-        <w:rPr>
-          <w:sz w:val="32"/>
-          <w:szCs w:val="32"/>
-        </w:rPr>
-      </w:pPr>
-    </w:p>
-    <w:p>
-      <w:pPr>
+        <w:pStyle w:val="Prrafodelista"/>
+        <w:rPr>
+          <w:rFonts w:ascii="Arial" w:hAnsi="Arial" w:cs="Arial"/>
+          <w:sz w:val="24"/>
+          <w:szCs w:val="24"/>
+        </w:rPr>
+      </w:pPr>
+    </w:p>
+    <w:p>
+      <w:pPr>
+        <w:pStyle w:val="Prrafodelista"/>
+        <w:rPr>
+          <w:rFonts w:ascii="Arial" w:hAnsi="Arial" w:cs="Arial"/>
+          <w:sz w:val="24"/>
+          <w:szCs w:val="24"/>
+        </w:rPr>
+      </w:pPr>
+      <w:r>
+        <w:rPr>
+          <w:rFonts w:ascii="Arial" w:hAnsi="Arial" w:cs="Arial"/>
+          <w:sz w:val="24"/>
+          <w:szCs w:val="24"/>
+        </w:rPr>
+        <w:t xml:space="preserve">La plataforma tiene un sistema de autentificación básico por lo que es necesario </w:t>
+      </w:r>
+      <w:proofErr w:type="spellStart"/>
+      <w:r>
+        <w:rPr>
+          <w:rFonts w:ascii="Arial" w:hAnsi="Arial" w:cs="Arial"/>
+          <w:sz w:val="24"/>
+          <w:szCs w:val="24"/>
+        </w:rPr>
+        <w:t>loguearse</w:t>
+      </w:r>
+      <w:proofErr w:type="spellEnd"/>
+      <w:r>
+        <w:rPr>
+          <w:rFonts w:ascii="Arial" w:hAnsi="Arial" w:cs="Arial"/>
+          <w:sz w:val="24"/>
+          <w:szCs w:val="24"/>
+        </w:rPr>
+        <w:t xml:space="preserve"> para obtener hash de acceso. Los usuarios predeterminados son:</w:t>
+      </w:r>
+    </w:p>
+    <w:p>
+      <w:pPr>
+        <w:pStyle w:val="Prrafodelista"/>
+        <w:rPr>
+          <w:rFonts w:ascii="Arial" w:hAnsi="Arial" w:cs="Arial"/>
+          <w:sz w:val="24"/>
+          <w:szCs w:val="24"/>
+        </w:rPr>
+      </w:pPr>
+    </w:p>
+    <w:tbl>
+      <w:tblPr>
+        <w:tblStyle w:val="Tablaconcuadrcula5oscura-nfasis6"/>
+        <w:tblW w:w="0" w:type="auto"/>
+        <w:tblLook w:val="04A0" w:firstRow="1" w:lastRow="0" w:firstColumn="1" w:lastColumn="0" w:noHBand="0" w:noVBand="1"/>
+      </w:tblPr>
+      <w:tblGrid>
+        <w:gridCol w:w="1696"/>
+        <w:gridCol w:w="1560"/>
+      </w:tblGrid>
+      <w:tr>
+        <w:trPr>
+          <w:cnfStyle w:val="100000000000" w:firstRow="1" w:lastRow="0" w:firstColumn="0" w:lastColumn="0" w:oddVBand="0" w:evenVBand="0" w:oddHBand="0" w:evenHBand="0" w:firstRowFirstColumn="0" w:firstRowLastColumn="0" w:lastRowFirstColumn="0" w:lastRowLastColumn="0"/>
+        </w:trPr>
+        <w:tc>
+          <w:tcPr>
+            <w:cnfStyle w:val="001000000000" w:firstRow="0" w:lastRow="0" w:firstColumn="1" w:lastColumn="0" w:oddVBand="0" w:evenVBand="0" w:oddHBand="0" w:evenHBand="0" w:firstRowFirstColumn="0" w:firstRowLastColumn="0" w:lastRowFirstColumn="0" w:lastRowLastColumn="0"/>
+            <w:tcW w:w="1696" w:type="dxa"/>
+          </w:tcPr>
+          <w:p>
+            <w:pPr>
+              <w:pStyle w:val="Prrafodelista"/>
+              <w:ind w:left="0"/>
+              <w:rPr>
+                <w:rFonts w:ascii="Arial" w:hAnsi="Arial" w:cs="Arial"/>
+                <w:sz w:val="24"/>
+                <w:szCs w:val="24"/>
+              </w:rPr>
+            </w:pPr>
+            <w:r>
+              <w:rPr>
+                <w:rFonts w:ascii="Arial" w:hAnsi="Arial" w:cs="Arial"/>
+                <w:sz w:val="24"/>
+                <w:szCs w:val="24"/>
+              </w:rPr>
+              <w:t>Usuario</w:t>
+            </w:r>
+          </w:p>
+        </w:tc>
+        <w:tc>
+          <w:tcPr>
+            <w:tcW w:w="1560" w:type="dxa"/>
+          </w:tcPr>
+          <w:p>
+            <w:pPr>
+              <w:pStyle w:val="Prrafodelista"/>
+              <w:ind w:left="0"/>
+              <w:cnfStyle w:val="100000000000" w:firstRow="1" w:lastRow="0" w:firstColumn="0" w:lastColumn="0" w:oddVBand="0" w:evenVBand="0" w:oddHBand="0" w:evenHBand="0" w:firstRowFirstColumn="0" w:firstRowLastColumn="0" w:lastRowFirstColumn="0" w:lastRowLastColumn="0"/>
+              <w:rPr>
+                <w:rFonts w:ascii="Arial" w:hAnsi="Arial" w:cs="Arial"/>
+                <w:sz w:val="24"/>
+                <w:szCs w:val="24"/>
+              </w:rPr>
+            </w:pPr>
+            <w:proofErr w:type="spellStart"/>
+            <w:r>
+              <w:rPr>
+                <w:rFonts w:ascii="Arial" w:hAnsi="Arial" w:cs="Arial"/>
+                <w:sz w:val="24"/>
+                <w:szCs w:val="24"/>
+              </w:rPr>
+              <w:t>Password</w:t>
+            </w:r>
+            <w:proofErr w:type="spellEnd"/>
+          </w:p>
+        </w:tc>
+      </w:tr>
+      <w:tr>
+        <w:trPr>
+          <w:cnfStyle w:val="000000100000" w:firstRow="0" w:lastRow="0" w:firstColumn="0" w:lastColumn="0" w:oddVBand="0" w:evenVBand="0" w:oddHBand="1" w:evenHBand="0" w:firstRowFirstColumn="0" w:firstRowLastColumn="0" w:lastRowFirstColumn="0" w:lastRowLastColumn="0"/>
+        </w:trPr>
+        <w:tc>
+          <w:tcPr>
+            <w:cnfStyle w:val="001000000000" w:firstRow="0" w:lastRow="0" w:firstColumn="1" w:lastColumn="0" w:oddVBand="0" w:evenVBand="0" w:oddHBand="0" w:evenHBand="0" w:firstRowFirstColumn="0" w:firstRowLastColumn="0" w:lastRowFirstColumn="0" w:lastRowLastColumn="0"/>
+            <w:tcW w:w="1696" w:type="dxa"/>
+          </w:tcPr>
+          <w:p>
+            <w:pPr>
+              <w:pStyle w:val="Prrafodelista"/>
+              <w:ind w:left="0"/>
+              <w:rPr>
+                <w:rFonts w:ascii="Arial" w:hAnsi="Arial" w:cs="Arial"/>
+                <w:sz w:val="24"/>
+                <w:szCs w:val="24"/>
+              </w:rPr>
+            </w:pPr>
+            <w:proofErr w:type="spellStart"/>
+            <w:r>
+              <w:rPr>
+                <w:rFonts w:ascii="Arial" w:hAnsi="Arial" w:cs="Arial"/>
+                <w:sz w:val="24"/>
+                <w:szCs w:val="24"/>
+              </w:rPr>
+              <w:t>admin</w:t>
+            </w:r>
+            <w:proofErr w:type="spellEnd"/>
+          </w:p>
+        </w:tc>
+        <w:tc>
+          <w:tcPr>
+            <w:tcW w:w="1560" w:type="dxa"/>
+          </w:tcPr>
+          <w:p>
+            <w:pPr>
+              <w:pStyle w:val="Prrafodelista"/>
+              <w:ind w:left="0"/>
+              <w:cnfStyle w:val="000000100000" w:firstRow="0" w:lastRow="0" w:firstColumn="0" w:lastColumn="0" w:oddVBand="0" w:evenVBand="0" w:oddHBand="1" w:evenHBand="0" w:firstRowFirstColumn="0" w:firstRowLastColumn="0" w:lastRowFirstColumn="0" w:lastRowLastColumn="0"/>
+              <w:rPr>
+                <w:rFonts w:ascii="Arial" w:hAnsi="Arial" w:cs="Arial"/>
+                <w:sz w:val="24"/>
+                <w:szCs w:val="24"/>
+              </w:rPr>
+            </w:pPr>
+            <w:proofErr w:type="spellStart"/>
+            <w:r>
+              <w:rPr>
+                <w:rFonts w:ascii="Arial" w:hAnsi="Arial" w:cs="Arial"/>
+                <w:sz w:val="24"/>
+                <w:szCs w:val="24"/>
+              </w:rPr>
+              <w:t>admin</w:t>
+            </w:r>
+            <w:proofErr w:type="spellEnd"/>
+          </w:p>
+        </w:tc>
+      </w:tr>
+      <w:tr>
+        <w:tc>
+          <w:tcPr>
+            <w:cnfStyle w:val="001000000000" w:firstRow="0" w:lastRow="0" w:firstColumn="1" w:lastColumn="0" w:oddVBand="0" w:evenVBand="0" w:oddHBand="0" w:evenHBand="0" w:firstRowFirstColumn="0" w:firstRowLastColumn="0" w:lastRowFirstColumn="0" w:lastRowLastColumn="0"/>
+            <w:tcW w:w="1696" w:type="dxa"/>
+          </w:tcPr>
+          <w:p>
+            <w:pPr>
+              <w:pStyle w:val="Prrafodelista"/>
+              <w:ind w:left="0"/>
+              <w:rPr>
+                <w:rFonts w:ascii="Arial" w:hAnsi="Arial" w:cs="Arial"/>
+                <w:sz w:val="24"/>
+                <w:szCs w:val="24"/>
+              </w:rPr>
+            </w:pPr>
+            <w:proofErr w:type="spellStart"/>
+            <w:r>
+              <w:rPr>
+                <w:rFonts w:ascii="Arial" w:hAnsi="Arial" w:cs="Arial"/>
+                <w:sz w:val="24"/>
+                <w:szCs w:val="24"/>
+              </w:rPr>
+              <w:t>user</w:t>
+            </w:r>
+            <w:proofErr w:type="spellEnd"/>
+          </w:p>
+        </w:tc>
+        <w:tc>
+          <w:tcPr>
+            <w:tcW w:w="1560" w:type="dxa"/>
+          </w:tcPr>
+          <w:p>
+            <w:pPr>
+              <w:pStyle w:val="Prrafodelista"/>
+              <w:ind w:left="0"/>
+              <w:cnfStyle w:val="000000000000" w:firstRow="0" w:lastRow="0" w:firstColumn="0" w:lastColumn="0" w:oddVBand="0" w:evenVBand="0" w:oddHBand="0" w:evenHBand="0" w:firstRowFirstColumn="0" w:firstRowLastColumn="0" w:lastRowFirstColumn="0" w:lastRowLastColumn="0"/>
+              <w:rPr>
+                <w:rFonts w:ascii="Arial" w:hAnsi="Arial" w:cs="Arial"/>
+                <w:sz w:val="24"/>
+                <w:szCs w:val="24"/>
+              </w:rPr>
+            </w:pPr>
+            <w:proofErr w:type="spellStart"/>
+            <w:r>
+              <w:rPr>
+                <w:rFonts w:ascii="Arial" w:hAnsi="Arial" w:cs="Arial"/>
+                <w:sz w:val="24"/>
+                <w:szCs w:val="24"/>
+              </w:rPr>
+              <w:t>user</w:t>
+            </w:r>
+            <w:proofErr w:type="spellEnd"/>
+          </w:p>
+        </w:tc>
+      </w:tr>
+    </w:tbl>
+    <w:p>
+      <w:pPr>
+        <w:pStyle w:val="Prrafodelista"/>
+        <w:rPr>
+          <w:rFonts w:ascii="Arial" w:hAnsi="Arial" w:cs="Arial"/>
+          <w:sz w:val="24"/>
+          <w:szCs w:val="24"/>
+        </w:rPr>
+      </w:pPr>
+    </w:p>
+    <w:p>
+      <w:pPr>
+        <w:rPr>
+          <w:rFonts w:ascii="Arial" w:hAnsi="Arial" w:cs="Arial"/>
+          <w:i/>
+          <w:iCs/>
+          <w:color w:val="0070C0"/>
+          <w:sz w:val="28"/>
+          <w:szCs w:val="28"/>
+        </w:rPr>
+      </w:pPr>
+      <w:proofErr w:type="spellStart"/>
+      <w:r>
         <w:rPr>
           <w:rFonts w:ascii="Arial" w:hAnsi="Arial" w:cs="Arial"/>
           <w:b/>
@@ -432,8 +793,9 @@
           <w:sz w:val="28"/>
           <w:szCs w:val="28"/>
         </w:rPr>
-      </w:pPr>
-      <w:proofErr w:type="spellStart"/>
+        <w:t>Login</w:t>
+      </w:r>
+      <w:proofErr w:type="spellEnd"/>
       <w:r>
         <w:rPr>
           <w:rFonts w:ascii="Arial" w:hAnsi="Arial" w:cs="Arial"/>
@@ -442,9 +804,8 @@
           <w:sz w:val="28"/>
           <w:szCs w:val="28"/>
         </w:rPr>
-        <w:t>Login</w:t>
-      </w:r>
-      <w:proofErr w:type="spellEnd"/>
+        <w:t>:</w:t>
+      </w:r>
       <w:r>
         <w:rPr>
           <w:rFonts w:ascii="Arial" w:hAnsi="Arial" w:cs="Arial"/>
@@ -453,7 +814,42 @@
           <w:sz w:val="28"/>
           <w:szCs w:val="28"/>
         </w:rPr>
-        <w:t>:</w:t>
+        <w:t xml:space="preserve"> </w:t>
+      </w:r>
+      <w:r>
+        <w:rPr>
+          <w:rFonts w:ascii="Arial" w:hAnsi="Arial" w:cs="Arial"/>
+          <w:i/>
+          <w:iCs/>
+          <w:color w:val="0070C0"/>
+          <w:sz w:val="28"/>
+          <w:szCs w:val="28"/>
+        </w:rPr>
+        <w:t>“127.0.0.1/api/</w:t>
+      </w:r>
+      <w:proofErr w:type="spellStart"/>
+      <w:r>
+        <w:rPr>
+          <w:rFonts w:ascii="Arial" w:hAnsi="Arial" w:cs="Arial"/>
+          <w:i/>
+          <w:iCs/>
+          <w:color w:val="0070C0"/>
+          <w:sz w:val="28"/>
+          <w:szCs w:val="28"/>
+        </w:rPr>
+        <w:t>login</w:t>
+      </w:r>
+      <w:proofErr w:type="spellEnd"/>
+      <w:r>
+        <w:rPr>
+          <w:rFonts w:ascii="Arial" w:hAnsi="Arial" w:cs="Arial"/>
+          <w:i/>
+          <w:iCs/>
+          <w:color w:val="0070C0"/>
+          <w:sz w:val="28"/>
+          <w:szCs w:val="28"/>
+        </w:rPr>
+        <w:t xml:space="preserve">” </w:t>
       </w:r>
     </w:p>
     <w:p>
@@ -509,7 +905,7 @@
           <w:szCs w:val="24"/>
           <w:lang w:eastAsia="es-MX"/>
         </w:rPr>
-        <w:t>"</w:t>
+        <w:t>“</w:t>
       </w:r>
       <w:proofErr w:type="spellStart"/>
       <w:r>
@@ -520,9 +916,8 @@
           <w:szCs w:val="24"/>
           <w:lang w:eastAsia="es-MX"/>
         </w:rPr>
-        <w:t>usr</w:t>
-      </w:r>
-      <w:proofErr w:type="spellEnd"/>
+        <w:t>us</w:t>
+      </w:r>
       <w:r>
         <w:rPr>
           <w:rFonts w:ascii="Consolas" w:eastAsia="Times New Roman" w:hAnsi="Consolas" w:cs="Times New Roman"/>
@@ -531,8 +926,30 @@
           <w:szCs w:val="24"/>
           <w:lang w:eastAsia="es-MX"/>
         </w:rPr>
-        <w:t>"</w:t>
-      </w:r>
+        <w:t>e</w:t>
+      </w:r>
+      <w:r>
+        <w:rPr>
+          <w:rFonts w:ascii="Consolas" w:eastAsia="Times New Roman" w:hAnsi="Consolas" w:cs="Times New Roman"/>
+          <w:color w:val="A31515"/>
+          <w:sz w:val="24"/>
+          <w:szCs w:val="24"/>
+          <w:lang w:eastAsia="es-MX"/>
+        </w:rPr>
+        <w:t>r</w:t>
+      </w:r>
+      <w:proofErr w:type="spellEnd"/>
+      <w:r>
+        <w:rPr>
+          <w:rFonts w:ascii="Consolas" w:eastAsia="Times New Roman" w:hAnsi="Consolas" w:cs="Times New Roman"/>
+          <w:color w:val="A31515"/>
+          <w:sz w:val="24"/>
+          <w:szCs w:val="24"/>
+          <w:lang w:eastAsia="es-MX"/>
+        </w:rPr>
+        <w:t>”</w:t>
+      </w:r>
+      <w:proofErr w:type="gramStart"/>
       <w:r>
         <w:rPr>
           <w:rFonts w:ascii="Consolas" w:eastAsia="Times New Roman" w:hAnsi="Consolas" w:cs="Times New Roman"/>
@@ -551,7 +968,7 @@
           <w:szCs w:val="24"/>
           <w:lang w:eastAsia="es-MX"/>
         </w:rPr>
-        <w:t>"</w:t>
+        <w:t>”</w:t>
       </w:r>
       <w:proofErr w:type="spellStart"/>
       <w:r>
@@ -565,6 +982,7 @@
         <w:t>admin</w:t>
       </w:r>
       <w:proofErr w:type="spellEnd"/>
+      <w:proofErr w:type="gramEnd"/>
       <w:r>
         <w:rPr>
           <w:rFonts w:ascii="Consolas" w:eastAsia="Times New Roman" w:hAnsi="Consolas" w:cs="Times New Roman"/>
@@ -573,7 +991,7 @@
           <w:szCs w:val="24"/>
           <w:lang w:eastAsia="es-MX"/>
         </w:rPr>
-        <w:t>"</w:t>
+        <w:t>”</w:t>
       </w:r>
       <w:r>
         <w:rPr>
@@ -616,8 +1034,41 @@
           <w:szCs w:val="24"/>
           <w:lang w:eastAsia="es-MX"/>
         </w:rPr>
-        <w:t>"pwd"</w:t>
-      </w:r>
+        <w:t>“</w:t>
+      </w:r>
+      <w:proofErr w:type="spellStart"/>
+      <w:r>
+        <w:rPr>
+          <w:rFonts w:ascii="Consolas" w:eastAsia="Times New Roman" w:hAnsi="Consolas" w:cs="Times New Roman"/>
+          <w:color w:val="A31515"/>
+          <w:sz w:val="24"/>
+          <w:szCs w:val="24"/>
+          <w:lang w:eastAsia="es-MX"/>
+        </w:rPr>
+        <w:t>p</w:t>
+      </w:r>
+      <w:r>
+        <w:rPr>
+          <w:rFonts w:ascii="Consolas" w:eastAsia="Times New Roman" w:hAnsi="Consolas" w:cs="Times New Roman"/>
+          <w:color w:val="A31515"/>
+          <w:sz w:val="24"/>
+          <w:szCs w:val="24"/>
+          <w:lang w:eastAsia="es-MX"/>
+        </w:rPr>
+        <w:t>assword</w:t>
+      </w:r>
+      <w:proofErr w:type="spellEnd"/>
+      <w:r>
+        <w:rPr>
+          <w:rFonts w:ascii="Consolas" w:eastAsia="Times New Roman" w:hAnsi="Consolas" w:cs="Times New Roman"/>
+          <w:color w:val="A31515"/>
+          <w:sz w:val="24"/>
+          <w:szCs w:val="24"/>
+          <w:lang w:eastAsia="es-MX"/>
+        </w:rPr>
+        <w:t>”</w:t>
+      </w:r>
+      <w:proofErr w:type="gramStart"/>
       <w:r>
         <w:rPr>
           <w:rFonts w:ascii="Consolas" w:eastAsia="Times New Roman" w:hAnsi="Consolas" w:cs="Times New Roman"/>
@@ -636,7 +1087,30 @@
           <w:szCs w:val="24"/>
           <w:lang w:eastAsia="es-MX"/>
         </w:rPr>
-        <w:t>"12345"</w:t>
+        <w:t>”</w:t>
+      </w:r>
+      <w:proofErr w:type="spellStart"/>
+      <w:r>
+        <w:rPr>
+          <w:rFonts w:ascii="Consolas" w:eastAsia="Times New Roman" w:hAnsi="Consolas" w:cs="Times New Roman"/>
+          <w:color w:val="0451A5"/>
+          <w:sz w:val="24"/>
+          <w:szCs w:val="24"/>
+          <w:lang w:eastAsia="es-MX"/>
+        </w:rPr>
+        <w:t>admin</w:t>
+      </w:r>
+      <w:proofErr w:type="spellEnd"/>
+      <w:proofErr w:type="gramEnd"/>
+      <w:r>
+        <w:rPr>
+          <w:rFonts w:ascii="Consolas" w:eastAsia="Times New Roman" w:hAnsi="Consolas" w:cs="Times New Roman"/>
+          <w:color w:val="0451A5"/>
+          <w:sz w:val="24"/>
+          <w:szCs w:val="24"/>
+          <w:lang w:eastAsia="es-MX"/>
+        </w:rPr>
+        <w:t>”</w:t>
       </w:r>
     </w:p>
     <w:p>
@@ -661,15 +1135,6 @@
         </w:rPr>
         <w:t>}</w:t>
       </w:r>
-    </w:p>
-    <w:p>
-      <w:pPr>
-        <w:shd w:val="clear" w:color="auto" w:fill="E2EFD9" w:themeFill="accent6" w:themeFillTint="33"/>
-        <w:rPr>
-          <w:sz w:val="32"/>
-          <w:szCs w:val="32"/>
-        </w:rPr>
-      </w:pPr>
     </w:p>
     <w:p>
       <w:pPr>
@@ -686,12 +1151,23 @@
       <w:pPr>
         <w:rPr>
           <w:rFonts w:ascii="Arial" w:hAnsi="Arial" w:cs="Arial"/>
+          <w:i/>
+          <w:iCs/>
+          <w:color w:val="0070C0"/>
+          <w:sz w:val="28"/>
+          <w:szCs w:val="28"/>
+        </w:rPr>
+      </w:pPr>
+      <w:r>
+        <w:rPr>
+          <w:rFonts w:ascii="Arial" w:hAnsi="Arial" w:cs="Arial"/>
           <w:b/>
           <w:bCs/>
           <w:sz w:val="28"/>
           <w:szCs w:val="28"/>
         </w:rPr>
-      </w:pPr>
+        <w:t>Resto de peticiones:</w:t>
+      </w:r>
       <w:r>
         <w:rPr>
           <w:rFonts w:ascii="Arial" w:hAnsi="Arial" w:cs="Arial"/>
@@ -700,7 +1176,189 @@
           <w:sz w:val="28"/>
           <w:szCs w:val="28"/>
         </w:rPr>
-        <w:t>Resto de peticiones:</w:t>
+        <w:t xml:space="preserve"> </w:t>
+      </w:r>
+      <w:r>
+        <w:rPr>
+          <w:rFonts w:ascii="Arial" w:hAnsi="Arial" w:cs="Arial"/>
+          <w:i/>
+          <w:iCs/>
+          <w:color w:val="0070C0"/>
+          <w:sz w:val="28"/>
+          <w:szCs w:val="28"/>
+        </w:rPr>
+        <w:t>“127.0.0.1/api/</w:t>
+      </w:r>
+      <w:r>
+        <w:rPr>
+          <w:rFonts w:ascii="Arial" w:hAnsi="Arial" w:cs="Arial"/>
+          <w:i/>
+          <w:iCs/>
+          <w:color w:val="0070C0"/>
+          <w:sz w:val="28"/>
+          <w:szCs w:val="28"/>
+        </w:rPr>
+        <w:t>[ruta]/[operación]</w:t>
+      </w:r>
+      <w:r>
+        <w:rPr>
+          <w:rFonts w:ascii="Arial" w:hAnsi="Arial" w:cs="Arial"/>
+          <w:i/>
+          <w:iCs/>
+          <w:color w:val="0070C0"/>
+          <w:sz w:val="28"/>
+          <w:szCs w:val="28"/>
+        </w:rPr>
+        <w:t>”</w:t>
+      </w:r>
+    </w:p>
+    <w:p>
+      <w:pPr>
+        <w:rPr>
+          <w:rFonts w:ascii="Arial" w:hAnsi="Arial" w:cs="Arial"/>
+          <w:b/>
+          <w:bCs/>
+          <w:sz w:val="28"/>
+          <w:szCs w:val="28"/>
+        </w:rPr>
+      </w:pPr>
+      <w:r>
+        <w:rPr>
+          <w:rFonts w:ascii="Arial" w:hAnsi="Arial" w:cs="Arial"/>
+          <w:i/>
+          <w:iCs/>
+          <w:color w:val="0070C0"/>
+          <w:sz w:val="28"/>
+          <w:szCs w:val="28"/>
+        </w:rPr>
+        <w:t xml:space="preserve">Ej. </w:t>
+      </w:r>
+      <w:r>
+        <w:rPr>
+          <w:rFonts w:ascii="Arial" w:hAnsi="Arial" w:cs="Arial"/>
+          <w:i/>
+          <w:iCs/>
+          <w:color w:val="0070C0"/>
+          <w:sz w:val="28"/>
+          <w:szCs w:val="28"/>
+        </w:rPr>
+        <w:t>“127.0.0.1/api/</w:t>
+      </w:r>
+      <w:proofErr w:type="spellStart"/>
+      <w:r>
+        <w:rPr>
+          <w:rFonts w:ascii="Arial" w:hAnsi="Arial" w:cs="Arial"/>
+          <w:i/>
+          <w:iCs/>
+          <w:color w:val="0070C0"/>
+          <w:sz w:val="28"/>
+          <w:szCs w:val="28"/>
+        </w:rPr>
+        <w:t>user</w:t>
+      </w:r>
+      <w:proofErr w:type="spellEnd"/>
+      <w:r>
+        <w:rPr>
+          <w:rFonts w:ascii="Arial" w:hAnsi="Arial" w:cs="Arial"/>
+          <w:i/>
+          <w:iCs/>
+          <w:color w:val="0070C0"/>
+          <w:sz w:val="28"/>
+          <w:szCs w:val="28"/>
+        </w:rPr>
+        <w:t>/</w:t>
+      </w:r>
+      <w:proofErr w:type="spellStart"/>
+      <w:proofErr w:type="gramStart"/>
+      <w:r>
+        <w:rPr>
+          <w:rFonts w:ascii="Arial" w:hAnsi="Arial" w:cs="Arial"/>
+          <w:i/>
+          <w:iCs/>
+          <w:color w:val="0070C0"/>
+          <w:sz w:val="28"/>
+          <w:szCs w:val="28"/>
+        </w:rPr>
+        <w:t>list</w:t>
+      </w:r>
+      <w:proofErr w:type="spellEnd"/>
+      <w:r>
+        <w:rPr>
+          <w:rFonts w:ascii="Arial" w:hAnsi="Arial" w:cs="Arial"/>
+          <w:i/>
+          <w:iCs/>
+          <w:color w:val="0070C0"/>
+          <w:sz w:val="28"/>
+          <w:szCs w:val="28"/>
+        </w:rPr>
+        <w:t>”</w:t>
+      </w:r>
+      <w:r>
+        <w:rPr>
+          <w:rFonts w:ascii="Arial" w:hAnsi="Arial" w:cs="Arial"/>
+          <w:i/>
+          <w:iCs/>
+          <w:color w:val="0070C0"/>
+          <w:sz w:val="28"/>
+          <w:szCs w:val="28"/>
+        </w:rPr>
+        <w:t xml:space="preserve">   </w:t>
+      </w:r>
+      <w:proofErr w:type="gramEnd"/>
+      <w:r>
+        <w:rPr>
+          <w:rFonts w:ascii="Arial" w:hAnsi="Arial" w:cs="Arial"/>
+          <w:i/>
+          <w:iCs/>
+          <w:color w:val="0070C0"/>
+          <w:sz w:val="28"/>
+          <w:szCs w:val="28"/>
+        </w:rPr>
+        <w:t>.</w:t>
+      </w:r>
+      <w:r>
+        <w:rPr>
+          <w:rFonts w:ascii="Arial" w:hAnsi="Arial" w:cs="Arial"/>
+          <w:i/>
+          <w:iCs/>
+          <w:color w:val="0070C0"/>
+          <w:sz w:val="28"/>
+          <w:szCs w:val="28"/>
+        </w:rPr>
+        <w:t>-</w:t>
+      </w:r>
+      <w:r>
+        <w:rPr>
+          <w:rFonts w:ascii="Arial" w:hAnsi="Arial" w:cs="Arial"/>
+          <w:i/>
+          <w:iCs/>
+          <w:color w:val="0070C0"/>
+          <w:sz w:val="28"/>
+          <w:szCs w:val="28"/>
+        </w:rPr>
+        <w:t>&gt;</w:t>
+      </w:r>
+      <w:r>
+        <w:rPr>
+          <w:rFonts w:ascii="Arial" w:hAnsi="Arial" w:cs="Arial"/>
+          <w:i/>
+          <w:iCs/>
+          <w:color w:val="0070C0"/>
+          <w:sz w:val="28"/>
+          <w:szCs w:val="28"/>
+        </w:rPr>
+        <w:t xml:space="preserve"> </w:t>
+      </w:r>
+      <w:r>
+        <w:rPr>
+          <w:rFonts w:ascii="Arial" w:hAnsi="Arial" w:cs="Arial"/>
+          <w:i/>
+          <w:iCs/>
+          <w:color w:val="0070C0"/>
+          <w:sz w:val="28"/>
+          <w:szCs w:val="28"/>
+        </w:rPr>
+        <w:t xml:space="preserve">regresará lista de usuarios </w:t>
       </w:r>
     </w:p>
     <w:p>
@@ -756,7 +1414,7 @@
           <w:szCs w:val="24"/>
           <w:lang w:eastAsia="es-MX"/>
         </w:rPr>
-        <w:t>"</w:t>
+        <w:t>“</w:t>
       </w:r>
       <w:r>
         <w:rPr>
@@ -776,8 +1434,9 @@
           <w:szCs w:val="24"/>
           <w:lang w:eastAsia="es-MX"/>
         </w:rPr>
-        <w:t>"</w:t>
-      </w:r>
+        <w:t>”</w:t>
+      </w:r>
+      <w:proofErr w:type="gramStart"/>
       <w:r>
         <w:rPr>
           <w:rFonts w:ascii="Consolas" w:eastAsia="Times New Roman" w:hAnsi="Consolas" w:cs="Times New Roman"/>
@@ -796,7 +1455,7 @@
           <w:szCs w:val="24"/>
           <w:lang w:eastAsia="es-MX"/>
         </w:rPr>
-        <w:t>"</w:t>
+        <w:t>”</w:t>
       </w:r>
       <w:r>
         <w:rPr>
@@ -806,9 +1465,9 @@
           <w:szCs w:val="24"/>
           <w:lang w:eastAsia="es-MX"/>
         </w:rPr>
-        <w:t>sdfsd3235fsdg5df4g54gf5df4g5dfg</w:t>
-      </w:r>
-      <w:proofErr w:type="gramStart"/>
+        <w:t>sdfsd</w:t>
+      </w:r>
+      <w:proofErr w:type="gramEnd"/>
       <w:r>
         <w:rPr>
           <w:rFonts w:ascii="Consolas" w:eastAsia="Times New Roman" w:hAnsi="Consolas" w:cs="Times New Roman"/>
@@ -817,9 +1476,8 @@
           <w:szCs w:val="24"/>
           <w:lang w:eastAsia="es-MX"/>
         </w:rPr>
-        <w:t>4….</w:t>
-      </w:r>
-      <w:proofErr w:type="gramEnd"/>
+        <w:t>3235fsdg5df4g54gf5df4g5dfg4….</w:t>
+      </w:r>
       <w:r>
         <w:rPr>
           <w:rFonts w:ascii="Consolas" w:eastAsia="Times New Roman" w:hAnsi="Consolas" w:cs="Times New Roman"/>
@@ -828,7 +1486,7 @@
           <w:szCs w:val="24"/>
           <w:lang w:eastAsia="es-MX"/>
         </w:rPr>
-        <w:t>"</w:t>
+        <w:t>”</w:t>
       </w:r>
       <w:r>
         <w:rPr>
@@ -871,7 +1529,7 @@
           <w:szCs w:val="24"/>
           <w:lang w:eastAsia="es-MX"/>
         </w:rPr>
-        <w:t>"</w:t>
+        <w:t>“</w:t>
       </w:r>
       <w:r>
         <w:rPr>
@@ -892,7 +1550,7 @@
           <w:szCs w:val="24"/>
           <w:lang w:eastAsia="es-MX"/>
         </w:rPr>
-        <w:t>"</w:t>
+        <w:t>”</w:t>
       </w:r>
       <w:r>
         <w:rPr>
@@ -956,7 +1614,7 @@
           <w:szCs w:val="24"/>
           <w:lang w:eastAsia="es-MX"/>
         </w:rPr>
-        <w:t>"</w:t>
+        <w:t>“</w:t>
       </w:r>
       <w:proofErr w:type="spellStart"/>
       <w:r>
@@ -967,10 +1625,9 @@
           <w:szCs w:val="24"/>
           <w:lang w:eastAsia="es-MX"/>
         </w:rPr>
-        <w:t>config</w:t>
-      </w:r>
-      <w:proofErr w:type="spellEnd"/>
-      <w:proofErr w:type="gramStart"/>
+        <w:t>field</w:t>
+      </w:r>
+      <w:proofErr w:type="spellEnd"/>
       <w:r>
         <w:rPr>
           <w:rFonts w:ascii="Consolas" w:eastAsia="Times New Roman" w:hAnsi="Consolas" w:cs="Times New Roman"/>
@@ -979,7 +1636,7 @@
           <w:szCs w:val="24"/>
           <w:lang w:eastAsia="es-MX"/>
         </w:rPr>
-        <w:t>"</w:t>
+        <w:t>”</w:t>
       </w:r>
       <w:r>
         <w:rPr>
@@ -999,9 +1656,48 @@
           <w:szCs w:val="24"/>
           <w:lang w:eastAsia="es-MX"/>
         </w:rPr>
-        <w:t>{</w:t>
-      </w:r>
-      <w:proofErr w:type="gramEnd"/>
+        <w:t xml:space="preserve"> </w:t>
+      </w:r>
+      <w:r>
+        <w:rPr>
+          <w:rFonts w:ascii="Consolas" w:eastAsia="Times New Roman" w:hAnsi="Consolas" w:cs="Times New Roman"/>
+          <w:color w:val="0451A5"/>
+          <w:sz w:val="24"/>
+          <w:szCs w:val="24"/>
+          <w:lang w:eastAsia="es-MX"/>
+        </w:rPr>
+        <w:t>“</w:t>
+      </w:r>
+      <w:r>
+        <w:rPr>
+          <w:rFonts w:ascii="Consolas" w:eastAsia="Times New Roman" w:hAnsi="Consolas" w:cs="Times New Roman"/>
+          <w:color w:val="0451A5"/>
+          <w:sz w:val="24"/>
+          <w:szCs w:val="24"/>
+          <w:lang w:eastAsia="es-MX"/>
+        </w:rPr>
+        <w:t>campo</w:t>
+      </w:r>
+      <w:r>
+        <w:rPr>
+          <w:rFonts w:ascii="Consolas" w:eastAsia="Times New Roman" w:hAnsi="Consolas" w:cs="Times New Roman"/>
+          <w:color w:val="0451A5"/>
+          <w:sz w:val="24"/>
+          <w:szCs w:val="24"/>
+          <w:lang w:eastAsia="es-MX"/>
+        </w:rPr>
+        <w:t>”</w:t>
+      </w:r>
+      <w:r>
+        <w:rPr>
+          <w:rFonts w:ascii="Consolas" w:eastAsia="Times New Roman" w:hAnsi="Consolas" w:cs="Times New Roman"/>
+          <w:color w:val="0451A5"/>
+          <w:sz w:val="24"/>
+          <w:szCs w:val="24"/>
+          <w:lang w:eastAsia="es-MX"/>
+        </w:rPr>
+        <w:t>,</w:t>
+      </w:r>
     </w:p>
     <w:p>
       <w:pPr>
@@ -1018,12 +1714,64 @@
       <w:r>
         <w:rPr>
           <w:rFonts w:ascii="Consolas" w:eastAsia="Times New Roman" w:hAnsi="Consolas" w:cs="Times New Roman"/>
+          <w:color w:val="A31515"/>
+          <w:sz w:val="24"/>
+          <w:szCs w:val="24"/>
+          <w:lang w:eastAsia="es-MX"/>
+        </w:rPr>
+        <w:t xml:space="preserve">    </w:t>
+      </w:r>
+      <w:r>
+        <w:rPr>
+          <w:rFonts w:ascii="Consolas" w:eastAsia="Times New Roman" w:hAnsi="Consolas" w:cs="Times New Roman"/>
+          <w:color w:val="A31515"/>
+          <w:sz w:val="24"/>
+          <w:szCs w:val="24"/>
+          <w:lang w:eastAsia="es-MX"/>
+        </w:rPr>
+        <w:t>“</w:t>
+      </w:r>
+      <w:proofErr w:type="spellStart"/>
+      <w:r>
+        <w:rPr>
+          <w:rFonts w:ascii="Consolas" w:eastAsia="Times New Roman" w:hAnsi="Consolas" w:cs="Times New Roman"/>
+          <w:color w:val="A31515"/>
+          <w:sz w:val="24"/>
+          <w:szCs w:val="24"/>
+          <w:lang w:eastAsia="es-MX"/>
+        </w:rPr>
+        <w:t>value</w:t>
+      </w:r>
+      <w:proofErr w:type="spellEnd"/>
+      <w:r>
+        <w:rPr>
+          <w:rFonts w:ascii="Consolas" w:eastAsia="Times New Roman" w:hAnsi="Consolas" w:cs="Times New Roman"/>
+          <w:color w:val="A31515"/>
+          <w:sz w:val="24"/>
+          <w:szCs w:val="24"/>
+          <w:lang w:eastAsia="es-MX"/>
+        </w:rPr>
+        <w:t>”</w:t>
+      </w:r>
+      <w:r>
+        <w:rPr>
+          <w:rFonts w:ascii="Consolas" w:eastAsia="Times New Roman" w:hAnsi="Consolas" w:cs="Times New Roman"/>
+          <w:color w:val="000000"/>
+          <w:sz w:val="24"/>
+          <w:szCs w:val="24"/>
+          <w:lang w:eastAsia="es-MX"/>
+        </w:rPr>
+        <w:t>:</w:t>
+      </w:r>
+      <w:r>
+        <w:rPr>
+          <w:rFonts w:ascii="Consolas" w:eastAsia="Times New Roman" w:hAnsi="Consolas" w:cs="Times New Roman"/>
           <w:color w:val="0451A5"/>
           <w:sz w:val="24"/>
           <w:szCs w:val="24"/>
           <w:lang w:eastAsia="es-MX"/>
         </w:rPr>
-        <w:t xml:space="preserve">    </w:t>
+        <w:t xml:space="preserve"> </w:t>
       </w:r>
       <w:r>
         <w:rPr>
@@ -1033,49 +1781,7 @@
           <w:szCs w:val="24"/>
           <w:lang w:eastAsia="es-MX"/>
         </w:rPr>
-        <w:tab/>
-      </w:r>
-      <w:r>
-        <w:rPr>
-          <w:rFonts w:ascii="Consolas" w:eastAsia="Times New Roman" w:hAnsi="Consolas" w:cs="Times New Roman"/>
-          <w:color w:val="A31515"/>
-          <w:sz w:val="24"/>
-          <w:szCs w:val="24"/>
-          <w:lang w:eastAsia="es-MX"/>
-        </w:rPr>
-        <w:t>"</w:t>
-      </w:r>
-      <w:proofErr w:type="spellStart"/>
-      <w:r>
-        <w:rPr>
-          <w:rFonts w:ascii="Consolas" w:eastAsia="Times New Roman" w:hAnsi="Consolas" w:cs="Times New Roman"/>
-          <w:color w:val="A31515"/>
-          <w:sz w:val="24"/>
-          <w:szCs w:val="24"/>
-          <w:lang w:eastAsia="es-MX"/>
-        </w:rPr>
-        <w:t>field</w:t>
-      </w:r>
-      <w:proofErr w:type="spellEnd"/>
-      <w:r>
-        <w:rPr>
-          <w:rFonts w:ascii="Consolas" w:eastAsia="Times New Roman" w:hAnsi="Consolas" w:cs="Times New Roman"/>
-          <w:color w:val="A31515"/>
-          <w:sz w:val="24"/>
-          <w:szCs w:val="24"/>
-          <w:lang w:eastAsia="es-MX"/>
-        </w:rPr>
-        <w:t>"</w:t>
-      </w:r>
-      <w:r>
-        <w:rPr>
-          <w:rFonts w:ascii="Consolas" w:eastAsia="Times New Roman" w:hAnsi="Consolas" w:cs="Times New Roman"/>
-          <w:color w:val="000000"/>
-          <w:sz w:val="24"/>
-          <w:szCs w:val="24"/>
-          <w:lang w:eastAsia="es-MX"/>
-        </w:rPr>
-        <w:t>:</w:t>
+        <w:t>“</w:t>
       </w:r>
       <w:r>
         <w:rPr>
@@ -1085,14 +1791,9 @@
           <w:szCs w:val="24"/>
           <w:lang w:eastAsia="es-MX"/>
         </w:rPr>
-        <w:t xml:space="preserve"> “campo”,</w:t>
-      </w:r>
-    </w:p>
-    <w:p>
-      <w:pPr>
-        <w:shd w:val="clear" w:color="auto" w:fill="E2EFD9" w:themeFill="accent6" w:themeFillTint="33"/>
-        <w:spacing w:after="0" w:line="270" w:lineRule="atLeast"/>
-        <w:ind w:firstLine="708"/>
+        <w:t>valor</w:t>
+      </w:r>
+      <w:r>
         <w:rPr>
           <w:rFonts w:ascii="Consolas" w:eastAsia="Times New Roman" w:hAnsi="Consolas" w:cs="Times New Roman"/>
           <w:color w:val="0451A5"/>
@@ -1100,81 +1801,7 @@
           <w:szCs w:val="24"/>
           <w:lang w:eastAsia="es-MX"/>
         </w:rPr>
-      </w:pPr>
-      <w:r>
-        <w:rPr>
-          <w:rFonts w:ascii="Consolas" w:eastAsia="Times New Roman" w:hAnsi="Consolas" w:cs="Times New Roman"/>
-          <w:color w:val="A31515"/>
-          <w:sz w:val="24"/>
-          <w:szCs w:val="24"/>
-          <w:lang w:eastAsia="es-MX"/>
-        </w:rPr>
-        <w:t>"</w:t>
-      </w:r>
-      <w:proofErr w:type="spellStart"/>
-      <w:r>
-        <w:rPr>
-          <w:rFonts w:ascii="Consolas" w:eastAsia="Times New Roman" w:hAnsi="Consolas" w:cs="Times New Roman"/>
-          <w:color w:val="A31515"/>
-          <w:sz w:val="24"/>
-          <w:szCs w:val="24"/>
-          <w:lang w:eastAsia="es-MX"/>
-        </w:rPr>
-        <w:t>value</w:t>
-      </w:r>
-      <w:proofErr w:type="spellEnd"/>
-      <w:r>
-        <w:rPr>
-          <w:rFonts w:ascii="Consolas" w:eastAsia="Times New Roman" w:hAnsi="Consolas" w:cs="Times New Roman"/>
-          <w:color w:val="A31515"/>
-          <w:sz w:val="24"/>
-          <w:szCs w:val="24"/>
-          <w:lang w:eastAsia="es-MX"/>
-        </w:rPr>
-        <w:t>"</w:t>
-      </w:r>
-      <w:r>
-        <w:rPr>
-          <w:rFonts w:ascii="Consolas" w:eastAsia="Times New Roman" w:hAnsi="Consolas" w:cs="Times New Roman"/>
-          <w:color w:val="000000"/>
-          <w:sz w:val="24"/>
-          <w:szCs w:val="24"/>
-          <w:lang w:eastAsia="es-MX"/>
-        </w:rPr>
-        <w:t>:</w:t>
-      </w:r>
-      <w:r>
-        <w:rPr>
-          <w:rFonts w:ascii="Consolas" w:eastAsia="Times New Roman" w:hAnsi="Consolas" w:cs="Times New Roman"/>
-          <w:color w:val="0451A5"/>
-          <w:sz w:val="24"/>
-          <w:szCs w:val="24"/>
-          <w:lang w:eastAsia="es-MX"/>
-        </w:rPr>
-        <w:t xml:space="preserve"> “valor”,</w:t>
-      </w:r>
-    </w:p>
-    <w:p>
-      <w:pPr>
-        <w:shd w:val="clear" w:color="auto" w:fill="E2EFD9" w:themeFill="accent6" w:themeFillTint="33"/>
-        <w:spacing w:after="0" w:line="270" w:lineRule="atLeast"/>
-        <w:rPr>
-          <w:rFonts w:ascii="Consolas" w:eastAsia="Times New Roman" w:hAnsi="Consolas" w:cs="Times New Roman"/>
-          <w:color w:val="000000"/>
-          <w:sz w:val="24"/>
-          <w:szCs w:val="24"/>
-          <w:lang w:eastAsia="es-MX"/>
-        </w:rPr>
-      </w:pPr>
-      <w:r>
-        <w:rPr>
-          <w:rFonts w:ascii="Consolas" w:eastAsia="Times New Roman" w:hAnsi="Consolas" w:cs="Times New Roman"/>
-          <w:color w:val="0451A5"/>
-          <w:sz w:val="24"/>
-          <w:szCs w:val="24"/>
-          <w:lang w:eastAsia="es-MX"/>
-        </w:rPr>
-        <w:t xml:space="preserve">    }</w:t>
+        <w:t>”</w:t>
       </w:r>
     </w:p>
     <w:p>
@@ -1223,6 +1850,26 @@
     <w:p>
       <w:pPr>
         <w:rPr>
+          <w:b/>
+          <w:bCs/>
+          <w:sz w:val="36"/>
+          <w:szCs w:val="36"/>
+        </w:rPr>
+      </w:pPr>
+    </w:p>
+    <w:p>
+      <w:pPr>
+        <w:rPr>
+          <w:b/>
+          <w:bCs/>
+          <w:sz w:val="36"/>
+          <w:szCs w:val="36"/>
+        </w:rPr>
+      </w:pPr>
+    </w:p>
+    <w:p>
+      <w:pPr>
+        <w:rPr>
           <w:rFonts w:ascii="Arial" w:hAnsi="Arial" w:cs="Arial"/>
           <w:b/>
           <w:bCs/>
@@ -1238,6 +1885,7 @@
           <w:sz w:val="28"/>
           <w:szCs w:val="28"/>
         </w:rPr>
+        <w:lastRenderedPageBreak/>
         <w:t>Definiciones:</w:t>
       </w:r>
     </w:p>
@@ -1290,7 +1938,21 @@
           <w:sz w:val="24"/>
           <w:szCs w:val="24"/>
         </w:rPr>
-        <w:t xml:space="preserve">Has obtenido al </w:t>
+        <w:t>Has</w:t>
+      </w:r>
+      <w:r>
+        <w:rPr>
+          <w:sz w:val="24"/>
+          <w:szCs w:val="24"/>
+        </w:rPr>
+        <w:t>h</w:t>
+      </w:r>
+      <w:r>
+        <w:rPr>
+          <w:sz w:val="24"/>
+          <w:szCs w:val="24"/>
+        </w:rPr>
+        <w:t xml:space="preserve"> obtenido al </w:t>
       </w:r>
       <w:proofErr w:type="spellStart"/>
       <w:r>
@@ -1325,7 +1987,7 @@
           <w:sz w:val="24"/>
           <w:szCs w:val="24"/>
         </w:rPr>
-        <w:t>d</w:t>
+        <w:t>D</w:t>
       </w:r>
       <w:r>
         <w:rPr>
@@ -1362,12 +2024,12 @@
     <w:p>
       <w:pPr>
         <w:shd w:val="clear" w:color="auto" w:fill="D9E2F3" w:themeFill="accent1" w:themeFillTint="33"/>
-        <w:rPr>
-          <w:sz w:val="24"/>
-          <w:szCs w:val="24"/>
-        </w:rPr>
-      </w:pPr>
-      <w:proofErr w:type="spellStart"/>
+        <w:ind w:left="1410" w:hanging="1410"/>
+        <w:rPr>
+          <w:sz w:val="24"/>
+          <w:szCs w:val="24"/>
+        </w:rPr>
+      </w:pPr>
       <w:r>
         <w:rPr>
           <w:rFonts w:ascii="Arial" w:hAnsi="Arial" w:cs="Arial"/>
@@ -1376,7 +2038,7 @@
           <w:sz w:val="24"/>
           <w:szCs w:val="24"/>
         </w:rPr>
-        <w:t>c</w:t>
+        <w:t>F</w:t>
       </w:r>
       <w:r>
         <w:rPr>
@@ -1386,9 +2048,76 @@
           <w:sz w:val="24"/>
           <w:szCs w:val="24"/>
         </w:rPr>
-        <w:t>onfig</w:t>
-      </w:r>
-      <w:proofErr w:type="spellEnd"/>
+        <w:t>ield:</w:t>
+      </w:r>
+      <w:r>
+        <w:rPr>
+          <w:sz w:val="24"/>
+          <w:szCs w:val="24"/>
+        </w:rPr>
+        <w:tab/>
+      </w:r>
+      <w:r>
+        <w:rPr>
+          <w:sz w:val="24"/>
+          <w:szCs w:val="24"/>
+        </w:rPr>
+        <w:tab/>
+      </w:r>
+      <w:r>
+        <w:rPr>
+          <w:sz w:val="24"/>
+          <w:szCs w:val="24"/>
+        </w:rPr>
+        <w:t xml:space="preserve">(Opcional) si se realizará una consulta comparando un campo diferente a la </w:t>
+      </w:r>
+      <w:proofErr w:type="spellStart"/>
+      <w:r>
+        <w:rPr>
+          <w:sz w:val="24"/>
+          <w:szCs w:val="24"/>
+        </w:rPr>
+        <w:t>P</w:t>
+      </w:r>
+      <w:r>
+        <w:rPr>
+          <w:sz w:val="24"/>
+          <w:szCs w:val="24"/>
+        </w:rPr>
+        <w:t>rimary</w:t>
+      </w:r>
+      <w:r>
+        <w:rPr>
+          <w:sz w:val="24"/>
+          <w:szCs w:val="24"/>
+        </w:rPr>
+        <w:t>K</w:t>
+      </w:r>
+      <w:r>
+        <w:rPr>
+          <w:sz w:val="24"/>
+          <w:szCs w:val="24"/>
+        </w:rPr>
+        <w:t>ey</w:t>
+      </w:r>
+      <w:proofErr w:type="spellEnd"/>
+      <w:r>
+        <w:rPr>
+          <w:sz w:val="24"/>
+          <w:szCs w:val="24"/>
+        </w:rPr>
+        <w:t xml:space="preserve"> se especifica el nombre del campo aquí.</w:t>
+      </w:r>
+    </w:p>
+    <w:p>
+      <w:pPr>
+        <w:shd w:val="clear" w:color="auto" w:fill="D9E2F3" w:themeFill="accent1" w:themeFillTint="33"/>
+        <w:rPr>
+          <w:sz w:val="24"/>
+          <w:szCs w:val="24"/>
+        </w:rPr>
+      </w:pPr>
+      <w:proofErr w:type="spellStart"/>
       <w:r>
         <w:rPr>
           <w:rFonts w:ascii="Arial" w:hAnsi="Arial" w:cs="Arial"/>
@@ -1397,27 +2126,8 @@
           <w:sz w:val="24"/>
           <w:szCs w:val="24"/>
         </w:rPr>
-        <w:t>:</w:t>
-      </w:r>
-      <w:r>
-        <w:rPr>
-          <w:sz w:val="24"/>
-          <w:szCs w:val="24"/>
-        </w:rPr>
-        <w:tab/>
-        <w:t>(Opcional) datos adicionales para la consulta.</w:t>
-      </w:r>
-    </w:p>
-    <w:p>
-      <w:pPr>
-        <w:shd w:val="clear" w:color="auto" w:fill="D9E2F3" w:themeFill="accent1" w:themeFillTint="33"/>
-        <w:ind w:left="1410" w:hanging="1410"/>
-        <w:rPr>
-          <w:sz w:val="24"/>
-          <w:szCs w:val="24"/>
-        </w:rPr>
-      </w:pPr>
-      <w:proofErr w:type="spellStart"/>
+        <w:t>V</w:t>
+      </w:r>
       <w:r>
         <w:rPr>
           <w:rFonts w:ascii="Arial" w:hAnsi="Arial" w:cs="Arial"/>
@@ -1426,9 +2136,9 @@
           <w:sz w:val="24"/>
           <w:szCs w:val="24"/>
         </w:rPr>
-        <w:lastRenderedPageBreak/>
-        <w:t>f</w:t>
-      </w:r>
+        <w:t>alue</w:t>
+      </w:r>
+      <w:proofErr w:type="spellEnd"/>
       <w:r>
         <w:rPr>
           <w:rFonts w:ascii="Arial" w:hAnsi="Arial" w:cs="Arial"/>
@@ -1437,106 +2147,6 @@
           <w:sz w:val="24"/>
           <w:szCs w:val="24"/>
         </w:rPr>
-        <w:t>ield</w:t>
-      </w:r>
-      <w:proofErr w:type="spellEnd"/>
-      <w:r>
-        <w:rPr>
-          <w:rFonts w:ascii="Arial" w:hAnsi="Arial" w:cs="Arial"/>
-          <w:b/>
-          <w:bCs/>
-          <w:sz w:val="24"/>
-          <w:szCs w:val="24"/>
-        </w:rPr>
-        <w:t>:</w:t>
-      </w:r>
-      <w:r>
-        <w:rPr>
-          <w:sz w:val="24"/>
-          <w:szCs w:val="24"/>
-        </w:rPr>
-        <w:tab/>
-      </w:r>
-      <w:r>
-        <w:rPr>
-          <w:sz w:val="24"/>
-          <w:szCs w:val="24"/>
-        </w:rPr>
-        <w:tab/>
-      </w:r>
-      <w:r>
-        <w:rPr>
-          <w:sz w:val="24"/>
-          <w:szCs w:val="24"/>
-        </w:rPr>
-        <w:t xml:space="preserve">(Opcional) si se realizará una consulta comparando un campo diferente a la </w:t>
-      </w:r>
-      <w:proofErr w:type="spellStart"/>
-      <w:r>
-        <w:rPr>
-          <w:sz w:val="24"/>
-          <w:szCs w:val="24"/>
-        </w:rPr>
-        <w:t>P</w:t>
-      </w:r>
-      <w:r>
-        <w:rPr>
-          <w:sz w:val="24"/>
-          <w:szCs w:val="24"/>
-        </w:rPr>
-        <w:t>rimary</w:t>
-      </w:r>
-      <w:r>
-        <w:rPr>
-          <w:sz w:val="24"/>
-          <w:szCs w:val="24"/>
-        </w:rPr>
-        <w:t>K</w:t>
-      </w:r>
-      <w:r>
-        <w:rPr>
-          <w:sz w:val="24"/>
-          <w:szCs w:val="24"/>
-        </w:rPr>
-        <w:t>ey</w:t>
-      </w:r>
-      <w:proofErr w:type="spellEnd"/>
-      <w:r>
-        <w:rPr>
-          <w:sz w:val="24"/>
-          <w:szCs w:val="24"/>
-        </w:rPr>
-        <w:t xml:space="preserve"> se especifica el nombre del campo aquí.</w:t>
-      </w:r>
-    </w:p>
-    <w:p>
-      <w:pPr>
-        <w:shd w:val="clear" w:color="auto" w:fill="D9E2F3" w:themeFill="accent1" w:themeFillTint="33"/>
-        <w:rPr>
-          <w:sz w:val="24"/>
-          <w:szCs w:val="24"/>
-        </w:rPr>
-      </w:pPr>
-      <w:proofErr w:type="spellStart"/>
-      <w:r>
-        <w:rPr>
-          <w:rFonts w:ascii="Arial" w:hAnsi="Arial" w:cs="Arial"/>
-          <w:b/>
-          <w:bCs/>
-          <w:sz w:val="24"/>
-          <w:szCs w:val="24"/>
-        </w:rPr>
-        <w:t>value</w:t>
-      </w:r>
-      <w:proofErr w:type="spellEnd"/>
-      <w:r>
-        <w:rPr>
-          <w:rFonts w:ascii="Arial" w:hAnsi="Arial" w:cs="Arial"/>
-          <w:b/>
-          <w:bCs/>
-          <w:sz w:val="24"/>
-          <w:szCs w:val="24"/>
-        </w:rPr>
         <w:t>:</w:t>
       </w:r>
       <w:r>
@@ -1557,6 +2167,7 @@
     </w:p>
     <w:p>
       <w:pPr>
+        <w:shd w:val="clear" w:color="auto" w:fill="D9E2F3" w:themeFill="accent1" w:themeFillTint="33"/>
         <w:rPr>
           <w:sz w:val="24"/>
           <w:szCs w:val="24"/>
@@ -1573,7 +2184,9 @@
           <w:szCs w:val="28"/>
         </w:rPr>
       </w:pPr>
-      <w:r>
+    </w:p>
+    <w:p>
+      <w:pPr>
         <w:rPr>
           <w:rFonts w:ascii="Arial" w:hAnsi="Arial" w:cs="Arial"/>
           <w:b/>
@@ -1581,6 +2194,26 @@
           <w:sz w:val="28"/>
           <w:szCs w:val="28"/>
         </w:rPr>
+      </w:pPr>
+    </w:p>
+    <w:p>
+      <w:pPr>
+        <w:rPr>
+          <w:rFonts w:ascii="Arial" w:hAnsi="Arial" w:cs="Arial"/>
+          <w:b/>
+          <w:bCs/>
+          <w:sz w:val="28"/>
+          <w:szCs w:val="28"/>
+        </w:rPr>
+      </w:pPr>
+      <w:r>
+        <w:rPr>
+          <w:rFonts w:ascii="Arial" w:hAnsi="Arial" w:cs="Arial"/>
+          <w:b/>
+          <w:bCs/>
+          <w:sz w:val="28"/>
+          <w:szCs w:val="28"/>
+        </w:rPr>
         <w:t>Respuestas:</w:t>
       </w:r>
     </w:p>
@@ -1663,7 +2296,7 @@
           <w:szCs w:val="24"/>
           <w:lang w:eastAsia="es-MX"/>
         </w:rPr>
-        <w:t>"</w:t>
+        <w:t>“</w:t>
       </w:r>
       <w:r>
         <w:rPr>
@@ -1673,8 +2306,9 @@
           <w:szCs w:val="24"/>
           <w:lang w:eastAsia="es-MX"/>
         </w:rPr>
-        <w:t>acceso</w:t>
-      </w:r>
+        <w:pgNum/>
+      </w:r>
+      <w:proofErr w:type="spellStart"/>
       <w:r>
         <w:rPr>
           <w:rFonts w:ascii="Consolas" w:eastAsia="Times New Roman" w:hAnsi="Consolas" w:cs="Times New Roman"/>
@@ -1683,7 +2317,18 @@
           <w:szCs w:val="24"/>
           <w:lang w:eastAsia="es-MX"/>
         </w:rPr>
-        <w:t>"</w:t>
+        <w:t>ccess</w:t>
+      </w:r>
+      <w:proofErr w:type="spellEnd"/>
+      <w:r>
+        <w:rPr>
+          <w:rFonts w:ascii="Consolas" w:eastAsia="Times New Roman" w:hAnsi="Consolas" w:cs="Times New Roman"/>
+          <w:color w:val="A31515"/>
+          <w:sz w:val="24"/>
+          <w:szCs w:val="24"/>
+          <w:lang w:eastAsia="es-MX"/>
+        </w:rPr>
+        <w:t>”</w:t>
       </w:r>
       <w:r>
         <w:rPr>
@@ -1756,7 +2401,7 @@
           <w:szCs w:val="24"/>
           <w:lang w:eastAsia="es-MX"/>
         </w:rPr>
-        <w:t>"</w:t>
+        <w:t>“</w:t>
       </w:r>
       <w:proofErr w:type="spellStart"/>
       <w:r>
@@ -1778,8 +2423,9 @@
           <w:szCs w:val="24"/>
           <w:lang w:eastAsia="es-MX"/>
         </w:rPr>
-        <w:t>"</w:t>
-      </w:r>
+        <w:t>”</w:t>
+      </w:r>
+      <w:proofErr w:type="gramStart"/>
       <w:r>
         <w:rPr>
           <w:rFonts w:ascii="Consolas" w:eastAsia="Times New Roman" w:hAnsi="Consolas" w:cs="Times New Roman"/>
@@ -1798,7 +2444,7 @@
           <w:szCs w:val="24"/>
           <w:lang w:eastAsia="es-MX"/>
         </w:rPr>
-        <w:t>"</w:t>
+        <w:t>”</w:t>
       </w:r>
       <w:r>
         <w:rPr>
@@ -1808,8 +2454,9 @@
           <w:szCs w:val="24"/>
           <w:lang w:eastAsia="es-MX"/>
         </w:rPr>
-        <w:t>Mensaje de error</w:t>
-      </w:r>
+        <w:t>Mensaje</w:t>
+      </w:r>
+      <w:proofErr w:type="gramEnd"/>
       <w:r>
         <w:rPr>
           <w:rFonts w:ascii="Consolas" w:eastAsia="Times New Roman" w:hAnsi="Consolas" w:cs="Times New Roman"/>
@@ -1818,7 +2465,17 @@
           <w:szCs w:val="24"/>
           <w:lang w:eastAsia="es-MX"/>
         </w:rPr>
-        <w:t>"</w:t>
+        <w:t xml:space="preserve"> de error</w:t>
+      </w:r>
+      <w:r>
+        <w:rPr>
+          <w:rFonts w:ascii="Consolas" w:eastAsia="Times New Roman" w:hAnsi="Consolas" w:cs="Times New Roman"/>
+          <w:color w:val="0451A5"/>
+          <w:sz w:val="24"/>
+          <w:szCs w:val="24"/>
+          <w:lang w:eastAsia="es-MX"/>
+        </w:rPr>
+        <w:t>”</w:t>
       </w:r>
     </w:p>
     <w:p>
@@ -1936,6 +2593,7 @@
       <w:pPr>
         <w:shd w:val="clear" w:color="auto" w:fill="E2EFD9" w:themeFill="accent6" w:themeFillTint="33"/>
         <w:spacing w:after="0" w:line="270" w:lineRule="atLeast"/>
+        <w:ind w:firstLine="708"/>
         <w:rPr>
           <w:rFonts w:ascii="Consolas" w:eastAsia="Times New Roman" w:hAnsi="Consolas" w:cs="Times New Roman"/>
           <w:color w:val="000000"/>
@@ -1947,22 +2605,84 @@
       <w:r>
         <w:rPr>
           <w:rFonts w:ascii="Consolas" w:eastAsia="Times New Roman" w:hAnsi="Consolas" w:cs="Times New Roman"/>
+          <w:color w:val="A31515"/>
+          <w:sz w:val="24"/>
+          <w:szCs w:val="24"/>
+          <w:lang w:eastAsia="es-MX"/>
+        </w:rPr>
+        <w:t>“</w:t>
+      </w:r>
+      <w:r>
+        <w:rPr>
+          <w:rFonts w:ascii="Consolas" w:eastAsia="Times New Roman" w:hAnsi="Consolas" w:cs="Times New Roman"/>
+          <w:color w:val="A31515"/>
+          <w:sz w:val="24"/>
+          <w:szCs w:val="24"/>
+          <w:lang w:eastAsia="es-MX"/>
+        </w:rPr>
+        <w:pgNum/>
+      </w:r>
+      <w:proofErr w:type="spellStart"/>
+      <w:r>
+        <w:rPr>
+          <w:rFonts w:ascii="Consolas" w:eastAsia="Times New Roman" w:hAnsi="Consolas" w:cs="Times New Roman"/>
+          <w:color w:val="A31515"/>
+          <w:sz w:val="24"/>
+          <w:szCs w:val="24"/>
+          <w:lang w:eastAsia="es-MX"/>
+        </w:rPr>
+        <w:t>ccess</w:t>
+      </w:r>
+      <w:proofErr w:type="spellEnd"/>
+      <w:r>
+        <w:rPr>
+          <w:rFonts w:ascii="Consolas" w:eastAsia="Times New Roman" w:hAnsi="Consolas" w:cs="Times New Roman"/>
+          <w:color w:val="A31515"/>
+          <w:sz w:val="24"/>
+          <w:szCs w:val="24"/>
+          <w:lang w:eastAsia="es-MX"/>
+        </w:rPr>
+        <w:t>”</w:t>
+      </w:r>
+      <w:r>
+        <w:rPr>
+          <w:rFonts w:ascii="Consolas" w:eastAsia="Times New Roman" w:hAnsi="Consolas" w:cs="Times New Roman"/>
           <w:color w:val="000000"/>
           <w:sz w:val="24"/>
           <w:szCs w:val="24"/>
           <w:lang w:eastAsia="es-MX"/>
         </w:rPr>
-        <w:t>    </w:t>
-      </w:r>
-      <w:r>
-        <w:rPr>
-          <w:rFonts w:ascii="Consolas" w:eastAsia="Times New Roman" w:hAnsi="Consolas" w:cs="Times New Roman"/>
-          <w:color w:val="A31515"/>
-          <w:sz w:val="24"/>
-          <w:szCs w:val="24"/>
-          <w:lang w:eastAsia="es-MX"/>
-        </w:rPr>
-        <w:t>[tabla]: datos</w:t>
+        <w:t>:</w:t>
+      </w:r>
+      <w:r>
+        <w:rPr>
+          <w:rFonts w:ascii="Consolas" w:eastAsia="Times New Roman" w:hAnsi="Consolas" w:cs="Times New Roman"/>
+          <w:color w:val="000000"/>
+          <w:sz w:val="24"/>
+          <w:szCs w:val="24"/>
+          <w:lang w:eastAsia="es-MX"/>
+        </w:rPr>
+        <w:t xml:space="preserve"> </w:t>
+      </w:r>
+      <w:r>
+        <w:rPr>
+          <w:rFonts w:ascii="Consolas" w:eastAsia="Times New Roman" w:hAnsi="Consolas" w:cs="Times New Roman"/>
+          <w:color w:val="0451A5"/>
+          <w:sz w:val="24"/>
+          <w:szCs w:val="24"/>
+          <w:lang w:eastAsia="es-MX"/>
+        </w:rPr>
+        <w:t>true</w:t>
+      </w:r>
+      <w:r>
+        <w:rPr>
+          <w:rFonts w:ascii="Consolas" w:eastAsia="Times New Roman" w:hAnsi="Consolas" w:cs="Times New Roman"/>
+          <w:color w:val="000000"/>
+          <w:sz w:val="24"/>
+          <w:szCs w:val="24"/>
+          <w:lang w:eastAsia="es-MX"/>
+        </w:rPr>
+        <w:t>,</w:t>
       </w:r>
     </w:p>
     <w:p>
@@ -1985,64 +2705,79 @@
           <w:szCs w:val="24"/>
           <w:lang w:eastAsia="es-MX"/>
         </w:rPr>
-        <w:t>}</w:t>
-      </w:r>
-    </w:p>
-    <w:p>
-      <w:pPr>
-        <w:rPr>
-          <w:sz w:val="24"/>
-          <w:szCs w:val="24"/>
-        </w:rPr>
-      </w:pPr>
-    </w:p>
-    <w:p>
-      <w:pPr>
-        <w:rPr>
-          <w:rFonts w:ascii="Arial" w:hAnsi="Arial" w:cs="Arial"/>
-          <w:sz w:val="24"/>
-          <w:szCs w:val="24"/>
-        </w:rPr>
-      </w:pPr>
-      <w:r>
-        <w:rPr>
-          <w:rFonts w:ascii="Arial" w:hAnsi="Arial" w:cs="Arial"/>
-          <w:sz w:val="24"/>
-          <w:szCs w:val="24"/>
-        </w:rPr>
-        <w:t xml:space="preserve">Si el hash es correcto </w:t>
-      </w:r>
-      <w:r>
-        <w:rPr>
-          <w:rFonts w:ascii="Arial" w:hAnsi="Arial" w:cs="Arial"/>
-          <w:sz w:val="24"/>
-          <w:szCs w:val="24"/>
-        </w:rPr>
-        <w:t xml:space="preserve">y la consulta es </w:t>
-      </w:r>
-      <w:r>
-        <w:rPr>
-          <w:rFonts w:ascii="Arial" w:hAnsi="Arial" w:cs="Arial"/>
-          <w:sz w:val="24"/>
-          <w:szCs w:val="24"/>
-        </w:rPr>
-        <w:t>válida</w:t>
-      </w:r>
-      <w:r>
-        <w:rPr>
-          <w:rFonts w:ascii="Arial" w:hAnsi="Arial" w:cs="Arial"/>
-          <w:sz w:val="24"/>
-          <w:szCs w:val="24"/>
-        </w:rPr>
-        <w:t xml:space="preserve"> </w:t>
-      </w:r>
-      <w:r>
-        <w:rPr>
-          <w:rFonts w:ascii="Arial" w:hAnsi="Arial" w:cs="Arial"/>
-          <w:sz w:val="24"/>
-          <w:szCs w:val="24"/>
-        </w:rPr>
-        <w:t>y la petición de nuevo, edición o eliminación es correcta la respuesta será:</w:t>
+        <w:t>    </w:t>
+      </w:r>
+      <w:r>
+        <w:rPr>
+          <w:rFonts w:ascii="Consolas" w:eastAsia="Times New Roman" w:hAnsi="Consolas" w:cs="Times New Roman"/>
+          <w:color w:val="000000"/>
+          <w:sz w:val="24"/>
+          <w:szCs w:val="24"/>
+          <w:lang w:eastAsia="es-MX"/>
+        </w:rPr>
+        <w:tab/>
+      </w:r>
+      <w:r>
+        <w:rPr>
+          <w:rFonts w:ascii="Consolas" w:eastAsia="Times New Roman" w:hAnsi="Consolas" w:cs="Times New Roman"/>
+          <w:color w:val="A31515"/>
+          <w:sz w:val="24"/>
+          <w:szCs w:val="24"/>
+          <w:lang w:eastAsia="es-MX"/>
+        </w:rPr>
+        <w:t>“</w:t>
+      </w:r>
+      <w:proofErr w:type="spellStart"/>
+      <w:r>
+        <w:rPr>
+          <w:rFonts w:ascii="Consolas" w:eastAsia="Times New Roman" w:hAnsi="Consolas" w:cs="Times New Roman"/>
+          <w:color w:val="A31515"/>
+          <w:sz w:val="24"/>
+          <w:szCs w:val="24"/>
+          <w:lang w:eastAsia="es-MX"/>
+        </w:rPr>
+        <w:t>msg</w:t>
+      </w:r>
+      <w:proofErr w:type="spellEnd"/>
+      <w:r>
+        <w:rPr>
+          <w:rFonts w:ascii="Consolas" w:eastAsia="Times New Roman" w:hAnsi="Consolas" w:cs="Times New Roman"/>
+          <w:color w:val="A31515"/>
+          <w:sz w:val="24"/>
+          <w:szCs w:val="24"/>
+          <w:lang w:eastAsia="es-MX"/>
+        </w:rPr>
+        <w:t>”</w:t>
+      </w:r>
+      <w:r>
+        <w:rPr>
+          <w:rFonts w:ascii="Consolas" w:eastAsia="Times New Roman" w:hAnsi="Consolas" w:cs="Times New Roman"/>
+          <w:color w:val="000000"/>
+          <w:sz w:val="24"/>
+          <w:szCs w:val="24"/>
+          <w:lang w:eastAsia="es-MX"/>
+        </w:rPr>
+        <w:t>:</w:t>
+      </w:r>
+      <w:r>
+        <w:rPr>
+          <w:rFonts w:ascii="Consolas" w:eastAsia="Times New Roman" w:hAnsi="Consolas" w:cs="Times New Roman"/>
+          <w:color w:val="0451A5"/>
+          <w:sz w:val="24"/>
+          <w:szCs w:val="24"/>
+          <w:lang w:eastAsia="es-MX"/>
+        </w:rPr>
+        <w:t>””</w:t>
+      </w:r>
+      <w:r>
+        <w:rPr>
+          <w:rFonts w:ascii="Consolas" w:eastAsia="Times New Roman" w:hAnsi="Consolas" w:cs="Times New Roman"/>
+          <w:color w:val="000000"/>
+          <w:sz w:val="24"/>
+          <w:szCs w:val="24"/>
+          <w:lang w:eastAsia="es-MX"/>
+        </w:rPr>
+        <w:t>,</w:t>
       </w:r>
     </w:p>
     <w:p>
@@ -2065,7 +2800,77 @@
           <w:szCs w:val="24"/>
           <w:lang w:eastAsia="es-MX"/>
         </w:rPr>
-        <w:t>{</w:t>
+        <w:t>    </w:t>
+      </w:r>
+      <w:r>
+        <w:rPr>
+          <w:rFonts w:ascii="Consolas" w:eastAsia="Times New Roman" w:hAnsi="Consolas" w:cs="Times New Roman"/>
+          <w:color w:val="000000"/>
+          <w:sz w:val="24"/>
+          <w:szCs w:val="24"/>
+          <w:lang w:eastAsia="es-MX"/>
+        </w:rPr>
+        <w:tab/>
+      </w:r>
+      <w:r>
+        <w:rPr>
+          <w:rFonts w:ascii="Consolas" w:eastAsia="Times New Roman" w:hAnsi="Consolas" w:cs="Times New Roman"/>
+          <w:color w:val="A31515"/>
+          <w:sz w:val="24"/>
+          <w:szCs w:val="24"/>
+          <w:lang w:eastAsia="es-MX"/>
+        </w:rPr>
+        <w:t>“</w:t>
+      </w:r>
+      <w:r>
+        <w:rPr>
+          <w:rFonts w:ascii="Consolas" w:eastAsia="Times New Roman" w:hAnsi="Consolas" w:cs="Times New Roman"/>
+          <w:color w:val="A31515"/>
+          <w:sz w:val="24"/>
+          <w:szCs w:val="24"/>
+          <w:lang w:eastAsia="es-MX"/>
+        </w:rPr>
+        <w:t>data</w:t>
+      </w:r>
+      <w:r>
+        <w:rPr>
+          <w:rFonts w:ascii="Consolas" w:eastAsia="Times New Roman" w:hAnsi="Consolas" w:cs="Times New Roman"/>
+          <w:color w:val="A31515"/>
+          <w:sz w:val="24"/>
+          <w:szCs w:val="24"/>
+          <w:lang w:eastAsia="es-MX"/>
+        </w:rPr>
+        <w:t>”</w:t>
+      </w:r>
+      <w:r>
+        <w:rPr>
+          <w:rFonts w:ascii="Consolas" w:eastAsia="Times New Roman" w:hAnsi="Consolas" w:cs="Times New Roman"/>
+          <w:color w:val="000000" w:themeColor="text1"/>
+          <w:sz w:val="24"/>
+          <w:szCs w:val="24"/>
+          <w:lang w:eastAsia="es-MX"/>
+        </w:rPr>
+        <w:t>:</w:t>
+      </w:r>
+      <w:r>
+        <w:rPr>
+          <w:rFonts w:ascii="Consolas" w:eastAsia="Times New Roman" w:hAnsi="Consolas" w:cs="Times New Roman"/>
+          <w:color w:val="A31515"/>
+          <w:sz w:val="24"/>
+          <w:szCs w:val="24"/>
+          <w:lang w:eastAsia="es-MX"/>
+        </w:rPr>
+        <w:t xml:space="preserve"> </w:t>
+      </w:r>
+      <w:r>
+        <w:rPr>
+          <w:rFonts w:ascii="Consolas" w:eastAsia="Times New Roman" w:hAnsi="Consolas" w:cs="Times New Roman"/>
+          <w:color w:val="A31515"/>
+          <w:sz w:val="24"/>
+          <w:szCs w:val="24"/>
+          <w:lang w:eastAsia="es-MX"/>
+        </w:rPr>
+        <w:t>[datos]</w:t>
       </w:r>
     </w:p>
     <w:p>
@@ -2088,49 +2893,6 @@
           <w:szCs w:val="24"/>
           <w:lang w:eastAsia="es-MX"/>
         </w:rPr>
-        <w:t>    </w:t>
-      </w:r>
-      <w:r>
-        <w:rPr>
-          <w:rFonts w:ascii="Consolas" w:eastAsia="Times New Roman" w:hAnsi="Consolas" w:cs="Times New Roman"/>
-          <w:color w:val="A31515"/>
-          <w:sz w:val="24"/>
-          <w:szCs w:val="24"/>
-          <w:lang w:eastAsia="es-MX"/>
-        </w:rPr>
-        <w:t>res</w:t>
-      </w:r>
-      <w:r>
-        <w:rPr>
-          <w:rFonts w:ascii="Consolas" w:eastAsia="Times New Roman" w:hAnsi="Consolas" w:cs="Times New Roman"/>
-          <w:color w:val="A31515"/>
-          <w:sz w:val="24"/>
-          <w:szCs w:val="24"/>
-          <w:lang w:eastAsia="es-MX"/>
-        </w:rPr>
-        <w:t>: dato</w:t>
-      </w:r>
-    </w:p>
-    <w:p>
-      <w:pPr>
-        <w:shd w:val="clear" w:color="auto" w:fill="E2EFD9" w:themeFill="accent6" w:themeFillTint="33"/>
-        <w:spacing w:after="0" w:line="270" w:lineRule="atLeast"/>
-        <w:rPr>
-          <w:rFonts w:ascii="Consolas" w:eastAsia="Times New Roman" w:hAnsi="Consolas" w:cs="Times New Roman"/>
-          <w:color w:val="000000"/>
-          <w:sz w:val="24"/>
-          <w:szCs w:val="24"/>
-          <w:lang w:eastAsia="es-MX"/>
-        </w:rPr>
-      </w:pPr>
-      <w:r>
-        <w:rPr>
-          <w:rFonts w:ascii="Consolas" w:eastAsia="Times New Roman" w:hAnsi="Consolas" w:cs="Times New Roman"/>
-          <w:color w:val="000000"/>
-          <w:sz w:val="24"/>
-          <w:szCs w:val="24"/>
-          <w:lang w:eastAsia="es-MX"/>
-        </w:rPr>
         <w:t>}</w:t>
       </w:r>
     </w:p>
@@ -2169,6 +2931,2693 @@
     <w:p>
       <w:pPr>
         <w:rPr>
+          <w:sz w:val="24"/>
+          <w:szCs w:val="24"/>
+        </w:rPr>
+      </w:pPr>
+    </w:p>
+    <w:p>
+      <w:pPr>
+        <w:rPr>
+          <w:sz w:val="24"/>
+          <w:szCs w:val="24"/>
+        </w:rPr>
+      </w:pPr>
+    </w:p>
+    <w:p>
+      <w:pPr>
+        <w:rPr>
+          <w:sz w:val="24"/>
+          <w:szCs w:val="24"/>
+        </w:rPr>
+      </w:pPr>
+    </w:p>
+    <w:p>
+      <w:pPr>
+        <w:rPr>
+          <w:sz w:val="24"/>
+          <w:szCs w:val="24"/>
+        </w:rPr>
+      </w:pPr>
+    </w:p>
+    <w:p>
+      <w:pPr>
+        <w:rPr>
+          <w:rFonts w:ascii="Arial" w:hAnsi="Arial" w:cs="Arial"/>
+          <w:b/>
+          <w:bCs/>
+          <w:sz w:val="24"/>
+          <w:szCs w:val="24"/>
+        </w:rPr>
+      </w:pPr>
+      <w:r>
+        <w:rPr>
+          <w:rFonts w:ascii="Arial" w:hAnsi="Arial" w:cs="Arial"/>
+          <w:b/>
+          <w:bCs/>
+          <w:sz w:val="24"/>
+          <w:szCs w:val="24"/>
+        </w:rPr>
+        <w:t>Rutas validas:</w:t>
+      </w:r>
+    </w:p>
+    <w:p>
+      <w:pPr>
+        <w:spacing w:after="0"/>
+        <w:rPr>
+          <w:rFonts w:ascii="Arial" w:hAnsi="Arial" w:cs="Arial"/>
+          <w:sz w:val="24"/>
+          <w:szCs w:val="24"/>
+        </w:rPr>
+      </w:pPr>
+      <w:r>
+        <w:rPr>
+          <w:rFonts w:ascii="Arial" w:hAnsi="Arial" w:cs="Arial"/>
+          <w:sz w:val="24"/>
+          <w:szCs w:val="24"/>
+        </w:rPr>
+        <w:t>/api/</w:t>
+      </w:r>
+      <w:proofErr w:type="spellStart"/>
+      <w:r>
+        <w:rPr>
+          <w:rFonts w:ascii="Arial" w:hAnsi="Arial" w:cs="Arial"/>
+          <w:sz w:val="24"/>
+          <w:szCs w:val="24"/>
+        </w:rPr>
+        <w:t>login</w:t>
+      </w:r>
+      <w:proofErr w:type="spellEnd"/>
+    </w:p>
+    <w:p>
+      <w:pPr>
+        <w:spacing w:after="0"/>
+        <w:rPr>
+          <w:rFonts w:ascii="Arial" w:hAnsi="Arial" w:cs="Arial"/>
+          <w:sz w:val="24"/>
+          <w:szCs w:val="24"/>
+        </w:rPr>
+      </w:pPr>
+      <w:r>
+        <w:rPr>
+          <w:rFonts w:ascii="Arial" w:hAnsi="Arial" w:cs="Arial"/>
+          <w:sz w:val="24"/>
+          <w:szCs w:val="24"/>
+        </w:rPr>
+        <w:t>/api/</w:t>
+      </w:r>
+      <w:proofErr w:type="spellStart"/>
+      <w:r>
+        <w:rPr>
+          <w:rFonts w:ascii="Arial" w:hAnsi="Arial" w:cs="Arial"/>
+          <w:sz w:val="24"/>
+          <w:szCs w:val="24"/>
+        </w:rPr>
+        <w:t>document</w:t>
+      </w:r>
+      <w:proofErr w:type="spellEnd"/>
+      <w:r>
+        <w:rPr>
+          <w:rFonts w:ascii="Arial" w:hAnsi="Arial" w:cs="Arial"/>
+          <w:sz w:val="24"/>
+          <w:szCs w:val="24"/>
+        </w:rPr>
+        <w:t>/</w:t>
+      </w:r>
+      <w:proofErr w:type="spellStart"/>
+      <w:r>
+        <w:rPr>
+          <w:rFonts w:ascii="Arial" w:hAnsi="Arial" w:cs="Arial"/>
+          <w:sz w:val="24"/>
+          <w:szCs w:val="24"/>
+        </w:rPr>
+        <w:t>list</w:t>
+      </w:r>
+      <w:proofErr w:type="spellEnd"/>
+    </w:p>
+    <w:p>
+      <w:pPr>
+        <w:spacing w:after="0"/>
+        <w:rPr>
+          <w:rFonts w:ascii="Arial" w:hAnsi="Arial" w:cs="Arial"/>
+          <w:sz w:val="24"/>
+          <w:szCs w:val="24"/>
+        </w:rPr>
+      </w:pPr>
+      <w:r>
+        <w:rPr>
+          <w:rFonts w:ascii="Arial" w:hAnsi="Arial" w:cs="Arial"/>
+          <w:sz w:val="24"/>
+          <w:szCs w:val="24"/>
+        </w:rPr>
+        <w:t>/api/</w:t>
+      </w:r>
+      <w:proofErr w:type="spellStart"/>
+      <w:r>
+        <w:rPr>
+          <w:rFonts w:ascii="Arial" w:hAnsi="Arial" w:cs="Arial"/>
+          <w:sz w:val="24"/>
+          <w:szCs w:val="24"/>
+        </w:rPr>
+        <w:t>document</w:t>
+      </w:r>
+      <w:proofErr w:type="spellEnd"/>
+      <w:r>
+        <w:rPr>
+          <w:rFonts w:ascii="Arial" w:hAnsi="Arial" w:cs="Arial"/>
+          <w:sz w:val="24"/>
+          <w:szCs w:val="24"/>
+        </w:rPr>
+        <w:t>/</w:t>
+      </w:r>
+      <w:proofErr w:type="spellStart"/>
+      <w:r>
+        <w:rPr>
+          <w:rFonts w:ascii="Arial" w:hAnsi="Arial" w:cs="Arial"/>
+          <w:sz w:val="24"/>
+          <w:szCs w:val="24"/>
+        </w:rPr>
+        <w:t>query</w:t>
+      </w:r>
+      <w:proofErr w:type="spellEnd"/>
+    </w:p>
+    <w:p>
+      <w:pPr>
+        <w:spacing w:after="0"/>
+        <w:rPr>
+          <w:rFonts w:ascii="Arial" w:hAnsi="Arial" w:cs="Arial"/>
+          <w:sz w:val="24"/>
+          <w:szCs w:val="24"/>
+        </w:rPr>
+      </w:pPr>
+      <w:r>
+        <w:rPr>
+          <w:rFonts w:ascii="Arial" w:hAnsi="Arial" w:cs="Arial"/>
+          <w:sz w:val="24"/>
+          <w:szCs w:val="24"/>
+        </w:rPr>
+        <w:t>/api/</w:t>
+      </w:r>
+      <w:proofErr w:type="spellStart"/>
+      <w:r>
+        <w:rPr>
+          <w:rFonts w:ascii="Arial" w:hAnsi="Arial" w:cs="Arial"/>
+          <w:sz w:val="24"/>
+          <w:szCs w:val="24"/>
+        </w:rPr>
+        <w:t>document</w:t>
+      </w:r>
+      <w:proofErr w:type="spellEnd"/>
+      <w:r>
+        <w:rPr>
+          <w:rFonts w:ascii="Arial" w:hAnsi="Arial" w:cs="Arial"/>
+          <w:sz w:val="24"/>
+          <w:szCs w:val="24"/>
+        </w:rPr>
+        <w:t>/</w:t>
+      </w:r>
+      <w:proofErr w:type="spellStart"/>
+      <w:r>
+        <w:rPr>
+          <w:rFonts w:ascii="Arial" w:hAnsi="Arial" w:cs="Arial"/>
+          <w:sz w:val="24"/>
+          <w:szCs w:val="24"/>
+        </w:rPr>
+        <w:t>add</w:t>
+      </w:r>
+      <w:proofErr w:type="spellEnd"/>
+    </w:p>
+    <w:p>
+      <w:pPr>
+        <w:spacing w:after="0"/>
+        <w:rPr>
+          <w:rFonts w:ascii="Arial" w:hAnsi="Arial" w:cs="Arial"/>
+          <w:sz w:val="24"/>
+          <w:szCs w:val="24"/>
+        </w:rPr>
+      </w:pPr>
+      <w:r>
+        <w:rPr>
+          <w:rFonts w:ascii="Arial" w:hAnsi="Arial" w:cs="Arial"/>
+          <w:sz w:val="24"/>
+          <w:szCs w:val="24"/>
+        </w:rPr>
+        <w:t>/api/</w:t>
+      </w:r>
+      <w:proofErr w:type="spellStart"/>
+      <w:r>
+        <w:rPr>
+          <w:rFonts w:ascii="Arial" w:hAnsi="Arial" w:cs="Arial"/>
+          <w:sz w:val="24"/>
+          <w:szCs w:val="24"/>
+        </w:rPr>
+        <w:t>document</w:t>
+      </w:r>
+      <w:proofErr w:type="spellEnd"/>
+      <w:r>
+        <w:rPr>
+          <w:rFonts w:ascii="Arial" w:hAnsi="Arial" w:cs="Arial"/>
+          <w:sz w:val="24"/>
+          <w:szCs w:val="24"/>
+        </w:rPr>
+        <w:t>/</w:t>
+      </w:r>
+      <w:proofErr w:type="spellStart"/>
+      <w:r>
+        <w:rPr>
+          <w:rFonts w:ascii="Arial" w:hAnsi="Arial" w:cs="Arial"/>
+          <w:sz w:val="24"/>
+          <w:szCs w:val="24"/>
+        </w:rPr>
+        <w:t>edit</w:t>
+      </w:r>
+      <w:proofErr w:type="spellEnd"/>
+    </w:p>
+    <w:p>
+      <w:pPr>
+        <w:spacing w:after="0"/>
+        <w:rPr>
+          <w:rFonts w:ascii="Arial" w:hAnsi="Arial" w:cs="Arial"/>
+          <w:sz w:val="24"/>
+          <w:szCs w:val="24"/>
+        </w:rPr>
+      </w:pPr>
+      <w:r>
+        <w:rPr>
+          <w:rFonts w:ascii="Arial" w:hAnsi="Arial" w:cs="Arial"/>
+          <w:sz w:val="24"/>
+          <w:szCs w:val="24"/>
+        </w:rPr>
+        <w:t>/api/</w:t>
+      </w:r>
+      <w:proofErr w:type="spellStart"/>
+      <w:r>
+        <w:rPr>
+          <w:rFonts w:ascii="Arial" w:hAnsi="Arial" w:cs="Arial"/>
+          <w:sz w:val="24"/>
+          <w:szCs w:val="24"/>
+        </w:rPr>
+        <w:t>document</w:t>
+      </w:r>
+      <w:proofErr w:type="spellEnd"/>
+      <w:r>
+        <w:rPr>
+          <w:rFonts w:ascii="Arial" w:hAnsi="Arial" w:cs="Arial"/>
+          <w:sz w:val="24"/>
+          <w:szCs w:val="24"/>
+        </w:rPr>
+        <w:t>/</w:t>
+      </w:r>
+      <w:r>
+        <w:rPr>
+          <w:rFonts w:ascii="Arial" w:hAnsi="Arial" w:cs="Arial"/>
+          <w:sz w:val="24"/>
+          <w:szCs w:val="24"/>
+        </w:rPr>
+        <w:t>del</w:t>
+      </w:r>
+    </w:p>
+    <w:p>
+      <w:pPr>
+        <w:spacing w:after="0"/>
+        <w:rPr>
+          <w:rFonts w:ascii="Arial" w:hAnsi="Arial" w:cs="Arial"/>
+          <w:sz w:val="24"/>
+          <w:szCs w:val="24"/>
+        </w:rPr>
+      </w:pPr>
+      <w:r>
+        <w:rPr>
+          <w:rFonts w:ascii="Arial" w:hAnsi="Arial" w:cs="Arial"/>
+          <w:sz w:val="24"/>
+          <w:szCs w:val="24"/>
+        </w:rPr>
+        <w:t>/api/</w:t>
+      </w:r>
+      <w:proofErr w:type="spellStart"/>
+      <w:r>
+        <w:rPr>
+          <w:rFonts w:ascii="Arial" w:hAnsi="Arial" w:cs="Arial"/>
+          <w:sz w:val="24"/>
+          <w:szCs w:val="24"/>
+        </w:rPr>
+        <w:t>document</w:t>
+      </w:r>
+      <w:proofErr w:type="spellEnd"/>
+      <w:r>
+        <w:rPr>
+          <w:rFonts w:ascii="Arial" w:hAnsi="Arial" w:cs="Arial"/>
+          <w:sz w:val="24"/>
+          <w:szCs w:val="24"/>
+        </w:rPr>
+        <w:t>/share</w:t>
+      </w:r>
+    </w:p>
+    <w:p>
+      <w:pPr>
+        <w:spacing w:after="0"/>
+        <w:rPr>
+          <w:rFonts w:ascii="Arial" w:hAnsi="Arial" w:cs="Arial"/>
+          <w:sz w:val="24"/>
+          <w:szCs w:val="24"/>
+        </w:rPr>
+      </w:pPr>
+    </w:p>
+    <w:p>
+      <w:pPr>
+        <w:spacing w:after="0"/>
+        <w:rPr>
+          <w:rFonts w:ascii="Arial" w:hAnsi="Arial" w:cs="Arial"/>
+          <w:sz w:val="24"/>
+          <w:szCs w:val="24"/>
+        </w:rPr>
+      </w:pPr>
+      <w:r>
+        <w:rPr>
+          <w:rFonts w:ascii="Arial" w:hAnsi="Arial" w:cs="Arial"/>
+          <w:sz w:val="24"/>
+          <w:szCs w:val="24"/>
+        </w:rPr>
+        <w:t>/api/</w:t>
+      </w:r>
+      <w:proofErr w:type="spellStart"/>
+      <w:r>
+        <w:rPr>
+          <w:rFonts w:ascii="Arial" w:hAnsi="Arial" w:cs="Arial"/>
+          <w:sz w:val="24"/>
+          <w:szCs w:val="24"/>
+        </w:rPr>
+        <w:t>permission</w:t>
+      </w:r>
+      <w:proofErr w:type="spellEnd"/>
+      <w:r>
+        <w:rPr>
+          <w:rFonts w:ascii="Arial" w:hAnsi="Arial" w:cs="Arial"/>
+          <w:sz w:val="24"/>
+          <w:szCs w:val="24"/>
+        </w:rPr>
+        <w:t>/</w:t>
+      </w:r>
+      <w:proofErr w:type="spellStart"/>
+      <w:r>
+        <w:rPr>
+          <w:rFonts w:ascii="Arial" w:hAnsi="Arial" w:cs="Arial"/>
+          <w:sz w:val="24"/>
+          <w:szCs w:val="24"/>
+        </w:rPr>
+        <w:t>list</w:t>
+      </w:r>
+      <w:proofErr w:type="spellEnd"/>
+    </w:p>
+    <w:p>
+      <w:pPr>
+        <w:spacing w:after="0"/>
+        <w:rPr>
+          <w:rFonts w:ascii="Arial" w:hAnsi="Arial" w:cs="Arial"/>
+          <w:sz w:val="24"/>
+          <w:szCs w:val="24"/>
+        </w:rPr>
+      </w:pPr>
+      <w:r>
+        <w:rPr>
+          <w:rFonts w:ascii="Arial" w:hAnsi="Arial" w:cs="Arial"/>
+          <w:sz w:val="24"/>
+          <w:szCs w:val="24"/>
+        </w:rPr>
+        <w:t>/api/</w:t>
+      </w:r>
+      <w:proofErr w:type="spellStart"/>
+      <w:r>
+        <w:rPr>
+          <w:rFonts w:ascii="Arial" w:hAnsi="Arial" w:cs="Arial"/>
+          <w:sz w:val="24"/>
+          <w:szCs w:val="24"/>
+        </w:rPr>
+        <w:t>permission</w:t>
+      </w:r>
+      <w:proofErr w:type="spellEnd"/>
+      <w:r>
+        <w:rPr>
+          <w:rFonts w:ascii="Arial" w:hAnsi="Arial" w:cs="Arial"/>
+          <w:sz w:val="24"/>
+          <w:szCs w:val="24"/>
+        </w:rPr>
+        <w:t>/</w:t>
+      </w:r>
+      <w:proofErr w:type="spellStart"/>
+      <w:r>
+        <w:rPr>
+          <w:rFonts w:ascii="Arial" w:hAnsi="Arial" w:cs="Arial"/>
+          <w:sz w:val="24"/>
+          <w:szCs w:val="24"/>
+        </w:rPr>
+        <w:t>query</w:t>
+      </w:r>
+      <w:proofErr w:type="spellEnd"/>
+    </w:p>
+    <w:p>
+      <w:pPr>
+        <w:spacing w:after="0"/>
+        <w:rPr>
+          <w:rFonts w:ascii="Arial" w:hAnsi="Arial" w:cs="Arial"/>
+          <w:sz w:val="24"/>
+          <w:szCs w:val="24"/>
+        </w:rPr>
+      </w:pPr>
+      <w:r>
+        <w:rPr>
+          <w:rFonts w:ascii="Arial" w:hAnsi="Arial" w:cs="Arial"/>
+          <w:sz w:val="24"/>
+          <w:szCs w:val="24"/>
+        </w:rPr>
+        <w:t>/api/</w:t>
+      </w:r>
+      <w:proofErr w:type="spellStart"/>
+      <w:r>
+        <w:rPr>
+          <w:rFonts w:ascii="Arial" w:hAnsi="Arial" w:cs="Arial"/>
+          <w:sz w:val="24"/>
+          <w:szCs w:val="24"/>
+        </w:rPr>
+        <w:t>permission</w:t>
+      </w:r>
+      <w:proofErr w:type="spellEnd"/>
+      <w:r>
+        <w:rPr>
+          <w:rFonts w:ascii="Arial" w:hAnsi="Arial" w:cs="Arial"/>
+          <w:sz w:val="24"/>
+          <w:szCs w:val="24"/>
+        </w:rPr>
+        <w:t>/</w:t>
+      </w:r>
+      <w:proofErr w:type="spellStart"/>
+      <w:r>
+        <w:rPr>
+          <w:rFonts w:ascii="Arial" w:hAnsi="Arial" w:cs="Arial"/>
+          <w:sz w:val="24"/>
+          <w:szCs w:val="24"/>
+        </w:rPr>
+        <w:t>add</w:t>
+      </w:r>
+      <w:proofErr w:type="spellEnd"/>
+    </w:p>
+    <w:p>
+      <w:pPr>
+        <w:spacing w:after="0"/>
+        <w:rPr>
+          <w:rFonts w:ascii="Arial" w:hAnsi="Arial" w:cs="Arial"/>
+          <w:sz w:val="24"/>
+          <w:szCs w:val="24"/>
+        </w:rPr>
+      </w:pPr>
+      <w:r>
+        <w:rPr>
+          <w:rFonts w:ascii="Arial" w:hAnsi="Arial" w:cs="Arial"/>
+          <w:sz w:val="24"/>
+          <w:szCs w:val="24"/>
+        </w:rPr>
+        <w:t>/api/</w:t>
+      </w:r>
+      <w:proofErr w:type="spellStart"/>
+      <w:r>
+        <w:rPr>
+          <w:rFonts w:ascii="Arial" w:hAnsi="Arial" w:cs="Arial"/>
+          <w:sz w:val="24"/>
+          <w:szCs w:val="24"/>
+        </w:rPr>
+        <w:t>permission</w:t>
+      </w:r>
+      <w:proofErr w:type="spellEnd"/>
+      <w:r>
+        <w:rPr>
+          <w:rFonts w:ascii="Arial" w:hAnsi="Arial" w:cs="Arial"/>
+          <w:sz w:val="24"/>
+          <w:szCs w:val="24"/>
+        </w:rPr>
+        <w:t>/</w:t>
+      </w:r>
+      <w:proofErr w:type="spellStart"/>
+      <w:r>
+        <w:rPr>
+          <w:rFonts w:ascii="Arial" w:hAnsi="Arial" w:cs="Arial"/>
+          <w:sz w:val="24"/>
+          <w:szCs w:val="24"/>
+        </w:rPr>
+        <w:t>edit</w:t>
+      </w:r>
+      <w:proofErr w:type="spellEnd"/>
+    </w:p>
+    <w:p>
+      <w:pPr>
+        <w:spacing w:after="0"/>
+        <w:rPr>
+          <w:rFonts w:ascii="Arial" w:hAnsi="Arial" w:cs="Arial"/>
+          <w:sz w:val="24"/>
+          <w:szCs w:val="24"/>
+        </w:rPr>
+      </w:pPr>
+      <w:r>
+        <w:rPr>
+          <w:rFonts w:ascii="Arial" w:hAnsi="Arial" w:cs="Arial"/>
+          <w:sz w:val="24"/>
+          <w:szCs w:val="24"/>
+        </w:rPr>
+        <w:t>/api/</w:t>
+      </w:r>
+      <w:proofErr w:type="spellStart"/>
+      <w:r>
+        <w:rPr>
+          <w:rFonts w:ascii="Arial" w:hAnsi="Arial" w:cs="Arial"/>
+          <w:sz w:val="24"/>
+          <w:szCs w:val="24"/>
+        </w:rPr>
+        <w:t>permission</w:t>
+      </w:r>
+      <w:proofErr w:type="spellEnd"/>
+      <w:r>
+        <w:rPr>
+          <w:rFonts w:ascii="Arial" w:hAnsi="Arial" w:cs="Arial"/>
+          <w:sz w:val="24"/>
+          <w:szCs w:val="24"/>
+        </w:rPr>
+        <w:t>/</w:t>
+      </w:r>
+      <w:r>
+        <w:rPr>
+          <w:rFonts w:ascii="Arial" w:hAnsi="Arial" w:cs="Arial"/>
+          <w:sz w:val="24"/>
+          <w:szCs w:val="24"/>
+        </w:rPr>
+        <w:t>del</w:t>
+      </w:r>
+    </w:p>
+    <w:p>
+      <w:pPr>
+        <w:spacing w:after="0"/>
+        <w:rPr>
+          <w:rFonts w:ascii="Arial" w:hAnsi="Arial" w:cs="Arial"/>
+          <w:sz w:val="24"/>
+          <w:szCs w:val="24"/>
+        </w:rPr>
+      </w:pPr>
+    </w:p>
+    <w:p>
+      <w:pPr>
+        <w:spacing w:after="0"/>
+        <w:rPr>
+          <w:rFonts w:ascii="Arial" w:hAnsi="Arial" w:cs="Arial"/>
+          <w:sz w:val="24"/>
+          <w:szCs w:val="24"/>
+        </w:rPr>
+      </w:pPr>
+      <w:r>
+        <w:rPr>
+          <w:rFonts w:ascii="Arial" w:hAnsi="Arial" w:cs="Arial"/>
+          <w:sz w:val="24"/>
+          <w:szCs w:val="24"/>
+        </w:rPr>
+        <w:t>/api/</w:t>
+      </w:r>
+      <w:proofErr w:type="spellStart"/>
+      <w:r>
+        <w:rPr>
+          <w:rFonts w:ascii="Arial" w:hAnsi="Arial" w:cs="Arial"/>
+          <w:sz w:val="24"/>
+          <w:szCs w:val="24"/>
+        </w:rPr>
+        <w:t>role_permission</w:t>
+      </w:r>
+      <w:proofErr w:type="spellEnd"/>
+      <w:r>
+        <w:rPr>
+          <w:rFonts w:ascii="Arial" w:hAnsi="Arial" w:cs="Arial"/>
+          <w:sz w:val="24"/>
+          <w:szCs w:val="24"/>
+        </w:rPr>
+        <w:t>/</w:t>
+      </w:r>
+      <w:proofErr w:type="spellStart"/>
+      <w:r>
+        <w:rPr>
+          <w:rFonts w:ascii="Arial" w:hAnsi="Arial" w:cs="Arial"/>
+          <w:sz w:val="24"/>
+          <w:szCs w:val="24"/>
+        </w:rPr>
+        <w:t>list</w:t>
+      </w:r>
+      <w:proofErr w:type="spellEnd"/>
+    </w:p>
+    <w:p>
+      <w:pPr>
+        <w:spacing w:after="0"/>
+        <w:rPr>
+          <w:rFonts w:ascii="Arial" w:hAnsi="Arial" w:cs="Arial"/>
+          <w:sz w:val="24"/>
+          <w:szCs w:val="24"/>
+        </w:rPr>
+      </w:pPr>
+      <w:r>
+        <w:rPr>
+          <w:rFonts w:ascii="Arial" w:hAnsi="Arial" w:cs="Arial"/>
+          <w:sz w:val="24"/>
+          <w:szCs w:val="24"/>
+        </w:rPr>
+        <w:t>/api/</w:t>
+      </w:r>
+      <w:proofErr w:type="spellStart"/>
+      <w:r>
+        <w:rPr>
+          <w:rFonts w:ascii="Arial" w:hAnsi="Arial" w:cs="Arial"/>
+          <w:sz w:val="24"/>
+          <w:szCs w:val="24"/>
+        </w:rPr>
+        <w:t>role_permission</w:t>
+      </w:r>
+      <w:proofErr w:type="spellEnd"/>
+      <w:r>
+        <w:rPr>
+          <w:rFonts w:ascii="Arial" w:hAnsi="Arial" w:cs="Arial"/>
+          <w:sz w:val="24"/>
+          <w:szCs w:val="24"/>
+        </w:rPr>
+        <w:t>/</w:t>
+      </w:r>
+      <w:proofErr w:type="spellStart"/>
+      <w:r>
+        <w:rPr>
+          <w:rFonts w:ascii="Arial" w:hAnsi="Arial" w:cs="Arial"/>
+          <w:sz w:val="24"/>
+          <w:szCs w:val="24"/>
+        </w:rPr>
+        <w:t>query</w:t>
+      </w:r>
+      <w:proofErr w:type="spellEnd"/>
+    </w:p>
+    <w:p>
+      <w:pPr>
+        <w:spacing w:after="0"/>
+        <w:rPr>
+          <w:rFonts w:ascii="Arial" w:hAnsi="Arial" w:cs="Arial"/>
+          <w:sz w:val="24"/>
+          <w:szCs w:val="24"/>
+        </w:rPr>
+      </w:pPr>
+      <w:r>
+        <w:rPr>
+          <w:rFonts w:ascii="Arial" w:hAnsi="Arial" w:cs="Arial"/>
+          <w:sz w:val="24"/>
+          <w:szCs w:val="24"/>
+        </w:rPr>
+        <w:t>/api/</w:t>
+      </w:r>
+      <w:proofErr w:type="spellStart"/>
+      <w:r>
+        <w:rPr>
+          <w:rFonts w:ascii="Arial" w:hAnsi="Arial" w:cs="Arial"/>
+          <w:sz w:val="24"/>
+          <w:szCs w:val="24"/>
+        </w:rPr>
+        <w:t>role_permission</w:t>
+      </w:r>
+      <w:proofErr w:type="spellEnd"/>
+      <w:r>
+        <w:rPr>
+          <w:rFonts w:ascii="Arial" w:hAnsi="Arial" w:cs="Arial"/>
+          <w:sz w:val="24"/>
+          <w:szCs w:val="24"/>
+        </w:rPr>
+        <w:t>/</w:t>
+      </w:r>
+      <w:proofErr w:type="spellStart"/>
+      <w:r>
+        <w:rPr>
+          <w:rFonts w:ascii="Arial" w:hAnsi="Arial" w:cs="Arial"/>
+          <w:sz w:val="24"/>
+          <w:szCs w:val="24"/>
+        </w:rPr>
+        <w:t>add</w:t>
+      </w:r>
+      <w:proofErr w:type="spellEnd"/>
+    </w:p>
+    <w:p>
+      <w:pPr>
+        <w:spacing w:after="0"/>
+        <w:rPr>
+          <w:rFonts w:ascii="Arial" w:hAnsi="Arial" w:cs="Arial"/>
+          <w:sz w:val="24"/>
+          <w:szCs w:val="24"/>
+        </w:rPr>
+      </w:pPr>
+      <w:r>
+        <w:rPr>
+          <w:rFonts w:ascii="Arial" w:hAnsi="Arial" w:cs="Arial"/>
+          <w:sz w:val="24"/>
+          <w:szCs w:val="24"/>
+        </w:rPr>
+        <w:t>/api/</w:t>
+      </w:r>
+      <w:proofErr w:type="spellStart"/>
+      <w:r>
+        <w:rPr>
+          <w:rFonts w:ascii="Arial" w:hAnsi="Arial" w:cs="Arial"/>
+          <w:sz w:val="24"/>
+          <w:szCs w:val="24"/>
+        </w:rPr>
+        <w:t>role_permission</w:t>
+      </w:r>
+      <w:proofErr w:type="spellEnd"/>
+      <w:r>
+        <w:rPr>
+          <w:rFonts w:ascii="Arial" w:hAnsi="Arial" w:cs="Arial"/>
+          <w:sz w:val="24"/>
+          <w:szCs w:val="24"/>
+        </w:rPr>
+        <w:t>/</w:t>
+      </w:r>
+      <w:proofErr w:type="spellStart"/>
+      <w:r>
+        <w:rPr>
+          <w:rFonts w:ascii="Arial" w:hAnsi="Arial" w:cs="Arial"/>
+          <w:sz w:val="24"/>
+          <w:szCs w:val="24"/>
+        </w:rPr>
+        <w:t>edit</w:t>
+      </w:r>
+      <w:proofErr w:type="spellEnd"/>
+    </w:p>
+    <w:p>
+      <w:pPr>
+        <w:spacing w:after="0"/>
+        <w:rPr>
+          <w:rFonts w:ascii="Arial" w:hAnsi="Arial" w:cs="Arial"/>
+          <w:sz w:val="24"/>
+          <w:szCs w:val="24"/>
+        </w:rPr>
+      </w:pPr>
+      <w:r>
+        <w:rPr>
+          <w:rFonts w:ascii="Arial" w:hAnsi="Arial" w:cs="Arial"/>
+          <w:sz w:val="24"/>
+          <w:szCs w:val="24"/>
+        </w:rPr>
+        <w:t>/api/</w:t>
+      </w:r>
+      <w:proofErr w:type="spellStart"/>
+      <w:r>
+        <w:rPr>
+          <w:rFonts w:ascii="Arial" w:hAnsi="Arial" w:cs="Arial"/>
+          <w:sz w:val="24"/>
+          <w:szCs w:val="24"/>
+        </w:rPr>
+        <w:t>role_permission</w:t>
+      </w:r>
+      <w:proofErr w:type="spellEnd"/>
+      <w:r>
+        <w:rPr>
+          <w:rFonts w:ascii="Arial" w:hAnsi="Arial" w:cs="Arial"/>
+          <w:sz w:val="24"/>
+          <w:szCs w:val="24"/>
+        </w:rPr>
+        <w:t>/</w:t>
+      </w:r>
+      <w:r>
+        <w:rPr>
+          <w:rFonts w:ascii="Arial" w:hAnsi="Arial" w:cs="Arial"/>
+          <w:sz w:val="24"/>
+          <w:szCs w:val="24"/>
+        </w:rPr>
+        <w:t>del</w:t>
+      </w:r>
+    </w:p>
+    <w:p>
+      <w:pPr>
+        <w:spacing w:after="0"/>
+        <w:rPr>
+          <w:rFonts w:ascii="Arial" w:hAnsi="Arial" w:cs="Arial"/>
+          <w:sz w:val="24"/>
+          <w:szCs w:val="24"/>
+        </w:rPr>
+      </w:pPr>
+    </w:p>
+    <w:p>
+      <w:pPr>
+        <w:spacing w:after="0"/>
+        <w:rPr>
+          <w:rFonts w:ascii="Arial" w:hAnsi="Arial" w:cs="Arial"/>
+          <w:sz w:val="24"/>
+          <w:szCs w:val="24"/>
+        </w:rPr>
+      </w:pPr>
+      <w:r>
+        <w:rPr>
+          <w:rFonts w:ascii="Arial" w:hAnsi="Arial" w:cs="Arial"/>
+          <w:sz w:val="24"/>
+          <w:szCs w:val="24"/>
+        </w:rPr>
+        <w:t>/api/role/</w:t>
+      </w:r>
+      <w:proofErr w:type="spellStart"/>
+      <w:r>
+        <w:rPr>
+          <w:rFonts w:ascii="Arial" w:hAnsi="Arial" w:cs="Arial"/>
+          <w:sz w:val="24"/>
+          <w:szCs w:val="24"/>
+        </w:rPr>
+        <w:t>list</w:t>
+      </w:r>
+      <w:proofErr w:type="spellEnd"/>
+    </w:p>
+    <w:p>
+      <w:pPr>
+        <w:spacing w:after="0"/>
+        <w:rPr>
+          <w:rFonts w:ascii="Arial" w:hAnsi="Arial" w:cs="Arial"/>
+          <w:sz w:val="24"/>
+          <w:szCs w:val="24"/>
+        </w:rPr>
+      </w:pPr>
+      <w:r>
+        <w:rPr>
+          <w:rFonts w:ascii="Arial" w:hAnsi="Arial" w:cs="Arial"/>
+          <w:sz w:val="24"/>
+          <w:szCs w:val="24"/>
+        </w:rPr>
+        <w:t>/api/role/</w:t>
+      </w:r>
+      <w:proofErr w:type="spellStart"/>
+      <w:r>
+        <w:rPr>
+          <w:rFonts w:ascii="Arial" w:hAnsi="Arial" w:cs="Arial"/>
+          <w:sz w:val="24"/>
+          <w:szCs w:val="24"/>
+        </w:rPr>
+        <w:t>query</w:t>
+      </w:r>
+      <w:proofErr w:type="spellEnd"/>
+    </w:p>
+    <w:p>
+      <w:pPr>
+        <w:spacing w:after="0"/>
+        <w:rPr>
+          <w:rFonts w:ascii="Arial" w:hAnsi="Arial" w:cs="Arial"/>
+          <w:sz w:val="24"/>
+          <w:szCs w:val="24"/>
+        </w:rPr>
+      </w:pPr>
+      <w:r>
+        <w:rPr>
+          <w:rFonts w:ascii="Arial" w:hAnsi="Arial" w:cs="Arial"/>
+          <w:sz w:val="24"/>
+          <w:szCs w:val="24"/>
+        </w:rPr>
+        <w:t>/api/role/</w:t>
+      </w:r>
+      <w:proofErr w:type="spellStart"/>
+      <w:r>
+        <w:rPr>
+          <w:rFonts w:ascii="Arial" w:hAnsi="Arial" w:cs="Arial"/>
+          <w:sz w:val="24"/>
+          <w:szCs w:val="24"/>
+        </w:rPr>
+        <w:t>add</w:t>
+      </w:r>
+      <w:proofErr w:type="spellEnd"/>
+    </w:p>
+    <w:p>
+      <w:pPr>
+        <w:spacing w:after="0"/>
+        <w:rPr>
+          <w:rFonts w:ascii="Arial" w:hAnsi="Arial" w:cs="Arial"/>
+          <w:sz w:val="24"/>
+          <w:szCs w:val="24"/>
+        </w:rPr>
+      </w:pPr>
+      <w:r>
+        <w:rPr>
+          <w:rFonts w:ascii="Arial" w:hAnsi="Arial" w:cs="Arial"/>
+          <w:sz w:val="24"/>
+          <w:szCs w:val="24"/>
+        </w:rPr>
+        <w:t>/api/role/</w:t>
+      </w:r>
+      <w:proofErr w:type="spellStart"/>
+      <w:r>
+        <w:rPr>
+          <w:rFonts w:ascii="Arial" w:hAnsi="Arial" w:cs="Arial"/>
+          <w:sz w:val="24"/>
+          <w:szCs w:val="24"/>
+        </w:rPr>
+        <w:t>edit</w:t>
+      </w:r>
+      <w:proofErr w:type="spellEnd"/>
+    </w:p>
+    <w:p>
+      <w:pPr>
+        <w:spacing w:after="0"/>
+        <w:rPr>
+          <w:rFonts w:ascii="Arial" w:hAnsi="Arial" w:cs="Arial"/>
+          <w:sz w:val="24"/>
+          <w:szCs w:val="24"/>
+        </w:rPr>
+      </w:pPr>
+      <w:r>
+        <w:rPr>
+          <w:rFonts w:ascii="Arial" w:hAnsi="Arial" w:cs="Arial"/>
+          <w:sz w:val="24"/>
+          <w:szCs w:val="24"/>
+        </w:rPr>
+        <w:t>/api/role/</w:t>
+      </w:r>
+      <w:r>
+        <w:rPr>
+          <w:rFonts w:ascii="Arial" w:hAnsi="Arial" w:cs="Arial"/>
+          <w:sz w:val="24"/>
+          <w:szCs w:val="24"/>
+        </w:rPr>
+        <w:t>del</w:t>
+      </w:r>
+    </w:p>
+    <w:p>
+      <w:pPr>
+        <w:spacing w:after="0"/>
+        <w:rPr>
+          <w:rFonts w:ascii="Arial" w:hAnsi="Arial" w:cs="Arial"/>
+          <w:sz w:val="24"/>
+          <w:szCs w:val="24"/>
+        </w:rPr>
+      </w:pPr>
+    </w:p>
+    <w:p>
+      <w:pPr>
+        <w:spacing w:after="0"/>
+        <w:rPr>
+          <w:rFonts w:ascii="Arial" w:hAnsi="Arial" w:cs="Arial"/>
+          <w:sz w:val="24"/>
+          <w:szCs w:val="24"/>
+        </w:rPr>
+      </w:pPr>
+      <w:r>
+        <w:rPr>
+          <w:rFonts w:ascii="Arial" w:hAnsi="Arial" w:cs="Arial"/>
+          <w:sz w:val="24"/>
+          <w:szCs w:val="24"/>
+        </w:rPr>
+        <w:t>/api/</w:t>
+      </w:r>
+      <w:proofErr w:type="spellStart"/>
+      <w:r>
+        <w:rPr>
+          <w:rFonts w:ascii="Arial" w:hAnsi="Arial" w:cs="Arial"/>
+          <w:sz w:val="24"/>
+          <w:szCs w:val="24"/>
+        </w:rPr>
+        <w:t>session</w:t>
+      </w:r>
+      <w:proofErr w:type="spellEnd"/>
+      <w:r>
+        <w:rPr>
+          <w:rFonts w:ascii="Arial" w:hAnsi="Arial" w:cs="Arial"/>
+          <w:sz w:val="24"/>
+          <w:szCs w:val="24"/>
+        </w:rPr>
+        <w:t>/</w:t>
+      </w:r>
+      <w:proofErr w:type="spellStart"/>
+      <w:r>
+        <w:rPr>
+          <w:rFonts w:ascii="Arial" w:hAnsi="Arial" w:cs="Arial"/>
+          <w:sz w:val="24"/>
+          <w:szCs w:val="24"/>
+        </w:rPr>
+        <w:t>list</w:t>
+      </w:r>
+      <w:proofErr w:type="spellEnd"/>
+    </w:p>
+    <w:p>
+      <w:pPr>
+        <w:spacing w:after="0"/>
+        <w:rPr>
+          <w:rFonts w:ascii="Arial" w:hAnsi="Arial" w:cs="Arial"/>
+          <w:sz w:val="24"/>
+          <w:szCs w:val="24"/>
+        </w:rPr>
+      </w:pPr>
+      <w:r>
+        <w:rPr>
+          <w:rFonts w:ascii="Arial" w:hAnsi="Arial" w:cs="Arial"/>
+          <w:sz w:val="24"/>
+          <w:szCs w:val="24"/>
+        </w:rPr>
+        <w:t>/api/</w:t>
+      </w:r>
+      <w:proofErr w:type="spellStart"/>
+      <w:r>
+        <w:rPr>
+          <w:rFonts w:ascii="Arial" w:hAnsi="Arial" w:cs="Arial"/>
+          <w:sz w:val="24"/>
+          <w:szCs w:val="24"/>
+        </w:rPr>
+        <w:t>session</w:t>
+      </w:r>
+      <w:proofErr w:type="spellEnd"/>
+      <w:r>
+        <w:rPr>
+          <w:rFonts w:ascii="Arial" w:hAnsi="Arial" w:cs="Arial"/>
+          <w:sz w:val="24"/>
+          <w:szCs w:val="24"/>
+        </w:rPr>
+        <w:t>/</w:t>
+      </w:r>
+      <w:proofErr w:type="spellStart"/>
+      <w:r>
+        <w:rPr>
+          <w:rFonts w:ascii="Arial" w:hAnsi="Arial" w:cs="Arial"/>
+          <w:sz w:val="24"/>
+          <w:szCs w:val="24"/>
+        </w:rPr>
+        <w:t>query</w:t>
+      </w:r>
+      <w:proofErr w:type="spellEnd"/>
+    </w:p>
+    <w:p>
+      <w:pPr>
+        <w:spacing w:after="0"/>
+        <w:rPr>
+          <w:rFonts w:ascii="Arial" w:hAnsi="Arial" w:cs="Arial"/>
+          <w:sz w:val="24"/>
+          <w:szCs w:val="24"/>
+        </w:rPr>
+      </w:pPr>
+      <w:r>
+        <w:rPr>
+          <w:rFonts w:ascii="Arial" w:hAnsi="Arial" w:cs="Arial"/>
+          <w:sz w:val="24"/>
+          <w:szCs w:val="24"/>
+        </w:rPr>
+        <w:t>/api/</w:t>
+      </w:r>
+      <w:proofErr w:type="spellStart"/>
+      <w:r>
+        <w:rPr>
+          <w:rFonts w:ascii="Arial" w:hAnsi="Arial" w:cs="Arial"/>
+          <w:sz w:val="24"/>
+          <w:szCs w:val="24"/>
+        </w:rPr>
+        <w:t>session</w:t>
+      </w:r>
+      <w:proofErr w:type="spellEnd"/>
+      <w:r>
+        <w:rPr>
+          <w:rFonts w:ascii="Arial" w:hAnsi="Arial" w:cs="Arial"/>
+          <w:sz w:val="24"/>
+          <w:szCs w:val="24"/>
+        </w:rPr>
+        <w:t>/</w:t>
+      </w:r>
+      <w:proofErr w:type="spellStart"/>
+      <w:r>
+        <w:rPr>
+          <w:rFonts w:ascii="Arial" w:hAnsi="Arial" w:cs="Arial"/>
+          <w:sz w:val="24"/>
+          <w:szCs w:val="24"/>
+        </w:rPr>
+        <w:t>add</w:t>
+      </w:r>
+      <w:proofErr w:type="spellEnd"/>
+    </w:p>
+    <w:p>
+      <w:pPr>
+        <w:spacing w:after="0"/>
+        <w:rPr>
+          <w:rFonts w:ascii="Arial" w:hAnsi="Arial" w:cs="Arial"/>
+          <w:sz w:val="24"/>
+          <w:szCs w:val="24"/>
+        </w:rPr>
+      </w:pPr>
+      <w:r>
+        <w:rPr>
+          <w:rFonts w:ascii="Arial" w:hAnsi="Arial" w:cs="Arial"/>
+          <w:sz w:val="24"/>
+          <w:szCs w:val="24"/>
+        </w:rPr>
+        <w:t>/api/</w:t>
+      </w:r>
+      <w:proofErr w:type="spellStart"/>
+      <w:r>
+        <w:rPr>
+          <w:rFonts w:ascii="Arial" w:hAnsi="Arial" w:cs="Arial"/>
+          <w:sz w:val="24"/>
+          <w:szCs w:val="24"/>
+        </w:rPr>
+        <w:t>session</w:t>
+      </w:r>
+      <w:proofErr w:type="spellEnd"/>
+      <w:r>
+        <w:rPr>
+          <w:rFonts w:ascii="Arial" w:hAnsi="Arial" w:cs="Arial"/>
+          <w:sz w:val="24"/>
+          <w:szCs w:val="24"/>
+        </w:rPr>
+        <w:t>/</w:t>
+      </w:r>
+      <w:proofErr w:type="spellStart"/>
+      <w:r>
+        <w:rPr>
+          <w:rFonts w:ascii="Arial" w:hAnsi="Arial" w:cs="Arial"/>
+          <w:sz w:val="24"/>
+          <w:szCs w:val="24"/>
+        </w:rPr>
+        <w:t>edit</w:t>
+      </w:r>
+      <w:proofErr w:type="spellEnd"/>
+    </w:p>
+    <w:p>
+      <w:pPr>
+        <w:spacing w:after="0"/>
+        <w:rPr>
+          <w:rFonts w:ascii="Arial" w:hAnsi="Arial" w:cs="Arial"/>
+          <w:sz w:val="24"/>
+          <w:szCs w:val="24"/>
+        </w:rPr>
+      </w:pPr>
+      <w:r>
+        <w:rPr>
+          <w:rFonts w:ascii="Arial" w:hAnsi="Arial" w:cs="Arial"/>
+          <w:sz w:val="24"/>
+          <w:szCs w:val="24"/>
+        </w:rPr>
+        <w:t>/api/</w:t>
+      </w:r>
+      <w:proofErr w:type="spellStart"/>
+      <w:r>
+        <w:rPr>
+          <w:rFonts w:ascii="Arial" w:hAnsi="Arial" w:cs="Arial"/>
+          <w:sz w:val="24"/>
+          <w:szCs w:val="24"/>
+        </w:rPr>
+        <w:t>session</w:t>
+      </w:r>
+      <w:proofErr w:type="spellEnd"/>
+      <w:r>
+        <w:rPr>
+          <w:rFonts w:ascii="Arial" w:hAnsi="Arial" w:cs="Arial"/>
+          <w:sz w:val="24"/>
+          <w:szCs w:val="24"/>
+        </w:rPr>
+        <w:t>/</w:t>
+      </w:r>
+      <w:r>
+        <w:rPr>
+          <w:rFonts w:ascii="Arial" w:hAnsi="Arial" w:cs="Arial"/>
+          <w:sz w:val="24"/>
+          <w:szCs w:val="24"/>
+        </w:rPr>
+        <w:t>del</w:t>
+      </w:r>
+    </w:p>
+    <w:p>
+      <w:pPr>
+        <w:spacing w:after="0"/>
+        <w:rPr>
+          <w:rFonts w:ascii="Arial" w:hAnsi="Arial" w:cs="Arial"/>
+          <w:sz w:val="24"/>
+          <w:szCs w:val="24"/>
+        </w:rPr>
+      </w:pPr>
+    </w:p>
+    <w:p>
+      <w:pPr>
+        <w:spacing w:after="0"/>
+        <w:rPr>
+          <w:rFonts w:ascii="Arial" w:hAnsi="Arial" w:cs="Arial"/>
+          <w:sz w:val="24"/>
+          <w:szCs w:val="24"/>
+        </w:rPr>
+      </w:pPr>
+      <w:r>
+        <w:rPr>
+          <w:rFonts w:ascii="Arial" w:hAnsi="Arial" w:cs="Arial"/>
+          <w:sz w:val="24"/>
+          <w:szCs w:val="24"/>
+        </w:rPr>
+        <w:t>/api/</w:t>
+      </w:r>
+      <w:proofErr w:type="spellStart"/>
+      <w:r>
+        <w:rPr>
+          <w:rFonts w:ascii="Arial" w:hAnsi="Arial" w:cs="Arial"/>
+          <w:sz w:val="24"/>
+          <w:szCs w:val="24"/>
+        </w:rPr>
+        <w:t>state</w:t>
+      </w:r>
+      <w:proofErr w:type="spellEnd"/>
+      <w:r>
+        <w:rPr>
+          <w:rFonts w:ascii="Arial" w:hAnsi="Arial" w:cs="Arial"/>
+          <w:sz w:val="24"/>
+          <w:szCs w:val="24"/>
+        </w:rPr>
+        <w:t>/</w:t>
+      </w:r>
+      <w:proofErr w:type="spellStart"/>
+      <w:r>
+        <w:rPr>
+          <w:rFonts w:ascii="Arial" w:hAnsi="Arial" w:cs="Arial"/>
+          <w:sz w:val="24"/>
+          <w:szCs w:val="24"/>
+        </w:rPr>
+        <w:t>list</w:t>
+      </w:r>
+      <w:proofErr w:type="spellEnd"/>
+    </w:p>
+    <w:p>
+      <w:pPr>
+        <w:spacing w:after="0"/>
+        <w:rPr>
+          <w:rFonts w:ascii="Arial" w:hAnsi="Arial" w:cs="Arial"/>
+          <w:sz w:val="24"/>
+          <w:szCs w:val="24"/>
+        </w:rPr>
+      </w:pPr>
+      <w:r>
+        <w:rPr>
+          <w:rFonts w:ascii="Arial" w:hAnsi="Arial" w:cs="Arial"/>
+          <w:sz w:val="24"/>
+          <w:szCs w:val="24"/>
+        </w:rPr>
+        <w:t>/api/</w:t>
+      </w:r>
+      <w:proofErr w:type="spellStart"/>
+      <w:r>
+        <w:rPr>
+          <w:rFonts w:ascii="Arial" w:hAnsi="Arial" w:cs="Arial"/>
+          <w:sz w:val="24"/>
+          <w:szCs w:val="24"/>
+        </w:rPr>
+        <w:t>state</w:t>
+      </w:r>
+      <w:proofErr w:type="spellEnd"/>
+      <w:r>
+        <w:rPr>
+          <w:rFonts w:ascii="Arial" w:hAnsi="Arial" w:cs="Arial"/>
+          <w:sz w:val="24"/>
+          <w:szCs w:val="24"/>
+        </w:rPr>
+        <w:t>/</w:t>
+      </w:r>
+      <w:proofErr w:type="spellStart"/>
+      <w:r>
+        <w:rPr>
+          <w:rFonts w:ascii="Arial" w:hAnsi="Arial" w:cs="Arial"/>
+          <w:sz w:val="24"/>
+          <w:szCs w:val="24"/>
+        </w:rPr>
+        <w:t>query</w:t>
+      </w:r>
+      <w:proofErr w:type="spellEnd"/>
+    </w:p>
+    <w:p>
+      <w:pPr>
+        <w:spacing w:after="0"/>
+        <w:rPr>
+          <w:rFonts w:ascii="Arial" w:hAnsi="Arial" w:cs="Arial"/>
+          <w:sz w:val="24"/>
+          <w:szCs w:val="24"/>
+        </w:rPr>
+      </w:pPr>
+      <w:r>
+        <w:rPr>
+          <w:rFonts w:ascii="Arial" w:hAnsi="Arial" w:cs="Arial"/>
+          <w:sz w:val="24"/>
+          <w:szCs w:val="24"/>
+        </w:rPr>
+        <w:t>/api/</w:t>
+      </w:r>
+      <w:proofErr w:type="spellStart"/>
+      <w:r>
+        <w:rPr>
+          <w:rFonts w:ascii="Arial" w:hAnsi="Arial" w:cs="Arial"/>
+          <w:sz w:val="24"/>
+          <w:szCs w:val="24"/>
+        </w:rPr>
+        <w:t>state</w:t>
+      </w:r>
+      <w:proofErr w:type="spellEnd"/>
+      <w:r>
+        <w:rPr>
+          <w:rFonts w:ascii="Arial" w:hAnsi="Arial" w:cs="Arial"/>
+          <w:sz w:val="24"/>
+          <w:szCs w:val="24"/>
+        </w:rPr>
+        <w:t>/</w:t>
+      </w:r>
+      <w:proofErr w:type="spellStart"/>
+      <w:r>
+        <w:rPr>
+          <w:rFonts w:ascii="Arial" w:hAnsi="Arial" w:cs="Arial"/>
+          <w:sz w:val="24"/>
+          <w:szCs w:val="24"/>
+        </w:rPr>
+        <w:t>add</w:t>
+      </w:r>
+      <w:proofErr w:type="spellEnd"/>
+    </w:p>
+    <w:p>
+      <w:pPr>
+        <w:spacing w:after="0"/>
+        <w:rPr>
+          <w:rFonts w:ascii="Arial" w:hAnsi="Arial" w:cs="Arial"/>
+          <w:sz w:val="24"/>
+          <w:szCs w:val="24"/>
+        </w:rPr>
+      </w:pPr>
+      <w:r>
+        <w:rPr>
+          <w:rFonts w:ascii="Arial" w:hAnsi="Arial" w:cs="Arial"/>
+          <w:sz w:val="24"/>
+          <w:szCs w:val="24"/>
+        </w:rPr>
+        <w:t>/api/</w:t>
+      </w:r>
+      <w:proofErr w:type="spellStart"/>
+      <w:r>
+        <w:rPr>
+          <w:rFonts w:ascii="Arial" w:hAnsi="Arial" w:cs="Arial"/>
+          <w:sz w:val="24"/>
+          <w:szCs w:val="24"/>
+        </w:rPr>
+        <w:t>state</w:t>
+      </w:r>
+      <w:proofErr w:type="spellEnd"/>
+      <w:r>
+        <w:rPr>
+          <w:rFonts w:ascii="Arial" w:hAnsi="Arial" w:cs="Arial"/>
+          <w:sz w:val="24"/>
+          <w:szCs w:val="24"/>
+        </w:rPr>
+        <w:t>/</w:t>
+      </w:r>
+      <w:proofErr w:type="spellStart"/>
+      <w:r>
+        <w:rPr>
+          <w:rFonts w:ascii="Arial" w:hAnsi="Arial" w:cs="Arial"/>
+          <w:sz w:val="24"/>
+          <w:szCs w:val="24"/>
+        </w:rPr>
+        <w:t>edit</w:t>
+      </w:r>
+      <w:proofErr w:type="spellEnd"/>
+    </w:p>
+    <w:p>
+      <w:pPr>
+        <w:spacing w:after="0"/>
+        <w:rPr>
+          <w:rFonts w:ascii="Arial" w:hAnsi="Arial" w:cs="Arial"/>
+          <w:sz w:val="24"/>
+          <w:szCs w:val="24"/>
+        </w:rPr>
+      </w:pPr>
+      <w:r>
+        <w:rPr>
+          <w:rFonts w:ascii="Arial" w:hAnsi="Arial" w:cs="Arial"/>
+          <w:sz w:val="24"/>
+          <w:szCs w:val="24"/>
+        </w:rPr>
+        <w:t>/api/</w:t>
+      </w:r>
+      <w:proofErr w:type="spellStart"/>
+      <w:r>
+        <w:rPr>
+          <w:rFonts w:ascii="Arial" w:hAnsi="Arial" w:cs="Arial"/>
+          <w:sz w:val="24"/>
+          <w:szCs w:val="24"/>
+        </w:rPr>
+        <w:t>state</w:t>
+      </w:r>
+      <w:proofErr w:type="spellEnd"/>
+      <w:r>
+        <w:rPr>
+          <w:rFonts w:ascii="Arial" w:hAnsi="Arial" w:cs="Arial"/>
+          <w:sz w:val="24"/>
+          <w:szCs w:val="24"/>
+        </w:rPr>
+        <w:t>/</w:t>
+      </w:r>
+      <w:r>
+        <w:rPr>
+          <w:rFonts w:ascii="Arial" w:hAnsi="Arial" w:cs="Arial"/>
+          <w:sz w:val="24"/>
+          <w:szCs w:val="24"/>
+        </w:rPr>
+        <w:t>del</w:t>
+      </w:r>
+    </w:p>
+    <w:p>
+      <w:pPr>
+        <w:spacing w:after="0"/>
+        <w:rPr>
+          <w:rFonts w:ascii="Arial" w:hAnsi="Arial" w:cs="Arial"/>
+          <w:sz w:val="24"/>
+          <w:szCs w:val="24"/>
+        </w:rPr>
+      </w:pPr>
+    </w:p>
+    <w:p>
+      <w:pPr>
+        <w:spacing w:after="0"/>
+        <w:rPr>
+          <w:rFonts w:ascii="Arial" w:hAnsi="Arial" w:cs="Arial"/>
+          <w:sz w:val="24"/>
+          <w:szCs w:val="24"/>
+        </w:rPr>
+      </w:pPr>
+      <w:r>
+        <w:rPr>
+          <w:rFonts w:ascii="Arial" w:hAnsi="Arial" w:cs="Arial"/>
+          <w:sz w:val="24"/>
+          <w:szCs w:val="24"/>
+        </w:rPr>
+        <w:t>/api/</w:t>
+      </w:r>
+      <w:proofErr w:type="spellStart"/>
+      <w:r>
+        <w:rPr>
+          <w:rFonts w:ascii="Arial" w:hAnsi="Arial" w:cs="Arial"/>
+          <w:sz w:val="24"/>
+          <w:szCs w:val="24"/>
+        </w:rPr>
+        <w:t>person</w:t>
+      </w:r>
+      <w:proofErr w:type="spellEnd"/>
+      <w:r>
+        <w:rPr>
+          <w:rFonts w:ascii="Arial" w:hAnsi="Arial" w:cs="Arial"/>
+          <w:sz w:val="24"/>
+          <w:szCs w:val="24"/>
+        </w:rPr>
+        <w:t>/</w:t>
+      </w:r>
+      <w:proofErr w:type="spellStart"/>
+      <w:r>
+        <w:rPr>
+          <w:rFonts w:ascii="Arial" w:hAnsi="Arial" w:cs="Arial"/>
+          <w:sz w:val="24"/>
+          <w:szCs w:val="24"/>
+        </w:rPr>
+        <w:t>list</w:t>
+      </w:r>
+      <w:proofErr w:type="spellEnd"/>
+    </w:p>
+    <w:p>
+      <w:pPr>
+        <w:spacing w:after="0"/>
+        <w:rPr>
+          <w:rFonts w:ascii="Arial" w:hAnsi="Arial" w:cs="Arial"/>
+          <w:sz w:val="24"/>
+          <w:szCs w:val="24"/>
+        </w:rPr>
+      </w:pPr>
+      <w:r>
+        <w:rPr>
+          <w:rFonts w:ascii="Arial" w:hAnsi="Arial" w:cs="Arial"/>
+          <w:sz w:val="24"/>
+          <w:szCs w:val="24"/>
+        </w:rPr>
+        <w:t>/api/</w:t>
+      </w:r>
+      <w:proofErr w:type="spellStart"/>
+      <w:r>
+        <w:rPr>
+          <w:rFonts w:ascii="Arial" w:hAnsi="Arial" w:cs="Arial"/>
+          <w:sz w:val="24"/>
+          <w:szCs w:val="24"/>
+        </w:rPr>
+        <w:t>person</w:t>
+      </w:r>
+      <w:proofErr w:type="spellEnd"/>
+      <w:r>
+        <w:rPr>
+          <w:rFonts w:ascii="Arial" w:hAnsi="Arial" w:cs="Arial"/>
+          <w:sz w:val="24"/>
+          <w:szCs w:val="24"/>
+        </w:rPr>
+        <w:t>/</w:t>
+      </w:r>
+      <w:proofErr w:type="spellStart"/>
+      <w:r>
+        <w:rPr>
+          <w:rFonts w:ascii="Arial" w:hAnsi="Arial" w:cs="Arial"/>
+          <w:sz w:val="24"/>
+          <w:szCs w:val="24"/>
+        </w:rPr>
+        <w:t>query</w:t>
+      </w:r>
+      <w:proofErr w:type="spellEnd"/>
+    </w:p>
+    <w:p>
+      <w:pPr>
+        <w:spacing w:after="0"/>
+        <w:rPr>
+          <w:rFonts w:ascii="Arial" w:hAnsi="Arial" w:cs="Arial"/>
+          <w:sz w:val="24"/>
+          <w:szCs w:val="24"/>
+        </w:rPr>
+      </w:pPr>
+      <w:r>
+        <w:rPr>
+          <w:rFonts w:ascii="Arial" w:hAnsi="Arial" w:cs="Arial"/>
+          <w:sz w:val="24"/>
+          <w:szCs w:val="24"/>
+        </w:rPr>
+        <w:t>/api/</w:t>
+      </w:r>
+      <w:proofErr w:type="spellStart"/>
+      <w:r>
+        <w:rPr>
+          <w:rFonts w:ascii="Arial" w:hAnsi="Arial" w:cs="Arial"/>
+          <w:sz w:val="24"/>
+          <w:szCs w:val="24"/>
+        </w:rPr>
+        <w:t>person</w:t>
+      </w:r>
+      <w:proofErr w:type="spellEnd"/>
+      <w:r>
+        <w:rPr>
+          <w:rFonts w:ascii="Arial" w:hAnsi="Arial" w:cs="Arial"/>
+          <w:sz w:val="24"/>
+          <w:szCs w:val="24"/>
+        </w:rPr>
+        <w:t>/</w:t>
+      </w:r>
+      <w:proofErr w:type="spellStart"/>
+      <w:r>
+        <w:rPr>
+          <w:rFonts w:ascii="Arial" w:hAnsi="Arial" w:cs="Arial"/>
+          <w:sz w:val="24"/>
+          <w:szCs w:val="24"/>
+        </w:rPr>
+        <w:t>add</w:t>
+      </w:r>
+      <w:proofErr w:type="spellEnd"/>
+    </w:p>
+    <w:p>
+      <w:pPr>
+        <w:spacing w:after="0"/>
+        <w:rPr>
+          <w:rFonts w:ascii="Arial" w:hAnsi="Arial" w:cs="Arial"/>
+          <w:sz w:val="24"/>
+          <w:szCs w:val="24"/>
+        </w:rPr>
+      </w:pPr>
+      <w:r>
+        <w:rPr>
+          <w:rFonts w:ascii="Arial" w:hAnsi="Arial" w:cs="Arial"/>
+          <w:sz w:val="24"/>
+          <w:szCs w:val="24"/>
+        </w:rPr>
+        <w:t>/api/</w:t>
+      </w:r>
+      <w:proofErr w:type="spellStart"/>
+      <w:r>
+        <w:rPr>
+          <w:rFonts w:ascii="Arial" w:hAnsi="Arial" w:cs="Arial"/>
+          <w:sz w:val="24"/>
+          <w:szCs w:val="24"/>
+        </w:rPr>
+        <w:t>person</w:t>
+      </w:r>
+      <w:proofErr w:type="spellEnd"/>
+      <w:r>
+        <w:rPr>
+          <w:rFonts w:ascii="Arial" w:hAnsi="Arial" w:cs="Arial"/>
+          <w:sz w:val="24"/>
+          <w:szCs w:val="24"/>
+        </w:rPr>
+        <w:t>/</w:t>
+      </w:r>
+      <w:proofErr w:type="spellStart"/>
+      <w:r>
+        <w:rPr>
+          <w:rFonts w:ascii="Arial" w:hAnsi="Arial" w:cs="Arial"/>
+          <w:sz w:val="24"/>
+          <w:szCs w:val="24"/>
+        </w:rPr>
+        <w:t>edit</w:t>
+      </w:r>
+      <w:proofErr w:type="spellEnd"/>
+    </w:p>
+    <w:p>
+      <w:pPr>
+        <w:spacing w:after="0"/>
+        <w:rPr>
+          <w:rFonts w:ascii="Arial" w:hAnsi="Arial" w:cs="Arial"/>
+          <w:sz w:val="24"/>
+          <w:szCs w:val="24"/>
+        </w:rPr>
+      </w:pPr>
+      <w:r>
+        <w:rPr>
+          <w:rFonts w:ascii="Arial" w:hAnsi="Arial" w:cs="Arial"/>
+          <w:sz w:val="24"/>
+          <w:szCs w:val="24"/>
+        </w:rPr>
+        <w:t>/api/</w:t>
+      </w:r>
+      <w:proofErr w:type="spellStart"/>
+      <w:r>
+        <w:rPr>
+          <w:rFonts w:ascii="Arial" w:hAnsi="Arial" w:cs="Arial"/>
+          <w:sz w:val="24"/>
+          <w:szCs w:val="24"/>
+        </w:rPr>
+        <w:t>person</w:t>
+      </w:r>
+      <w:proofErr w:type="spellEnd"/>
+      <w:r>
+        <w:rPr>
+          <w:rFonts w:ascii="Arial" w:hAnsi="Arial" w:cs="Arial"/>
+          <w:sz w:val="24"/>
+          <w:szCs w:val="24"/>
+        </w:rPr>
+        <w:t>/</w:t>
+      </w:r>
+      <w:r>
+        <w:rPr>
+          <w:rFonts w:ascii="Arial" w:hAnsi="Arial" w:cs="Arial"/>
+          <w:sz w:val="24"/>
+          <w:szCs w:val="24"/>
+        </w:rPr>
+        <w:t>del</w:t>
+      </w:r>
+    </w:p>
+    <w:p>
+      <w:pPr>
+        <w:spacing w:after="0"/>
+        <w:rPr>
+          <w:rFonts w:ascii="Arial" w:hAnsi="Arial" w:cs="Arial"/>
+          <w:sz w:val="24"/>
+          <w:szCs w:val="24"/>
+        </w:rPr>
+      </w:pPr>
+    </w:p>
+    <w:p>
+      <w:pPr>
+        <w:spacing w:after="0"/>
+        <w:rPr>
+          <w:rFonts w:ascii="Arial" w:hAnsi="Arial" w:cs="Arial"/>
+          <w:sz w:val="24"/>
+          <w:szCs w:val="24"/>
+        </w:rPr>
+      </w:pPr>
+      <w:r>
+        <w:rPr>
+          <w:rFonts w:ascii="Arial" w:hAnsi="Arial" w:cs="Arial"/>
+          <w:sz w:val="24"/>
+          <w:szCs w:val="24"/>
+        </w:rPr>
+        <w:t>/api/</w:t>
+      </w:r>
+      <w:proofErr w:type="spellStart"/>
+      <w:r>
+        <w:rPr>
+          <w:rFonts w:ascii="Arial" w:hAnsi="Arial" w:cs="Arial"/>
+          <w:sz w:val="24"/>
+          <w:szCs w:val="24"/>
+        </w:rPr>
+        <w:t>history</w:t>
+      </w:r>
+      <w:proofErr w:type="spellEnd"/>
+      <w:r>
+        <w:rPr>
+          <w:rFonts w:ascii="Arial" w:hAnsi="Arial" w:cs="Arial"/>
+          <w:sz w:val="24"/>
+          <w:szCs w:val="24"/>
+        </w:rPr>
+        <w:t>/</w:t>
+      </w:r>
+      <w:proofErr w:type="spellStart"/>
+      <w:r>
+        <w:rPr>
+          <w:rFonts w:ascii="Arial" w:hAnsi="Arial" w:cs="Arial"/>
+          <w:sz w:val="24"/>
+          <w:szCs w:val="24"/>
+        </w:rPr>
+        <w:t>list</w:t>
+      </w:r>
+      <w:proofErr w:type="spellEnd"/>
+    </w:p>
+    <w:p>
+      <w:pPr>
+        <w:spacing w:after="0"/>
+        <w:rPr>
+          <w:rFonts w:ascii="Arial" w:hAnsi="Arial" w:cs="Arial"/>
+          <w:sz w:val="24"/>
+          <w:szCs w:val="24"/>
+        </w:rPr>
+      </w:pPr>
+      <w:r>
+        <w:rPr>
+          <w:rFonts w:ascii="Arial" w:hAnsi="Arial" w:cs="Arial"/>
+          <w:sz w:val="24"/>
+          <w:szCs w:val="24"/>
+        </w:rPr>
+        <w:t>/api/</w:t>
+      </w:r>
+      <w:proofErr w:type="spellStart"/>
+      <w:r>
+        <w:rPr>
+          <w:rFonts w:ascii="Arial" w:hAnsi="Arial" w:cs="Arial"/>
+          <w:sz w:val="24"/>
+          <w:szCs w:val="24"/>
+        </w:rPr>
+        <w:t>history</w:t>
+      </w:r>
+      <w:proofErr w:type="spellEnd"/>
+      <w:r>
+        <w:rPr>
+          <w:rFonts w:ascii="Arial" w:hAnsi="Arial" w:cs="Arial"/>
+          <w:sz w:val="24"/>
+          <w:szCs w:val="24"/>
+        </w:rPr>
+        <w:t>/</w:t>
+      </w:r>
+      <w:proofErr w:type="spellStart"/>
+      <w:r>
+        <w:rPr>
+          <w:rFonts w:ascii="Arial" w:hAnsi="Arial" w:cs="Arial"/>
+          <w:sz w:val="24"/>
+          <w:szCs w:val="24"/>
+        </w:rPr>
+        <w:t>query</w:t>
+      </w:r>
+      <w:proofErr w:type="spellEnd"/>
+    </w:p>
+    <w:p>
+      <w:pPr>
+        <w:spacing w:after="0"/>
+        <w:rPr>
+          <w:rFonts w:ascii="Arial" w:hAnsi="Arial" w:cs="Arial"/>
+          <w:sz w:val="24"/>
+          <w:szCs w:val="24"/>
+        </w:rPr>
+      </w:pPr>
+      <w:r>
+        <w:rPr>
+          <w:rFonts w:ascii="Arial" w:hAnsi="Arial" w:cs="Arial"/>
+          <w:sz w:val="24"/>
+          <w:szCs w:val="24"/>
+        </w:rPr>
+        <w:t>/api/</w:t>
+      </w:r>
+      <w:proofErr w:type="spellStart"/>
+      <w:r>
+        <w:rPr>
+          <w:rFonts w:ascii="Arial" w:hAnsi="Arial" w:cs="Arial"/>
+          <w:sz w:val="24"/>
+          <w:szCs w:val="24"/>
+        </w:rPr>
+        <w:t>history</w:t>
+      </w:r>
+      <w:proofErr w:type="spellEnd"/>
+      <w:r>
+        <w:rPr>
+          <w:rFonts w:ascii="Arial" w:hAnsi="Arial" w:cs="Arial"/>
+          <w:sz w:val="24"/>
+          <w:szCs w:val="24"/>
+        </w:rPr>
+        <w:t>/</w:t>
+      </w:r>
+      <w:proofErr w:type="spellStart"/>
+      <w:r>
+        <w:rPr>
+          <w:rFonts w:ascii="Arial" w:hAnsi="Arial" w:cs="Arial"/>
+          <w:sz w:val="24"/>
+          <w:szCs w:val="24"/>
+        </w:rPr>
+        <w:t>add</w:t>
+      </w:r>
+      <w:proofErr w:type="spellEnd"/>
+    </w:p>
+    <w:p>
+      <w:pPr>
+        <w:spacing w:after="0"/>
+        <w:rPr>
+          <w:rFonts w:ascii="Arial" w:hAnsi="Arial" w:cs="Arial"/>
+          <w:sz w:val="24"/>
+          <w:szCs w:val="24"/>
+        </w:rPr>
+      </w:pPr>
+      <w:r>
+        <w:rPr>
+          <w:rFonts w:ascii="Arial" w:hAnsi="Arial" w:cs="Arial"/>
+          <w:sz w:val="24"/>
+          <w:szCs w:val="24"/>
+        </w:rPr>
+        <w:t>/api/</w:t>
+      </w:r>
+      <w:proofErr w:type="spellStart"/>
+      <w:r>
+        <w:rPr>
+          <w:rFonts w:ascii="Arial" w:hAnsi="Arial" w:cs="Arial"/>
+          <w:sz w:val="24"/>
+          <w:szCs w:val="24"/>
+        </w:rPr>
+        <w:t>history</w:t>
+      </w:r>
+      <w:proofErr w:type="spellEnd"/>
+      <w:r>
+        <w:rPr>
+          <w:rFonts w:ascii="Arial" w:hAnsi="Arial" w:cs="Arial"/>
+          <w:sz w:val="24"/>
+          <w:szCs w:val="24"/>
+        </w:rPr>
+        <w:t>/</w:t>
+      </w:r>
+      <w:proofErr w:type="spellStart"/>
+      <w:r>
+        <w:rPr>
+          <w:rFonts w:ascii="Arial" w:hAnsi="Arial" w:cs="Arial"/>
+          <w:sz w:val="24"/>
+          <w:szCs w:val="24"/>
+        </w:rPr>
+        <w:t>edit</w:t>
+      </w:r>
+      <w:proofErr w:type="spellEnd"/>
+    </w:p>
+    <w:p>
+      <w:pPr>
+        <w:spacing w:after="0"/>
+        <w:rPr>
+          <w:rFonts w:ascii="Arial" w:hAnsi="Arial" w:cs="Arial"/>
+          <w:sz w:val="24"/>
+          <w:szCs w:val="24"/>
+        </w:rPr>
+      </w:pPr>
+      <w:r>
+        <w:rPr>
+          <w:rFonts w:ascii="Arial" w:hAnsi="Arial" w:cs="Arial"/>
+          <w:sz w:val="24"/>
+          <w:szCs w:val="24"/>
+        </w:rPr>
+        <w:t>/api/</w:t>
+      </w:r>
+      <w:proofErr w:type="spellStart"/>
+      <w:r>
+        <w:rPr>
+          <w:rFonts w:ascii="Arial" w:hAnsi="Arial" w:cs="Arial"/>
+          <w:sz w:val="24"/>
+          <w:szCs w:val="24"/>
+        </w:rPr>
+        <w:t>history</w:t>
+      </w:r>
+      <w:proofErr w:type="spellEnd"/>
+      <w:r>
+        <w:rPr>
+          <w:rFonts w:ascii="Arial" w:hAnsi="Arial" w:cs="Arial"/>
+          <w:sz w:val="24"/>
+          <w:szCs w:val="24"/>
+        </w:rPr>
+        <w:t>/</w:t>
+      </w:r>
+      <w:r>
+        <w:rPr>
+          <w:rFonts w:ascii="Arial" w:hAnsi="Arial" w:cs="Arial"/>
+          <w:sz w:val="24"/>
+          <w:szCs w:val="24"/>
+        </w:rPr>
+        <w:t>del</w:t>
+      </w:r>
+    </w:p>
+    <w:p>
+      <w:pPr>
+        <w:spacing w:after="0"/>
+        <w:rPr>
+          <w:rFonts w:ascii="Arial" w:hAnsi="Arial" w:cs="Arial"/>
+          <w:sz w:val="24"/>
+          <w:szCs w:val="24"/>
+        </w:rPr>
+      </w:pPr>
+    </w:p>
+    <w:p>
+      <w:pPr>
+        <w:spacing w:after="0"/>
+        <w:rPr>
+          <w:rFonts w:ascii="Arial" w:hAnsi="Arial" w:cs="Arial"/>
+          <w:sz w:val="24"/>
+          <w:szCs w:val="24"/>
+        </w:rPr>
+      </w:pPr>
+      <w:r>
+        <w:rPr>
+          <w:rFonts w:ascii="Arial" w:hAnsi="Arial" w:cs="Arial"/>
+          <w:sz w:val="24"/>
+          <w:szCs w:val="24"/>
+        </w:rPr>
+        <w:t>/api/</w:t>
+      </w:r>
+      <w:proofErr w:type="spellStart"/>
+      <w:r>
+        <w:rPr>
+          <w:rFonts w:ascii="Arial" w:hAnsi="Arial" w:cs="Arial"/>
+          <w:sz w:val="24"/>
+          <w:szCs w:val="24"/>
+        </w:rPr>
+        <w:t>user_document</w:t>
+      </w:r>
+      <w:proofErr w:type="spellEnd"/>
+      <w:r>
+        <w:rPr>
+          <w:rFonts w:ascii="Arial" w:hAnsi="Arial" w:cs="Arial"/>
+          <w:sz w:val="24"/>
+          <w:szCs w:val="24"/>
+        </w:rPr>
+        <w:t>/</w:t>
+      </w:r>
+      <w:proofErr w:type="spellStart"/>
+      <w:r>
+        <w:rPr>
+          <w:rFonts w:ascii="Arial" w:hAnsi="Arial" w:cs="Arial"/>
+          <w:sz w:val="24"/>
+          <w:szCs w:val="24"/>
+        </w:rPr>
+        <w:t>list</w:t>
+      </w:r>
+      <w:proofErr w:type="spellEnd"/>
+    </w:p>
+    <w:p>
+      <w:pPr>
+        <w:spacing w:after="0"/>
+        <w:rPr>
+          <w:rFonts w:ascii="Arial" w:hAnsi="Arial" w:cs="Arial"/>
+          <w:sz w:val="24"/>
+          <w:szCs w:val="24"/>
+        </w:rPr>
+      </w:pPr>
+      <w:r>
+        <w:rPr>
+          <w:rFonts w:ascii="Arial" w:hAnsi="Arial" w:cs="Arial"/>
+          <w:sz w:val="24"/>
+          <w:szCs w:val="24"/>
+        </w:rPr>
+        <w:t>/api/</w:t>
+      </w:r>
+      <w:proofErr w:type="spellStart"/>
+      <w:r>
+        <w:rPr>
+          <w:rFonts w:ascii="Arial" w:hAnsi="Arial" w:cs="Arial"/>
+          <w:sz w:val="24"/>
+          <w:szCs w:val="24"/>
+        </w:rPr>
+        <w:t>user_document</w:t>
+      </w:r>
+      <w:proofErr w:type="spellEnd"/>
+      <w:r>
+        <w:rPr>
+          <w:rFonts w:ascii="Arial" w:hAnsi="Arial" w:cs="Arial"/>
+          <w:sz w:val="24"/>
+          <w:szCs w:val="24"/>
+        </w:rPr>
+        <w:t>/</w:t>
+      </w:r>
+      <w:proofErr w:type="spellStart"/>
+      <w:r>
+        <w:rPr>
+          <w:rFonts w:ascii="Arial" w:hAnsi="Arial" w:cs="Arial"/>
+          <w:sz w:val="24"/>
+          <w:szCs w:val="24"/>
+        </w:rPr>
+        <w:t>query</w:t>
+      </w:r>
+      <w:proofErr w:type="spellEnd"/>
+    </w:p>
+    <w:p>
+      <w:pPr>
+        <w:spacing w:after="0"/>
+        <w:rPr>
+          <w:rFonts w:ascii="Arial" w:hAnsi="Arial" w:cs="Arial"/>
+          <w:sz w:val="24"/>
+          <w:szCs w:val="24"/>
+        </w:rPr>
+      </w:pPr>
+      <w:r>
+        <w:rPr>
+          <w:rFonts w:ascii="Arial" w:hAnsi="Arial" w:cs="Arial"/>
+          <w:sz w:val="24"/>
+          <w:szCs w:val="24"/>
+        </w:rPr>
+        <w:t>/api/</w:t>
+      </w:r>
+      <w:proofErr w:type="spellStart"/>
+      <w:r>
+        <w:rPr>
+          <w:rFonts w:ascii="Arial" w:hAnsi="Arial" w:cs="Arial"/>
+          <w:sz w:val="24"/>
+          <w:szCs w:val="24"/>
+        </w:rPr>
+        <w:t>user_document</w:t>
+      </w:r>
+      <w:proofErr w:type="spellEnd"/>
+      <w:r>
+        <w:rPr>
+          <w:rFonts w:ascii="Arial" w:hAnsi="Arial" w:cs="Arial"/>
+          <w:sz w:val="24"/>
+          <w:szCs w:val="24"/>
+        </w:rPr>
+        <w:t>/</w:t>
+      </w:r>
+      <w:proofErr w:type="spellStart"/>
+      <w:r>
+        <w:rPr>
+          <w:rFonts w:ascii="Arial" w:hAnsi="Arial" w:cs="Arial"/>
+          <w:sz w:val="24"/>
+          <w:szCs w:val="24"/>
+        </w:rPr>
+        <w:t>add</w:t>
+      </w:r>
+      <w:proofErr w:type="spellEnd"/>
+    </w:p>
+    <w:p>
+      <w:pPr>
+        <w:spacing w:after="0"/>
+        <w:rPr>
+          <w:rFonts w:ascii="Arial" w:hAnsi="Arial" w:cs="Arial"/>
+          <w:sz w:val="24"/>
+          <w:szCs w:val="24"/>
+        </w:rPr>
+      </w:pPr>
+      <w:r>
+        <w:rPr>
+          <w:rFonts w:ascii="Arial" w:hAnsi="Arial" w:cs="Arial"/>
+          <w:sz w:val="24"/>
+          <w:szCs w:val="24"/>
+        </w:rPr>
+        <w:t>/api/</w:t>
+      </w:r>
+      <w:proofErr w:type="spellStart"/>
+      <w:r>
+        <w:rPr>
+          <w:rFonts w:ascii="Arial" w:hAnsi="Arial" w:cs="Arial"/>
+          <w:sz w:val="24"/>
+          <w:szCs w:val="24"/>
+        </w:rPr>
+        <w:t>user_document</w:t>
+      </w:r>
+      <w:proofErr w:type="spellEnd"/>
+      <w:r>
+        <w:rPr>
+          <w:rFonts w:ascii="Arial" w:hAnsi="Arial" w:cs="Arial"/>
+          <w:sz w:val="24"/>
+          <w:szCs w:val="24"/>
+        </w:rPr>
+        <w:t>/</w:t>
+      </w:r>
+      <w:proofErr w:type="spellStart"/>
+      <w:r>
+        <w:rPr>
+          <w:rFonts w:ascii="Arial" w:hAnsi="Arial" w:cs="Arial"/>
+          <w:sz w:val="24"/>
+          <w:szCs w:val="24"/>
+        </w:rPr>
+        <w:t>edit</w:t>
+      </w:r>
+      <w:proofErr w:type="spellEnd"/>
+    </w:p>
+    <w:p>
+      <w:pPr>
+        <w:spacing w:after="0"/>
+        <w:rPr>
+          <w:rFonts w:ascii="Arial" w:hAnsi="Arial" w:cs="Arial"/>
+          <w:sz w:val="24"/>
+          <w:szCs w:val="24"/>
+        </w:rPr>
+      </w:pPr>
+      <w:r>
+        <w:rPr>
+          <w:rFonts w:ascii="Arial" w:hAnsi="Arial" w:cs="Arial"/>
+          <w:sz w:val="24"/>
+          <w:szCs w:val="24"/>
+        </w:rPr>
+        <w:t>/api/</w:t>
+      </w:r>
+      <w:proofErr w:type="spellStart"/>
+      <w:r>
+        <w:rPr>
+          <w:rFonts w:ascii="Arial" w:hAnsi="Arial" w:cs="Arial"/>
+          <w:sz w:val="24"/>
+          <w:szCs w:val="24"/>
+        </w:rPr>
+        <w:t>user_document</w:t>
+      </w:r>
+      <w:proofErr w:type="spellEnd"/>
+      <w:r>
+        <w:rPr>
+          <w:rFonts w:ascii="Arial" w:hAnsi="Arial" w:cs="Arial"/>
+          <w:sz w:val="24"/>
+          <w:szCs w:val="24"/>
+        </w:rPr>
+        <w:t>/</w:t>
+      </w:r>
+      <w:r>
+        <w:rPr>
+          <w:rFonts w:ascii="Arial" w:hAnsi="Arial" w:cs="Arial"/>
+          <w:sz w:val="24"/>
+          <w:szCs w:val="24"/>
+        </w:rPr>
+        <w:t>del</w:t>
+      </w:r>
+    </w:p>
+    <w:p>
+      <w:pPr>
+        <w:spacing w:after="0"/>
+        <w:rPr>
+          <w:rFonts w:ascii="Arial" w:hAnsi="Arial" w:cs="Arial"/>
+          <w:sz w:val="24"/>
+          <w:szCs w:val="24"/>
+        </w:rPr>
+      </w:pPr>
+    </w:p>
+    <w:p>
+      <w:pPr>
+        <w:spacing w:after="0"/>
+        <w:rPr>
+          <w:rFonts w:ascii="Arial" w:hAnsi="Arial" w:cs="Arial"/>
+          <w:sz w:val="24"/>
+          <w:szCs w:val="24"/>
+        </w:rPr>
+      </w:pPr>
+      <w:r>
+        <w:rPr>
+          <w:rFonts w:ascii="Arial" w:hAnsi="Arial" w:cs="Arial"/>
+          <w:sz w:val="24"/>
+          <w:szCs w:val="24"/>
+        </w:rPr>
+        <w:t>/api/</w:t>
+      </w:r>
+      <w:proofErr w:type="spellStart"/>
+      <w:r>
+        <w:rPr>
+          <w:rFonts w:ascii="Arial" w:hAnsi="Arial" w:cs="Arial"/>
+          <w:sz w:val="24"/>
+          <w:szCs w:val="24"/>
+        </w:rPr>
+        <w:t>document</w:t>
+      </w:r>
+      <w:proofErr w:type="spellEnd"/>
+      <w:r>
+        <w:rPr>
+          <w:rFonts w:ascii="Arial" w:hAnsi="Arial" w:cs="Arial"/>
+          <w:sz w:val="24"/>
+          <w:szCs w:val="24"/>
+        </w:rPr>
+        <w:t>/</w:t>
+      </w:r>
+      <w:proofErr w:type="spellStart"/>
+      <w:r>
+        <w:rPr>
+          <w:rFonts w:ascii="Arial" w:hAnsi="Arial" w:cs="Arial"/>
+          <w:sz w:val="24"/>
+          <w:szCs w:val="24"/>
+        </w:rPr>
+        <w:t>list</w:t>
+      </w:r>
+      <w:proofErr w:type="spellEnd"/>
+    </w:p>
+    <w:p>
+      <w:pPr>
+        <w:spacing w:after="0"/>
+        <w:rPr>
+          <w:rFonts w:ascii="Arial" w:hAnsi="Arial" w:cs="Arial"/>
+          <w:sz w:val="24"/>
+          <w:szCs w:val="24"/>
+        </w:rPr>
+      </w:pPr>
+      <w:r>
+        <w:rPr>
+          <w:rFonts w:ascii="Arial" w:hAnsi="Arial" w:cs="Arial"/>
+          <w:sz w:val="24"/>
+          <w:szCs w:val="24"/>
+        </w:rPr>
+        <w:t>/api/</w:t>
+      </w:r>
+      <w:proofErr w:type="spellStart"/>
+      <w:r>
+        <w:rPr>
+          <w:rFonts w:ascii="Arial" w:hAnsi="Arial" w:cs="Arial"/>
+          <w:sz w:val="24"/>
+          <w:szCs w:val="24"/>
+        </w:rPr>
+        <w:t>document</w:t>
+      </w:r>
+      <w:proofErr w:type="spellEnd"/>
+      <w:r>
+        <w:rPr>
+          <w:rFonts w:ascii="Arial" w:hAnsi="Arial" w:cs="Arial"/>
+          <w:sz w:val="24"/>
+          <w:szCs w:val="24"/>
+        </w:rPr>
+        <w:t>/</w:t>
+      </w:r>
+      <w:proofErr w:type="spellStart"/>
+      <w:r>
+        <w:rPr>
+          <w:rFonts w:ascii="Arial" w:hAnsi="Arial" w:cs="Arial"/>
+          <w:sz w:val="24"/>
+          <w:szCs w:val="24"/>
+        </w:rPr>
+        <w:t>query</w:t>
+      </w:r>
+      <w:proofErr w:type="spellEnd"/>
+    </w:p>
+    <w:p>
+      <w:pPr>
+        <w:spacing w:after="0"/>
+        <w:rPr>
+          <w:rFonts w:ascii="Arial" w:hAnsi="Arial" w:cs="Arial"/>
+          <w:sz w:val="24"/>
+          <w:szCs w:val="24"/>
+        </w:rPr>
+      </w:pPr>
+      <w:r>
+        <w:rPr>
+          <w:rFonts w:ascii="Arial" w:hAnsi="Arial" w:cs="Arial"/>
+          <w:sz w:val="24"/>
+          <w:szCs w:val="24"/>
+        </w:rPr>
+        <w:t>/api/</w:t>
+      </w:r>
+      <w:proofErr w:type="spellStart"/>
+      <w:r>
+        <w:rPr>
+          <w:rFonts w:ascii="Arial" w:hAnsi="Arial" w:cs="Arial"/>
+          <w:sz w:val="24"/>
+          <w:szCs w:val="24"/>
+        </w:rPr>
+        <w:t>document</w:t>
+      </w:r>
+      <w:proofErr w:type="spellEnd"/>
+      <w:r>
+        <w:rPr>
+          <w:rFonts w:ascii="Arial" w:hAnsi="Arial" w:cs="Arial"/>
+          <w:sz w:val="24"/>
+          <w:szCs w:val="24"/>
+        </w:rPr>
+        <w:t>/</w:t>
+      </w:r>
+      <w:proofErr w:type="spellStart"/>
+      <w:r>
+        <w:rPr>
+          <w:rFonts w:ascii="Arial" w:hAnsi="Arial" w:cs="Arial"/>
+          <w:sz w:val="24"/>
+          <w:szCs w:val="24"/>
+        </w:rPr>
+        <w:t>add</w:t>
+      </w:r>
+      <w:proofErr w:type="spellEnd"/>
+    </w:p>
+    <w:p>
+      <w:pPr>
+        <w:spacing w:after="0"/>
+        <w:rPr>
+          <w:rFonts w:ascii="Arial" w:hAnsi="Arial" w:cs="Arial"/>
+          <w:sz w:val="24"/>
+          <w:szCs w:val="24"/>
+        </w:rPr>
+      </w:pPr>
+      <w:r>
+        <w:rPr>
+          <w:rFonts w:ascii="Arial" w:hAnsi="Arial" w:cs="Arial"/>
+          <w:sz w:val="24"/>
+          <w:szCs w:val="24"/>
+        </w:rPr>
+        <w:t>/api/</w:t>
+      </w:r>
+      <w:proofErr w:type="spellStart"/>
+      <w:r>
+        <w:rPr>
+          <w:rFonts w:ascii="Arial" w:hAnsi="Arial" w:cs="Arial"/>
+          <w:sz w:val="24"/>
+          <w:szCs w:val="24"/>
+        </w:rPr>
+        <w:t>document</w:t>
+      </w:r>
+      <w:proofErr w:type="spellEnd"/>
+      <w:r>
+        <w:rPr>
+          <w:rFonts w:ascii="Arial" w:hAnsi="Arial" w:cs="Arial"/>
+          <w:sz w:val="24"/>
+          <w:szCs w:val="24"/>
+        </w:rPr>
+        <w:t>/</w:t>
+      </w:r>
+      <w:proofErr w:type="spellStart"/>
+      <w:r>
+        <w:rPr>
+          <w:rFonts w:ascii="Arial" w:hAnsi="Arial" w:cs="Arial"/>
+          <w:sz w:val="24"/>
+          <w:szCs w:val="24"/>
+        </w:rPr>
+        <w:t>edit</w:t>
+      </w:r>
+      <w:proofErr w:type="spellEnd"/>
+    </w:p>
+    <w:p>
+      <w:pPr>
+        <w:spacing w:after="0"/>
+        <w:rPr>
+          <w:rFonts w:ascii="Arial" w:hAnsi="Arial" w:cs="Arial"/>
+          <w:sz w:val="24"/>
+          <w:szCs w:val="24"/>
+        </w:rPr>
+      </w:pPr>
+      <w:r>
+        <w:rPr>
+          <w:rFonts w:ascii="Arial" w:hAnsi="Arial" w:cs="Arial"/>
+          <w:sz w:val="24"/>
+          <w:szCs w:val="24"/>
+        </w:rPr>
+        <w:t>/api/</w:t>
+      </w:r>
+      <w:proofErr w:type="spellStart"/>
+      <w:r>
+        <w:rPr>
+          <w:rFonts w:ascii="Arial" w:hAnsi="Arial" w:cs="Arial"/>
+          <w:sz w:val="24"/>
+          <w:szCs w:val="24"/>
+        </w:rPr>
+        <w:t>document</w:t>
+      </w:r>
+      <w:proofErr w:type="spellEnd"/>
+      <w:r>
+        <w:rPr>
+          <w:rFonts w:ascii="Arial" w:hAnsi="Arial" w:cs="Arial"/>
+          <w:sz w:val="24"/>
+          <w:szCs w:val="24"/>
+        </w:rPr>
+        <w:t>/</w:t>
+      </w:r>
+      <w:r>
+        <w:rPr>
+          <w:rFonts w:ascii="Arial" w:hAnsi="Arial" w:cs="Arial"/>
+          <w:sz w:val="24"/>
+          <w:szCs w:val="24"/>
+        </w:rPr>
+        <w:t>del</w:t>
+      </w:r>
+    </w:p>
+    <w:p>
+      <w:pPr>
+        <w:spacing w:after="0"/>
+        <w:rPr>
+          <w:rFonts w:ascii="Arial" w:hAnsi="Arial" w:cs="Arial"/>
+          <w:sz w:val="24"/>
+          <w:szCs w:val="24"/>
+        </w:rPr>
+      </w:pPr>
+    </w:p>
+    <w:p>
+      <w:pPr>
+        <w:spacing w:after="0"/>
+        <w:rPr>
+          <w:rFonts w:ascii="Arial" w:hAnsi="Arial" w:cs="Arial"/>
+          <w:sz w:val="24"/>
+          <w:szCs w:val="24"/>
+        </w:rPr>
+      </w:pPr>
+      <w:r>
+        <w:rPr>
+          <w:rFonts w:ascii="Arial" w:hAnsi="Arial" w:cs="Arial"/>
+          <w:sz w:val="24"/>
+          <w:szCs w:val="24"/>
+        </w:rPr>
+        <w:t>/api/</w:t>
+      </w:r>
+      <w:proofErr w:type="spellStart"/>
+      <w:r>
+        <w:rPr>
+          <w:rFonts w:ascii="Arial" w:hAnsi="Arial" w:cs="Arial"/>
+          <w:sz w:val="24"/>
+          <w:szCs w:val="24"/>
+        </w:rPr>
+        <w:t>category</w:t>
+      </w:r>
+      <w:proofErr w:type="spellEnd"/>
+      <w:r>
+        <w:rPr>
+          <w:rFonts w:ascii="Arial" w:hAnsi="Arial" w:cs="Arial"/>
+          <w:sz w:val="24"/>
+          <w:szCs w:val="24"/>
+        </w:rPr>
+        <w:t>/</w:t>
+      </w:r>
+      <w:proofErr w:type="spellStart"/>
+      <w:r>
+        <w:rPr>
+          <w:rFonts w:ascii="Arial" w:hAnsi="Arial" w:cs="Arial"/>
+          <w:sz w:val="24"/>
+          <w:szCs w:val="24"/>
+        </w:rPr>
+        <w:t>list</w:t>
+      </w:r>
+      <w:proofErr w:type="spellEnd"/>
+    </w:p>
+    <w:p>
+      <w:pPr>
+        <w:spacing w:after="0"/>
+        <w:rPr>
+          <w:rFonts w:ascii="Arial" w:hAnsi="Arial" w:cs="Arial"/>
+          <w:sz w:val="24"/>
+          <w:szCs w:val="24"/>
+        </w:rPr>
+      </w:pPr>
+      <w:r>
+        <w:rPr>
+          <w:rFonts w:ascii="Arial" w:hAnsi="Arial" w:cs="Arial"/>
+          <w:sz w:val="24"/>
+          <w:szCs w:val="24"/>
+        </w:rPr>
+        <w:t>/api/</w:t>
+      </w:r>
+      <w:proofErr w:type="spellStart"/>
+      <w:r>
+        <w:rPr>
+          <w:rFonts w:ascii="Arial" w:hAnsi="Arial" w:cs="Arial"/>
+          <w:sz w:val="24"/>
+          <w:szCs w:val="24"/>
+        </w:rPr>
+        <w:t>category</w:t>
+      </w:r>
+      <w:proofErr w:type="spellEnd"/>
+      <w:r>
+        <w:rPr>
+          <w:rFonts w:ascii="Arial" w:hAnsi="Arial" w:cs="Arial"/>
+          <w:sz w:val="24"/>
+          <w:szCs w:val="24"/>
+        </w:rPr>
+        <w:t>/</w:t>
+      </w:r>
+      <w:proofErr w:type="spellStart"/>
+      <w:r>
+        <w:rPr>
+          <w:rFonts w:ascii="Arial" w:hAnsi="Arial" w:cs="Arial"/>
+          <w:sz w:val="24"/>
+          <w:szCs w:val="24"/>
+        </w:rPr>
+        <w:t>query</w:t>
+      </w:r>
+      <w:proofErr w:type="spellEnd"/>
+    </w:p>
+    <w:p>
+      <w:pPr>
+        <w:spacing w:after="0"/>
+        <w:rPr>
+          <w:rFonts w:ascii="Arial" w:hAnsi="Arial" w:cs="Arial"/>
+          <w:sz w:val="24"/>
+          <w:szCs w:val="24"/>
+        </w:rPr>
+      </w:pPr>
+      <w:r>
+        <w:rPr>
+          <w:rFonts w:ascii="Arial" w:hAnsi="Arial" w:cs="Arial"/>
+          <w:sz w:val="24"/>
+          <w:szCs w:val="24"/>
+        </w:rPr>
+        <w:t>/api/</w:t>
+      </w:r>
+      <w:proofErr w:type="spellStart"/>
+      <w:r>
+        <w:rPr>
+          <w:rFonts w:ascii="Arial" w:hAnsi="Arial" w:cs="Arial"/>
+          <w:sz w:val="24"/>
+          <w:szCs w:val="24"/>
+        </w:rPr>
+        <w:t>category</w:t>
+      </w:r>
+      <w:proofErr w:type="spellEnd"/>
+      <w:r>
+        <w:rPr>
+          <w:rFonts w:ascii="Arial" w:hAnsi="Arial" w:cs="Arial"/>
+          <w:sz w:val="24"/>
+          <w:szCs w:val="24"/>
+        </w:rPr>
+        <w:t>/</w:t>
+      </w:r>
+      <w:proofErr w:type="spellStart"/>
+      <w:r>
+        <w:rPr>
+          <w:rFonts w:ascii="Arial" w:hAnsi="Arial" w:cs="Arial"/>
+          <w:sz w:val="24"/>
+          <w:szCs w:val="24"/>
+        </w:rPr>
+        <w:t>add</w:t>
+      </w:r>
+      <w:proofErr w:type="spellEnd"/>
+    </w:p>
+    <w:p>
+      <w:pPr>
+        <w:spacing w:after="0"/>
+        <w:rPr>
+          <w:rFonts w:ascii="Arial" w:hAnsi="Arial" w:cs="Arial"/>
+          <w:sz w:val="24"/>
+          <w:szCs w:val="24"/>
+        </w:rPr>
+      </w:pPr>
+      <w:r>
+        <w:rPr>
+          <w:rFonts w:ascii="Arial" w:hAnsi="Arial" w:cs="Arial"/>
+          <w:sz w:val="24"/>
+          <w:szCs w:val="24"/>
+        </w:rPr>
+        <w:t>/api/</w:t>
+      </w:r>
+      <w:proofErr w:type="spellStart"/>
+      <w:r>
+        <w:rPr>
+          <w:rFonts w:ascii="Arial" w:hAnsi="Arial" w:cs="Arial"/>
+          <w:sz w:val="24"/>
+          <w:szCs w:val="24"/>
+        </w:rPr>
+        <w:t>category</w:t>
+      </w:r>
+      <w:proofErr w:type="spellEnd"/>
+      <w:r>
+        <w:rPr>
+          <w:rFonts w:ascii="Arial" w:hAnsi="Arial" w:cs="Arial"/>
+          <w:sz w:val="24"/>
+          <w:szCs w:val="24"/>
+        </w:rPr>
+        <w:t>/</w:t>
+      </w:r>
+      <w:proofErr w:type="spellStart"/>
+      <w:r>
+        <w:rPr>
+          <w:rFonts w:ascii="Arial" w:hAnsi="Arial" w:cs="Arial"/>
+          <w:sz w:val="24"/>
+          <w:szCs w:val="24"/>
+        </w:rPr>
+        <w:t>edit</w:t>
+      </w:r>
+      <w:proofErr w:type="spellEnd"/>
+    </w:p>
+    <w:p>
+      <w:pPr>
+        <w:spacing w:after="0"/>
+        <w:rPr>
+          <w:rFonts w:ascii="Arial" w:hAnsi="Arial" w:cs="Arial"/>
+          <w:sz w:val="24"/>
+          <w:szCs w:val="24"/>
+        </w:rPr>
+      </w:pPr>
+      <w:r>
+        <w:rPr>
+          <w:rFonts w:ascii="Arial" w:hAnsi="Arial" w:cs="Arial"/>
+          <w:sz w:val="24"/>
+          <w:szCs w:val="24"/>
+        </w:rPr>
+        <w:t>/api/</w:t>
+      </w:r>
+      <w:proofErr w:type="spellStart"/>
+      <w:r>
+        <w:rPr>
+          <w:rFonts w:ascii="Arial" w:hAnsi="Arial" w:cs="Arial"/>
+          <w:sz w:val="24"/>
+          <w:szCs w:val="24"/>
+        </w:rPr>
+        <w:t>category</w:t>
+      </w:r>
+      <w:proofErr w:type="spellEnd"/>
+      <w:r>
+        <w:rPr>
+          <w:rFonts w:ascii="Arial" w:hAnsi="Arial" w:cs="Arial"/>
+          <w:sz w:val="24"/>
+          <w:szCs w:val="24"/>
+        </w:rPr>
+        <w:t>/</w:t>
+      </w:r>
+      <w:r>
+        <w:rPr>
+          <w:rFonts w:ascii="Arial" w:hAnsi="Arial" w:cs="Arial"/>
+          <w:sz w:val="24"/>
+          <w:szCs w:val="24"/>
+        </w:rPr>
+        <w:t>del</w:t>
+      </w:r>
+    </w:p>
+    <w:p>
+      <w:pPr>
+        <w:spacing w:after="0"/>
+        <w:rPr>
+          <w:rFonts w:ascii="Arial" w:hAnsi="Arial" w:cs="Arial"/>
+          <w:sz w:val="24"/>
+          <w:szCs w:val="24"/>
+        </w:rPr>
+      </w:pPr>
+    </w:p>
+    <w:p>
+      <w:pPr>
+        <w:spacing w:after="0"/>
+        <w:rPr>
+          <w:rFonts w:ascii="Arial" w:hAnsi="Arial" w:cs="Arial"/>
+          <w:sz w:val="24"/>
+          <w:szCs w:val="24"/>
+        </w:rPr>
+      </w:pPr>
+    </w:p>
+    <w:p>
+      <w:pPr>
+        <w:spacing w:after="0"/>
+        <w:rPr>
+          <w:rFonts w:ascii="Arial" w:hAnsi="Arial" w:cs="Arial"/>
+          <w:sz w:val="24"/>
+          <w:szCs w:val="24"/>
+        </w:rPr>
+      </w:pPr>
+    </w:p>
+    <w:p>
+      <w:pPr>
+        <w:spacing w:after="0"/>
+        <w:rPr>
+          <w:rFonts w:ascii="Arial" w:hAnsi="Arial" w:cs="Arial"/>
+          <w:sz w:val="24"/>
+          <w:szCs w:val="24"/>
+        </w:rPr>
+      </w:pPr>
+    </w:p>
+    <w:p>
+      <w:pPr>
+        <w:spacing w:after="0"/>
+        <w:rPr>
+          <w:rFonts w:ascii="Arial" w:hAnsi="Arial" w:cs="Arial"/>
+          <w:sz w:val="24"/>
+          <w:szCs w:val="24"/>
+        </w:rPr>
+      </w:pPr>
+    </w:p>
+    <w:p>
+      <w:pPr>
+        <w:spacing w:after="0"/>
+        <w:rPr>
+          <w:rFonts w:ascii="Arial" w:hAnsi="Arial" w:cs="Arial"/>
           <w:sz w:val="24"/>
           <w:szCs w:val="24"/>
         </w:rPr>
@@ -2176,7 +5625,7 @@
     </w:p>
     <w:sectPr>
       <w:pgSz w:w="12240" w:h="15840"/>
-      <w:pgMar w:top="1417" w:right="900" w:bottom="1417" w:left="993" w:header="708" w:footer="708" w:gutter="0"/>
+      <w:pgMar w:top="1276" w:right="900" w:bottom="1276" w:left="993" w:header="708" w:footer="708" w:gutter="0"/>
       <w:cols w:space="708"/>
       <w:docGrid w:linePitch="360"/>
     </w:sectPr>
@@ -2741,6 +6190,154 @@
       <w:contextualSpacing/>
     </w:pPr>
   </w:style>
+  <w:style w:type="table" w:styleId="Tablaconcuadrcula">
+    <w:name w:val="Table Grid"/>
+    <w:basedOn w:val="Tablanormal"/>
+    <w:uiPriority w:val="39"/>
+    <w:rsid w:val="007E589B"/>
+    <w:pPr>
+      <w:spacing w:after="0" w:line="240" w:lineRule="auto"/>
+    </w:pPr>
+    <w:tblPr>
+      <w:tblBorders>
+        <w:top w:val="single" w:sz="4" w:space="0" w:color="auto"/>
+        <w:left w:val="single" w:sz="4" w:space="0" w:color="auto"/>
+        <w:bottom w:val="single" w:sz="4" w:space="0" w:color="auto"/>
+        <w:right w:val="single" w:sz="4" w:space="0" w:color="auto"/>
+        <w:insideH w:val="single" w:sz="4" w:space="0" w:color="auto"/>
+        <w:insideV w:val="single" w:sz="4" w:space="0" w:color="auto"/>
+      </w:tblBorders>
+    </w:tblPr>
+  </w:style>
+  <w:style w:type="table" w:styleId="Tablaconcuadrcula5oscura-nfasis6">
+    <w:name w:val="Grid Table 5 Dark Accent 6"/>
+    <w:basedOn w:val="Tablanormal"/>
+    <w:uiPriority w:val="50"/>
+    <w:rsid w:val="007E589B"/>
+    <w:pPr>
+      <w:spacing w:after="0" w:line="240" w:lineRule="auto"/>
+    </w:pPr>
+    <w:tblPr>
+      <w:tblStyleRowBandSize w:val="1"/>
+      <w:tblStyleColBandSize w:val="1"/>
+      <w:tblBorders>
+        <w:top w:val="single" w:sz="4" w:space="0" w:color="FFFFFF" w:themeColor="background1"/>
+        <w:left w:val="single" w:sz="4" w:space="0" w:color="FFFFFF" w:themeColor="background1"/>
+        <w:bottom w:val="single" w:sz="4" w:space="0" w:color="FFFFFF" w:themeColor="background1"/>
+        <w:right w:val="single" w:sz="4" w:space="0" w:color="FFFFFF" w:themeColor="background1"/>
+        <w:insideH w:val="single" w:sz="4" w:space="0" w:color="FFFFFF" w:themeColor="background1"/>
+        <w:insideV w:val="single" w:sz="4" w:space="0" w:color="FFFFFF" w:themeColor="background1"/>
+      </w:tblBorders>
+    </w:tblPr>
+    <w:tcPr>
+      <w:shd w:val="clear" w:color="auto" w:fill="E2EFD9" w:themeFill="accent6" w:themeFillTint="33"/>
+    </w:tcPr>
+    <w:tblStylePr w:type="firstRow">
+      <w:rPr>
+        <w:b/>
+        <w:bCs/>
+        <w:color w:val="FFFFFF" w:themeColor="background1"/>
+      </w:rPr>
+      <w:tblPr/>
+      <w:tcPr>
+        <w:tcBorders>
+          <w:top w:val="single" w:sz="4" w:space="0" w:color="FFFFFF" w:themeColor="background1"/>
+          <w:left w:val="single" w:sz="4" w:space="0" w:color="FFFFFF" w:themeColor="background1"/>
+          <w:right w:val="single" w:sz="4" w:space="0" w:color="FFFFFF" w:themeColor="background1"/>
+          <w:insideH w:val="nil"/>
+          <w:insideV w:val="nil"/>
+        </w:tcBorders>
+        <w:shd w:val="clear" w:color="auto" w:fill="70AD47" w:themeFill="accent6"/>
+      </w:tcPr>
+    </w:tblStylePr>
+    <w:tblStylePr w:type="lastRow">
+      <w:rPr>
+        <w:b/>
+        <w:bCs/>
+        <w:color w:val="FFFFFF" w:themeColor="background1"/>
+      </w:rPr>
+      <w:tblPr/>
+      <w:tcPr>
+        <w:tcBorders>
+          <w:left w:val="single" w:sz="4" w:space="0" w:color="FFFFFF" w:themeColor="background1"/>
+          <w:bottom w:val="single" w:sz="4" w:space="0" w:color="FFFFFF" w:themeColor="background1"/>
+          <w:right w:val="single" w:sz="4" w:space="0" w:color="FFFFFF" w:themeColor="background1"/>
+          <w:insideH w:val="nil"/>
+          <w:insideV w:val="nil"/>
+        </w:tcBorders>
+        <w:shd w:val="clear" w:color="auto" w:fill="70AD47" w:themeFill="accent6"/>
+      </w:tcPr>
+    </w:tblStylePr>
+    <w:tblStylePr w:type="firstCol">
+      <w:rPr>
+        <w:b/>
+        <w:bCs/>
+        <w:color w:val="FFFFFF" w:themeColor="background1"/>
+      </w:rPr>
+      <w:tblPr/>
+      <w:tcPr>
+        <w:tcBorders>
+          <w:top w:val="single" w:sz="4" w:space="0" w:color="FFFFFF" w:themeColor="background1"/>
+          <w:left w:val="single" w:sz="4" w:space="0" w:color="FFFFFF" w:themeColor="background1"/>
+          <w:bottom w:val="single" w:sz="4" w:space="0" w:color="FFFFFF" w:themeColor="background1"/>
+          <w:insideV w:val="nil"/>
+        </w:tcBorders>
+        <w:shd w:val="clear" w:color="auto" w:fill="70AD47" w:themeFill="accent6"/>
+      </w:tcPr>
+    </w:tblStylePr>
+    <w:tblStylePr w:type="lastCol">
+      <w:rPr>
+        <w:b/>
+        <w:bCs/>
+        <w:color w:val="FFFFFF" w:themeColor="background1"/>
+      </w:rPr>
+      <w:tblPr/>
+      <w:tcPr>
+        <w:tcBorders>
+          <w:top w:val="single" w:sz="4" w:space="0" w:color="FFFFFF" w:themeColor="background1"/>
+          <w:bottom w:val="single" w:sz="4" w:space="0" w:color="FFFFFF" w:themeColor="background1"/>
+          <w:right w:val="single" w:sz="4" w:space="0" w:color="FFFFFF" w:themeColor="background1"/>
+          <w:insideV w:val="nil"/>
+        </w:tcBorders>
+        <w:shd w:val="clear" w:color="auto" w:fill="70AD47" w:themeFill="accent6"/>
+      </w:tcPr>
+    </w:tblStylePr>
+    <w:tblStylePr w:type="band1Vert">
+      <w:tblPr/>
+      <w:tcPr>
+        <w:shd w:val="clear" w:color="auto" w:fill="C5E0B3" w:themeFill="accent6" w:themeFillTint="66"/>
+      </w:tcPr>
+    </w:tblStylePr>
+    <w:tblStylePr w:type="band1Horz">
+      <w:tblPr/>
+      <w:tcPr>
+        <w:shd w:val="clear" w:color="auto" w:fill="C5E0B3" w:themeFill="accent6" w:themeFillTint="66"/>
+      </w:tcPr>
+    </w:tblStylePr>
+  </w:style>
+  <w:style w:type="character" w:styleId="Hipervnculo">
+    <w:name w:val="Hyperlink"/>
+    <w:basedOn w:val="Fuentedeprrafopredeter"/>
+    <w:uiPriority w:val="99"/>
+    <w:unhideWhenUsed/>
+    <w:rsid w:val="005C73C5"/>
+    <w:rPr>
+      <w:color w:val="0563C1" w:themeColor="hyperlink"/>
+      <w:u w:val="single"/>
+    </w:rPr>
+  </w:style>
+  <w:style w:type="character" w:styleId="Mencinsinresolver">
+    <w:name w:val="Unresolved Mention"/>
+    <w:basedOn w:val="Fuentedeprrafopredeter"/>
+    <w:uiPriority w:val="99"/>
+    <w:semiHidden/>
+    <w:unhideWhenUsed/>
+    <w:rsid w:val="005C73C5"/>
+    <w:rPr>
+      <w:color w:val="605E5C"/>
+      <w:shd w:val="clear" w:color="auto" w:fill="E1DFDD"/>
+    </w:rPr>
+  </w:style>
 </w:styles>
 </file>
 

</xml_diff>

<commit_message>
Update FORMATO DE PETICIONES API.docx
</commit_message>
<xml_diff>
--- a/BackEnd/FORMATO DE PETICIONES API.docx
+++ b/BackEnd/FORMATO DE PETICIONES API.docx
@@ -59,51 +59,7 @@
             <w:sz w:val="24"/>
             <w:szCs w:val="24"/>
           </w:rPr>
-          <w:t>https://github.com/xcoru/test-</w:t>
-        </w:r>
-        <w:r>
-          <w:rPr>
-            <w:rStyle w:val="Hipervnculo"/>
-            <w:rFonts w:ascii="Arial" w:hAnsi="Arial" w:cs="Arial"/>
-            <w:b/>
-            <w:bCs/>
-            <w:sz w:val="24"/>
-            <w:szCs w:val="24"/>
-          </w:rPr>
-          <w:t>d</w:t>
-        </w:r>
-        <w:r>
-          <w:rPr>
-            <w:rStyle w:val="Hipervnculo"/>
-            <w:rFonts w:ascii="Arial" w:hAnsi="Arial" w:cs="Arial"/>
-            <w:b/>
-            <w:bCs/>
-            <w:sz w:val="24"/>
-            <w:szCs w:val="24"/>
-          </w:rPr>
-          <w:t>aniel-</w:t>
-        </w:r>
-        <w:r>
-          <w:rPr>
-            <w:rStyle w:val="Hipervnculo"/>
-            <w:rFonts w:ascii="Arial" w:hAnsi="Arial" w:cs="Arial"/>
-            <w:b/>
-            <w:bCs/>
-            <w:sz w:val="24"/>
-            <w:szCs w:val="24"/>
-          </w:rPr>
-          <w:t>d</w:t>
-        </w:r>
-        <w:r>
-          <w:rPr>
-            <w:rStyle w:val="Hipervnculo"/>
-            <w:rFonts w:ascii="Arial" w:hAnsi="Arial" w:cs="Arial"/>
-            <w:b/>
-            <w:bCs/>
-            <w:sz w:val="24"/>
-            <w:szCs w:val="24"/>
-          </w:rPr>
-          <w:t>erez</w:t>
+          <w:t>https://github.com/xcoru/test-daniel-derez</w:t>
         </w:r>
       </w:hyperlink>
     </w:p>
@@ -949,7 +905,6 @@
         </w:rPr>
         <w:t>”</w:t>
       </w:r>
-      <w:proofErr w:type="gramStart"/>
       <w:r>
         <w:rPr>
           <w:rFonts w:ascii="Consolas" w:eastAsia="Times New Roman" w:hAnsi="Consolas" w:cs="Times New Roman"/>
@@ -982,7 +937,6 @@
         <w:t>admin</w:t>
       </w:r>
       <w:proofErr w:type="spellEnd"/>
-      <w:proofErr w:type="gramEnd"/>
       <w:r>
         <w:rPr>
           <w:rFonts w:ascii="Consolas" w:eastAsia="Times New Roman" w:hAnsi="Consolas" w:cs="Times New Roman"/>
@@ -1068,7 +1022,6 @@
         </w:rPr>
         <w:t>”</w:t>
       </w:r>
-      <w:proofErr w:type="gramStart"/>
       <w:r>
         <w:rPr>
           <w:rFonts w:ascii="Consolas" w:eastAsia="Times New Roman" w:hAnsi="Consolas" w:cs="Times New Roman"/>
@@ -1101,7 +1054,6 @@
         <w:t>admin</w:t>
       </w:r>
       <w:proofErr w:type="spellEnd"/>
-      <w:proofErr w:type="gramEnd"/>
       <w:r>
         <w:rPr>
           <w:rFonts w:ascii="Consolas" w:eastAsia="Times New Roman" w:hAnsi="Consolas" w:cs="Times New Roman"/>
@@ -1269,7 +1221,6 @@
         <w:t>/</w:t>
       </w:r>
       <w:proofErr w:type="spellStart"/>
-      <w:proofErr w:type="gramStart"/>
       <w:r>
         <w:rPr>
           <w:rFonts w:ascii="Arial" w:hAnsi="Arial" w:cs="Arial"/>
@@ -1304,7 +1255,6 @@
         </w:rPr>
         <w:t xml:space="preserve">   </w:t>
       </w:r>
-      <w:proofErr w:type="gramEnd"/>
       <w:r>
         <w:rPr>
           <w:rFonts w:ascii="Arial" w:hAnsi="Arial" w:cs="Arial"/>
@@ -1436,7 +1386,6 @@
         </w:rPr>
         <w:t>”</w:t>
       </w:r>
-      <w:proofErr w:type="gramStart"/>
       <w:r>
         <w:rPr>
           <w:rFonts w:ascii="Consolas" w:eastAsia="Times New Roman" w:hAnsi="Consolas" w:cs="Times New Roman"/>
@@ -1465,18 +1414,7 @@
           <w:szCs w:val="24"/>
           <w:lang w:eastAsia="es-MX"/>
         </w:rPr>
-        <w:t>sdfsd</w:t>
-      </w:r>
-      <w:proofErr w:type="gramEnd"/>
-      <w:r>
-        <w:rPr>
-          <w:rFonts w:ascii="Consolas" w:eastAsia="Times New Roman" w:hAnsi="Consolas" w:cs="Times New Roman"/>
-          <w:color w:val="0451A5"/>
-          <w:sz w:val="24"/>
-          <w:szCs w:val="24"/>
-          <w:lang w:eastAsia="es-MX"/>
-        </w:rPr>
-        <w:t>3235fsdg5df4g54gf5df4g5dfg4….</w:t>
+        <w:t>sdfsd3235fsdg5df4g54gf5df4g5dfg4….</w:t>
       </w:r>
       <w:r>
         <w:rPr>
@@ -1541,7 +1479,6 @@
         </w:rPr>
         <w:t>data</w:t>
       </w:r>
-      <w:proofErr w:type="gramStart"/>
       <w:r>
         <w:rPr>
           <w:rFonts w:ascii="Consolas" w:eastAsia="Times New Roman" w:hAnsi="Consolas" w:cs="Times New Roman"/>
@@ -1570,18 +1507,7 @@
           <w:szCs w:val="24"/>
           <w:lang w:eastAsia="es-MX"/>
         </w:rPr>
-        <w:t>[</w:t>
-      </w:r>
-      <w:proofErr w:type="gramEnd"/>
-      <w:r>
-        <w:rPr>
-          <w:rFonts w:ascii="Consolas" w:eastAsia="Times New Roman" w:hAnsi="Consolas" w:cs="Times New Roman"/>
-          <w:color w:val="0451A5"/>
-          <w:sz w:val="24"/>
-          <w:szCs w:val="24"/>
-          <w:lang w:eastAsia="es-MX"/>
-        </w:rPr>
-        <w:t>],</w:t>
+        <w:t>[],</w:t>
       </w:r>
     </w:p>
     <w:p>
@@ -1897,7 +1823,6 @@
           <w:szCs w:val="24"/>
         </w:rPr>
       </w:pPr>
-      <w:proofErr w:type="gramStart"/>
       <w:r>
         <w:rPr>
           <w:rFonts w:ascii="Arial" w:hAnsi="Arial" w:cs="Arial"/>
@@ -1918,7 +1843,6 @@
         </w:rPr>
         <w:t>ash :</w:t>
       </w:r>
-      <w:proofErr w:type="gramEnd"/>
       <w:r>
         <w:rPr>
           <w:sz w:val="24"/>
@@ -2298,6 +2222,7 @@
         </w:rPr>
         <w:t>“</w:t>
       </w:r>
+      <w:proofErr w:type="spellStart"/>
       <w:r>
         <w:rPr>
           <w:rFonts w:ascii="Consolas" w:eastAsia="Times New Roman" w:hAnsi="Consolas" w:cs="Times New Roman"/>
@@ -2306,9 +2231,8 @@
           <w:szCs w:val="24"/>
           <w:lang w:eastAsia="es-MX"/>
         </w:rPr>
-        <w:pgNum/>
-      </w:r>
-      <w:proofErr w:type="spellStart"/>
+        <w:t>a</w:t>
+      </w:r>
       <w:r>
         <w:rPr>
           <w:rFonts w:ascii="Consolas" w:eastAsia="Times New Roman" w:hAnsi="Consolas" w:cs="Times New Roman"/>
@@ -2425,7 +2349,6 @@
         </w:rPr>
         <w:t>”</w:t>
       </w:r>
-      <w:proofErr w:type="gramStart"/>
       <w:r>
         <w:rPr>
           <w:rFonts w:ascii="Consolas" w:eastAsia="Times New Roman" w:hAnsi="Consolas" w:cs="Times New Roman"/>
@@ -2454,18 +2377,7 @@
           <w:szCs w:val="24"/>
           <w:lang w:eastAsia="es-MX"/>
         </w:rPr>
-        <w:t>Mensaje</w:t>
-      </w:r>
-      <w:proofErr w:type="gramEnd"/>
-      <w:r>
-        <w:rPr>
-          <w:rFonts w:ascii="Consolas" w:eastAsia="Times New Roman" w:hAnsi="Consolas" w:cs="Times New Roman"/>
-          <w:color w:val="0451A5"/>
-          <w:sz w:val="24"/>
-          <w:szCs w:val="24"/>
-          <w:lang w:eastAsia="es-MX"/>
-        </w:rPr>
-        <w:t xml:space="preserve"> de error</w:t>
+        <w:t>Mensaje de error</w:t>
       </w:r>
       <w:r>
         <w:rPr>
@@ -2612,6 +2524,7 @@
         </w:rPr>
         <w:t>“</w:t>
       </w:r>
+      <w:proofErr w:type="spellStart"/>
       <w:r>
         <w:rPr>
           <w:rFonts w:ascii="Consolas" w:eastAsia="Times New Roman" w:hAnsi="Consolas" w:cs="Times New Roman"/>
@@ -2620,9 +2533,8 @@
           <w:szCs w:val="24"/>
           <w:lang w:eastAsia="es-MX"/>
         </w:rPr>
-        <w:pgNum/>
-      </w:r>
-      <w:proofErr w:type="spellStart"/>
+        <w:t>a</w:t>
+      </w:r>
       <w:r>
         <w:rPr>
           <w:rFonts w:ascii="Consolas" w:eastAsia="Times New Roman" w:hAnsi="Consolas" w:cs="Times New Roman"/>
@@ -2978,6 +2890,7 @@
           <w:sz w:val="24"/>
           <w:szCs w:val="24"/>
         </w:rPr>
+        <w:lastRenderedPageBreak/>
         <w:t>Rutas validas:</w:t>
       </w:r>
     </w:p>
@@ -3500,26 +3413,64 @@
           <w:sz w:val="24"/>
           <w:szCs w:val="24"/>
         </w:rPr>
+        <w:t>/del</w:t>
+      </w:r>
+    </w:p>
+    <w:p>
+      <w:pPr>
+        <w:spacing w:after="0"/>
+        <w:rPr>
+          <w:rFonts w:ascii="Arial" w:hAnsi="Arial" w:cs="Arial"/>
+          <w:sz w:val="24"/>
+          <w:szCs w:val="24"/>
+        </w:rPr>
+      </w:pPr>
+    </w:p>
+    <w:p>
+      <w:pPr>
+        <w:spacing w:after="0"/>
+        <w:rPr>
+          <w:rFonts w:ascii="Arial" w:hAnsi="Arial" w:cs="Arial"/>
+          <w:sz w:val="24"/>
+          <w:szCs w:val="24"/>
+        </w:rPr>
+      </w:pPr>
+      <w:r>
+        <w:rPr>
+          <w:rFonts w:ascii="Arial" w:hAnsi="Arial" w:cs="Arial"/>
+          <w:sz w:val="24"/>
+          <w:szCs w:val="24"/>
+        </w:rPr>
+        <w:t>/api/</w:t>
+      </w:r>
+      <w:proofErr w:type="spellStart"/>
+      <w:r>
+        <w:rPr>
+          <w:rFonts w:ascii="Arial" w:hAnsi="Arial" w:cs="Arial"/>
+          <w:sz w:val="24"/>
+          <w:szCs w:val="24"/>
+        </w:rPr>
+        <w:t>role_permission</w:t>
+      </w:r>
+      <w:proofErr w:type="spellEnd"/>
+      <w:r>
+        <w:rPr>
+          <w:rFonts w:ascii="Arial" w:hAnsi="Arial" w:cs="Arial"/>
+          <w:sz w:val="24"/>
+          <w:szCs w:val="24"/>
+        </w:rPr>
         <w:t>/</w:t>
       </w:r>
-      <w:r>
-        <w:rPr>
-          <w:rFonts w:ascii="Arial" w:hAnsi="Arial" w:cs="Arial"/>
-          <w:sz w:val="24"/>
-          <w:szCs w:val="24"/>
-        </w:rPr>
-        <w:t>del</w:t>
-      </w:r>
-    </w:p>
-    <w:p>
-      <w:pPr>
-        <w:spacing w:after="0"/>
-        <w:rPr>
-          <w:rFonts w:ascii="Arial" w:hAnsi="Arial" w:cs="Arial"/>
-          <w:sz w:val="24"/>
-          <w:szCs w:val="24"/>
-        </w:rPr>
-      </w:pPr>
+      <w:proofErr w:type="spellStart"/>
+      <w:r>
+        <w:rPr>
+          <w:rFonts w:ascii="Arial" w:hAnsi="Arial" w:cs="Arial"/>
+          <w:sz w:val="24"/>
+          <w:szCs w:val="24"/>
+        </w:rPr>
+        <w:t>list</w:t>
+      </w:r>
+      <w:proofErr w:type="spellEnd"/>
     </w:p>
     <w:p>
       <w:pPr>
@@ -3563,6 +3514,172 @@
           <w:sz w:val="24"/>
           <w:szCs w:val="24"/>
         </w:rPr>
+        <w:t>query</w:t>
+      </w:r>
+      <w:proofErr w:type="spellEnd"/>
+    </w:p>
+    <w:p>
+      <w:pPr>
+        <w:spacing w:after="0"/>
+        <w:rPr>
+          <w:rFonts w:ascii="Arial" w:hAnsi="Arial" w:cs="Arial"/>
+          <w:sz w:val="24"/>
+          <w:szCs w:val="24"/>
+        </w:rPr>
+      </w:pPr>
+      <w:r>
+        <w:rPr>
+          <w:rFonts w:ascii="Arial" w:hAnsi="Arial" w:cs="Arial"/>
+          <w:sz w:val="24"/>
+          <w:szCs w:val="24"/>
+        </w:rPr>
+        <w:t>/api/</w:t>
+      </w:r>
+      <w:proofErr w:type="spellStart"/>
+      <w:r>
+        <w:rPr>
+          <w:rFonts w:ascii="Arial" w:hAnsi="Arial" w:cs="Arial"/>
+          <w:sz w:val="24"/>
+          <w:szCs w:val="24"/>
+        </w:rPr>
+        <w:t>role_permission</w:t>
+      </w:r>
+      <w:proofErr w:type="spellEnd"/>
+      <w:r>
+        <w:rPr>
+          <w:rFonts w:ascii="Arial" w:hAnsi="Arial" w:cs="Arial"/>
+          <w:sz w:val="24"/>
+          <w:szCs w:val="24"/>
+        </w:rPr>
+        <w:t>/</w:t>
+      </w:r>
+      <w:proofErr w:type="spellStart"/>
+      <w:r>
+        <w:rPr>
+          <w:rFonts w:ascii="Arial" w:hAnsi="Arial" w:cs="Arial"/>
+          <w:sz w:val="24"/>
+          <w:szCs w:val="24"/>
+        </w:rPr>
+        <w:t>add</w:t>
+      </w:r>
+      <w:proofErr w:type="spellEnd"/>
+    </w:p>
+    <w:p>
+      <w:pPr>
+        <w:spacing w:after="0"/>
+        <w:rPr>
+          <w:rFonts w:ascii="Arial" w:hAnsi="Arial" w:cs="Arial"/>
+          <w:sz w:val="24"/>
+          <w:szCs w:val="24"/>
+        </w:rPr>
+      </w:pPr>
+      <w:r>
+        <w:rPr>
+          <w:rFonts w:ascii="Arial" w:hAnsi="Arial" w:cs="Arial"/>
+          <w:sz w:val="24"/>
+          <w:szCs w:val="24"/>
+        </w:rPr>
+        <w:t>/api/</w:t>
+      </w:r>
+      <w:proofErr w:type="spellStart"/>
+      <w:r>
+        <w:rPr>
+          <w:rFonts w:ascii="Arial" w:hAnsi="Arial" w:cs="Arial"/>
+          <w:sz w:val="24"/>
+          <w:szCs w:val="24"/>
+        </w:rPr>
+        <w:t>role_permission</w:t>
+      </w:r>
+      <w:proofErr w:type="spellEnd"/>
+      <w:r>
+        <w:rPr>
+          <w:rFonts w:ascii="Arial" w:hAnsi="Arial" w:cs="Arial"/>
+          <w:sz w:val="24"/>
+          <w:szCs w:val="24"/>
+        </w:rPr>
+        <w:t>/</w:t>
+      </w:r>
+      <w:proofErr w:type="spellStart"/>
+      <w:r>
+        <w:rPr>
+          <w:rFonts w:ascii="Arial" w:hAnsi="Arial" w:cs="Arial"/>
+          <w:sz w:val="24"/>
+          <w:szCs w:val="24"/>
+        </w:rPr>
+        <w:t>edit</w:t>
+      </w:r>
+      <w:proofErr w:type="spellEnd"/>
+    </w:p>
+    <w:p>
+      <w:pPr>
+        <w:spacing w:after="0"/>
+        <w:rPr>
+          <w:rFonts w:ascii="Arial" w:hAnsi="Arial" w:cs="Arial"/>
+          <w:sz w:val="24"/>
+          <w:szCs w:val="24"/>
+        </w:rPr>
+      </w:pPr>
+      <w:r>
+        <w:rPr>
+          <w:rFonts w:ascii="Arial" w:hAnsi="Arial" w:cs="Arial"/>
+          <w:sz w:val="24"/>
+          <w:szCs w:val="24"/>
+        </w:rPr>
+        <w:t>/api/</w:t>
+      </w:r>
+      <w:proofErr w:type="spellStart"/>
+      <w:r>
+        <w:rPr>
+          <w:rFonts w:ascii="Arial" w:hAnsi="Arial" w:cs="Arial"/>
+          <w:sz w:val="24"/>
+          <w:szCs w:val="24"/>
+        </w:rPr>
+        <w:t>role_permission</w:t>
+      </w:r>
+      <w:proofErr w:type="spellEnd"/>
+      <w:r>
+        <w:rPr>
+          <w:rFonts w:ascii="Arial" w:hAnsi="Arial" w:cs="Arial"/>
+          <w:sz w:val="24"/>
+          <w:szCs w:val="24"/>
+        </w:rPr>
+        <w:t>/del</w:t>
+      </w:r>
+    </w:p>
+    <w:p>
+      <w:pPr>
+        <w:spacing w:after="0"/>
+        <w:rPr>
+          <w:rFonts w:ascii="Arial" w:hAnsi="Arial" w:cs="Arial"/>
+          <w:sz w:val="24"/>
+          <w:szCs w:val="24"/>
+        </w:rPr>
+      </w:pPr>
+    </w:p>
+    <w:p>
+      <w:pPr>
+        <w:spacing w:after="0"/>
+        <w:rPr>
+          <w:rFonts w:ascii="Arial" w:hAnsi="Arial" w:cs="Arial"/>
+          <w:sz w:val="24"/>
+          <w:szCs w:val="24"/>
+        </w:rPr>
+      </w:pPr>
+      <w:r>
+        <w:rPr>
+          <w:rFonts w:ascii="Arial" w:hAnsi="Arial" w:cs="Arial"/>
+          <w:sz w:val="24"/>
+          <w:szCs w:val="24"/>
+        </w:rPr>
+        <w:t>/api/role/</w:t>
+      </w:r>
+      <w:proofErr w:type="spellStart"/>
+      <w:r>
+        <w:rPr>
+          <w:rFonts w:ascii="Arial" w:hAnsi="Arial" w:cs="Arial"/>
+          <w:sz w:val="24"/>
+          <w:szCs w:val="24"/>
+        </w:rPr>
         <w:t>list</w:t>
       </w:r>
       <w:proofErr w:type="spellEnd"/>
@@ -3582,6 +3699,118 @@
           <w:sz w:val="24"/>
           <w:szCs w:val="24"/>
         </w:rPr>
+        <w:t>/api/role/</w:t>
+      </w:r>
+      <w:proofErr w:type="spellStart"/>
+      <w:r>
+        <w:rPr>
+          <w:rFonts w:ascii="Arial" w:hAnsi="Arial" w:cs="Arial"/>
+          <w:sz w:val="24"/>
+          <w:szCs w:val="24"/>
+        </w:rPr>
+        <w:t>query</w:t>
+      </w:r>
+      <w:proofErr w:type="spellEnd"/>
+    </w:p>
+    <w:p>
+      <w:pPr>
+        <w:spacing w:after="0"/>
+        <w:rPr>
+          <w:rFonts w:ascii="Arial" w:hAnsi="Arial" w:cs="Arial"/>
+          <w:sz w:val="24"/>
+          <w:szCs w:val="24"/>
+        </w:rPr>
+      </w:pPr>
+      <w:r>
+        <w:rPr>
+          <w:rFonts w:ascii="Arial" w:hAnsi="Arial" w:cs="Arial"/>
+          <w:sz w:val="24"/>
+          <w:szCs w:val="24"/>
+        </w:rPr>
+        <w:t>/api/role/</w:t>
+      </w:r>
+      <w:proofErr w:type="spellStart"/>
+      <w:r>
+        <w:rPr>
+          <w:rFonts w:ascii="Arial" w:hAnsi="Arial" w:cs="Arial"/>
+          <w:sz w:val="24"/>
+          <w:szCs w:val="24"/>
+        </w:rPr>
+        <w:t>add</w:t>
+      </w:r>
+      <w:proofErr w:type="spellEnd"/>
+    </w:p>
+    <w:p>
+      <w:pPr>
+        <w:spacing w:after="0"/>
+        <w:rPr>
+          <w:rFonts w:ascii="Arial" w:hAnsi="Arial" w:cs="Arial"/>
+          <w:sz w:val="24"/>
+          <w:szCs w:val="24"/>
+        </w:rPr>
+      </w:pPr>
+      <w:r>
+        <w:rPr>
+          <w:rFonts w:ascii="Arial" w:hAnsi="Arial" w:cs="Arial"/>
+          <w:sz w:val="24"/>
+          <w:szCs w:val="24"/>
+        </w:rPr>
+        <w:t>/api/role/</w:t>
+      </w:r>
+      <w:proofErr w:type="spellStart"/>
+      <w:r>
+        <w:rPr>
+          <w:rFonts w:ascii="Arial" w:hAnsi="Arial" w:cs="Arial"/>
+          <w:sz w:val="24"/>
+          <w:szCs w:val="24"/>
+        </w:rPr>
+        <w:t>edit</w:t>
+      </w:r>
+      <w:proofErr w:type="spellEnd"/>
+    </w:p>
+    <w:p>
+      <w:pPr>
+        <w:spacing w:after="0"/>
+        <w:rPr>
+          <w:rFonts w:ascii="Arial" w:hAnsi="Arial" w:cs="Arial"/>
+          <w:sz w:val="24"/>
+          <w:szCs w:val="24"/>
+        </w:rPr>
+      </w:pPr>
+      <w:r>
+        <w:rPr>
+          <w:rFonts w:ascii="Arial" w:hAnsi="Arial" w:cs="Arial"/>
+          <w:sz w:val="24"/>
+          <w:szCs w:val="24"/>
+        </w:rPr>
+        <w:t>/api/role/del</w:t>
+      </w:r>
+    </w:p>
+    <w:p>
+      <w:pPr>
+        <w:spacing w:after="0"/>
+        <w:rPr>
+          <w:rFonts w:ascii="Arial" w:hAnsi="Arial" w:cs="Arial"/>
+          <w:sz w:val="24"/>
+          <w:szCs w:val="24"/>
+        </w:rPr>
+      </w:pPr>
+    </w:p>
+    <w:p>
+      <w:pPr>
+        <w:spacing w:after="0"/>
+        <w:rPr>
+          <w:rFonts w:ascii="Arial" w:hAnsi="Arial" w:cs="Arial"/>
+          <w:sz w:val="24"/>
+          <w:szCs w:val="24"/>
+        </w:rPr>
+      </w:pPr>
+      <w:r>
+        <w:rPr>
+          <w:rFonts w:ascii="Arial" w:hAnsi="Arial" w:cs="Arial"/>
+          <w:sz w:val="24"/>
+          <w:szCs w:val="24"/>
+        </w:rPr>
         <w:t>/api/</w:t>
       </w:r>
       <w:proofErr w:type="spellStart"/>
@@ -3591,7 +3820,7 @@
           <w:sz w:val="24"/>
           <w:szCs w:val="24"/>
         </w:rPr>
-        <w:t>role_permission</w:t>
+        <w:t>session</w:t>
       </w:r>
       <w:proofErr w:type="spellEnd"/>
       <w:r>
@@ -3609,6 +3838,52 @@
           <w:sz w:val="24"/>
           <w:szCs w:val="24"/>
         </w:rPr>
+        <w:t>list</w:t>
+      </w:r>
+      <w:proofErr w:type="spellEnd"/>
+    </w:p>
+    <w:p>
+      <w:pPr>
+        <w:spacing w:after="0"/>
+        <w:rPr>
+          <w:rFonts w:ascii="Arial" w:hAnsi="Arial" w:cs="Arial"/>
+          <w:sz w:val="24"/>
+          <w:szCs w:val="24"/>
+        </w:rPr>
+      </w:pPr>
+      <w:r>
+        <w:rPr>
+          <w:rFonts w:ascii="Arial" w:hAnsi="Arial" w:cs="Arial"/>
+          <w:sz w:val="24"/>
+          <w:szCs w:val="24"/>
+        </w:rPr>
+        <w:t>/api/</w:t>
+      </w:r>
+      <w:proofErr w:type="spellStart"/>
+      <w:r>
+        <w:rPr>
+          <w:rFonts w:ascii="Arial" w:hAnsi="Arial" w:cs="Arial"/>
+          <w:sz w:val="24"/>
+          <w:szCs w:val="24"/>
+        </w:rPr>
+        <w:t>session</w:t>
+      </w:r>
+      <w:proofErr w:type="spellEnd"/>
+      <w:r>
+        <w:rPr>
+          <w:rFonts w:ascii="Arial" w:hAnsi="Arial" w:cs="Arial"/>
+          <w:sz w:val="24"/>
+          <w:szCs w:val="24"/>
+        </w:rPr>
+        <w:t>/</w:t>
+      </w:r>
+      <w:proofErr w:type="spellStart"/>
+      <w:r>
+        <w:rPr>
+          <w:rFonts w:ascii="Arial" w:hAnsi="Arial" w:cs="Arial"/>
+          <w:sz w:val="24"/>
+          <w:szCs w:val="24"/>
+        </w:rPr>
         <w:t>query</w:t>
       </w:r>
       <w:proofErr w:type="spellEnd"/>
@@ -3637,7 +3912,7 @@
           <w:sz w:val="24"/>
           <w:szCs w:val="24"/>
         </w:rPr>
-        <w:t>role_permission</w:t>
+        <w:t>session</w:t>
       </w:r>
       <w:proofErr w:type="spellEnd"/>
       <w:r>
@@ -3683,7 +3958,7 @@
           <w:sz w:val="24"/>
           <w:szCs w:val="24"/>
         </w:rPr>
-        <w:t>role_permission</w:t>
+        <w:t>session</w:t>
       </w:r>
       <w:proofErr w:type="spellEnd"/>
       <w:r>
@@ -3729,7 +4004,53 @@
           <w:sz w:val="24"/>
           <w:szCs w:val="24"/>
         </w:rPr>
-        <w:t>role_permission</w:t>
+        <w:t>session</w:t>
+      </w:r>
+      <w:proofErr w:type="spellEnd"/>
+      <w:r>
+        <w:rPr>
+          <w:rFonts w:ascii="Arial" w:hAnsi="Arial" w:cs="Arial"/>
+          <w:sz w:val="24"/>
+          <w:szCs w:val="24"/>
+        </w:rPr>
+        <w:t>/del</w:t>
+      </w:r>
+    </w:p>
+    <w:p>
+      <w:pPr>
+        <w:spacing w:after="0"/>
+        <w:rPr>
+          <w:rFonts w:ascii="Arial" w:hAnsi="Arial" w:cs="Arial"/>
+          <w:sz w:val="24"/>
+          <w:szCs w:val="24"/>
+        </w:rPr>
+      </w:pPr>
+    </w:p>
+    <w:p>
+      <w:pPr>
+        <w:spacing w:after="0"/>
+        <w:rPr>
+          <w:rFonts w:ascii="Arial" w:hAnsi="Arial" w:cs="Arial"/>
+          <w:sz w:val="24"/>
+          <w:szCs w:val="24"/>
+        </w:rPr>
+      </w:pPr>
+      <w:r>
+        <w:rPr>
+          <w:rFonts w:ascii="Arial" w:hAnsi="Arial" w:cs="Arial"/>
+          <w:sz w:val="24"/>
+          <w:szCs w:val="24"/>
+        </w:rPr>
+        <w:t>/api/</w:t>
+      </w:r>
+      <w:proofErr w:type="spellStart"/>
+      <w:r>
+        <w:rPr>
+          <w:rFonts w:ascii="Arial" w:hAnsi="Arial" w:cs="Arial"/>
+          <w:sz w:val="24"/>
+          <w:szCs w:val="24"/>
+        </w:rPr>
+        <w:t>state</w:t>
       </w:r>
       <w:proofErr w:type="spellEnd"/>
       <w:r>
@@ -3740,42 +4061,6 @@
         </w:rPr>
         <w:t>/</w:t>
       </w:r>
-      <w:r>
-        <w:rPr>
-          <w:rFonts w:ascii="Arial" w:hAnsi="Arial" w:cs="Arial"/>
-          <w:sz w:val="24"/>
-          <w:szCs w:val="24"/>
-        </w:rPr>
-        <w:t>del</w:t>
-      </w:r>
-    </w:p>
-    <w:p>
-      <w:pPr>
-        <w:spacing w:after="0"/>
-        <w:rPr>
-          <w:rFonts w:ascii="Arial" w:hAnsi="Arial" w:cs="Arial"/>
-          <w:sz w:val="24"/>
-          <w:szCs w:val="24"/>
-        </w:rPr>
-      </w:pPr>
-    </w:p>
-    <w:p>
-      <w:pPr>
-        <w:spacing w:after="0"/>
-        <w:rPr>
-          <w:rFonts w:ascii="Arial" w:hAnsi="Arial" w:cs="Arial"/>
-          <w:sz w:val="24"/>
-          <w:szCs w:val="24"/>
-        </w:rPr>
-      </w:pPr>
-      <w:r>
-        <w:rPr>
-          <w:rFonts w:ascii="Arial" w:hAnsi="Arial" w:cs="Arial"/>
-          <w:sz w:val="24"/>
-          <w:szCs w:val="24"/>
-        </w:rPr>
-        <w:t>/api/role/</w:t>
-      </w:r>
       <w:proofErr w:type="spellStart"/>
       <w:r>
         <w:rPr>
@@ -3802,7 +4087,25 @@
           <w:sz w:val="24"/>
           <w:szCs w:val="24"/>
         </w:rPr>
-        <w:t>/api/role/</w:t>
+        <w:t>/api/</w:t>
+      </w:r>
+      <w:proofErr w:type="spellStart"/>
+      <w:r>
+        <w:rPr>
+          <w:rFonts w:ascii="Arial" w:hAnsi="Arial" w:cs="Arial"/>
+          <w:sz w:val="24"/>
+          <w:szCs w:val="24"/>
+        </w:rPr>
+        <w:t>state</w:t>
+      </w:r>
+      <w:proofErr w:type="spellEnd"/>
+      <w:r>
+        <w:rPr>
+          <w:rFonts w:ascii="Arial" w:hAnsi="Arial" w:cs="Arial"/>
+          <w:sz w:val="24"/>
+          <w:szCs w:val="24"/>
+        </w:rPr>
+        <w:t>/</w:t>
       </w:r>
       <w:proofErr w:type="spellStart"/>
       <w:r>
@@ -3830,7 +4133,25 @@
           <w:sz w:val="24"/>
           <w:szCs w:val="24"/>
         </w:rPr>
-        <w:t>/api/role/</w:t>
+        <w:t>/api/</w:t>
+      </w:r>
+      <w:proofErr w:type="spellStart"/>
+      <w:r>
+        <w:rPr>
+          <w:rFonts w:ascii="Arial" w:hAnsi="Arial" w:cs="Arial"/>
+          <w:sz w:val="24"/>
+          <w:szCs w:val="24"/>
+        </w:rPr>
+        <w:t>state</w:t>
+      </w:r>
+      <w:proofErr w:type="spellEnd"/>
+      <w:r>
+        <w:rPr>
+          <w:rFonts w:ascii="Arial" w:hAnsi="Arial" w:cs="Arial"/>
+          <w:sz w:val="24"/>
+          <w:szCs w:val="24"/>
+        </w:rPr>
+        <w:t>/</w:t>
       </w:r>
       <w:proofErr w:type="spellStart"/>
       <w:r>
@@ -3858,7 +4179,25 @@
           <w:sz w:val="24"/>
           <w:szCs w:val="24"/>
         </w:rPr>
-        <w:t>/api/role/</w:t>
+        <w:t>/api/</w:t>
+      </w:r>
+      <w:proofErr w:type="spellStart"/>
+      <w:r>
+        <w:rPr>
+          <w:rFonts w:ascii="Arial" w:hAnsi="Arial" w:cs="Arial"/>
+          <w:sz w:val="24"/>
+          <w:szCs w:val="24"/>
+        </w:rPr>
+        <w:t>state</w:t>
+      </w:r>
+      <w:proofErr w:type="spellEnd"/>
+      <w:r>
+        <w:rPr>
+          <w:rFonts w:ascii="Arial" w:hAnsi="Arial" w:cs="Arial"/>
+          <w:sz w:val="24"/>
+          <w:szCs w:val="24"/>
+        </w:rPr>
+        <w:t>/</w:t>
       </w:r>
       <w:proofErr w:type="spellStart"/>
       <w:r>
@@ -3886,42 +4225,6 @@
           <w:sz w:val="24"/>
           <w:szCs w:val="24"/>
         </w:rPr>
-        <w:t>/api/role/</w:t>
-      </w:r>
-      <w:r>
-        <w:rPr>
-          <w:rFonts w:ascii="Arial" w:hAnsi="Arial" w:cs="Arial"/>
-          <w:sz w:val="24"/>
-          <w:szCs w:val="24"/>
-        </w:rPr>
-        <w:t>del</w:t>
-      </w:r>
-    </w:p>
-    <w:p>
-      <w:pPr>
-        <w:spacing w:after="0"/>
-        <w:rPr>
-          <w:rFonts w:ascii="Arial" w:hAnsi="Arial" w:cs="Arial"/>
-          <w:sz w:val="24"/>
-          <w:szCs w:val="24"/>
-        </w:rPr>
-      </w:pPr>
-    </w:p>
-    <w:p>
-      <w:pPr>
-        <w:spacing w:after="0"/>
-        <w:rPr>
-          <w:rFonts w:ascii="Arial" w:hAnsi="Arial" w:cs="Arial"/>
-          <w:sz w:val="24"/>
-          <w:szCs w:val="24"/>
-        </w:rPr>
-      </w:pPr>
-      <w:r>
-        <w:rPr>
-          <w:rFonts w:ascii="Arial" w:hAnsi="Arial" w:cs="Arial"/>
-          <w:sz w:val="24"/>
-          <w:szCs w:val="24"/>
-        </w:rPr>
         <w:t>/api/</w:t>
       </w:r>
       <w:proofErr w:type="spellStart"/>
@@ -3931,7 +4234,53 @@
           <w:sz w:val="24"/>
           <w:szCs w:val="24"/>
         </w:rPr>
-        <w:t>session</w:t>
+        <w:t>state</w:t>
+      </w:r>
+      <w:proofErr w:type="spellEnd"/>
+      <w:r>
+        <w:rPr>
+          <w:rFonts w:ascii="Arial" w:hAnsi="Arial" w:cs="Arial"/>
+          <w:sz w:val="24"/>
+          <w:szCs w:val="24"/>
+        </w:rPr>
+        <w:t>/del</w:t>
+      </w:r>
+    </w:p>
+    <w:p>
+      <w:pPr>
+        <w:spacing w:after="0"/>
+        <w:rPr>
+          <w:rFonts w:ascii="Arial" w:hAnsi="Arial" w:cs="Arial"/>
+          <w:sz w:val="24"/>
+          <w:szCs w:val="24"/>
+        </w:rPr>
+      </w:pPr>
+    </w:p>
+    <w:p>
+      <w:pPr>
+        <w:spacing w:after="0"/>
+        <w:rPr>
+          <w:rFonts w:ascii="Arial" w:hAnsi="Arial" w:cs="Arial"/>
+          <w:sz w:val="24"/>
+          <w:szCs w:val="24"/>
+        </w:rPr>
+      </w:pPr>
+      <w:r>
+        <w:rPr>
+          <w:rFonts w:ascii="Arial" w:hAnsi="Arial" w:cs="Arial"/>
+          <w:sz w:val="24"/>
+          <w:szCs w:val="24"/>
+        </w:rPr>
+        <w:t>/api/</w:t>
+      </w:r>
+      <w:proofErr w:type="spellStart"/>
+      <w:r>
+        <w:rPr>
+          <w:rFonts w:ascii="Arial" w:hAnsi="Arial" w:cs="Arial"/>
+          <w:sz w:val="24"/>
+          <w:szCs w:val="24"/>
+        </w:rPr>
+        <w:t>person</w:t>
       </w:r>
       <w:proofErr w:type="spellEnd"/>
       <w:r>
@@ -3977,7 +4326,7 @@
           <w:sz w:val="24"/>
           <w:szCs w:val="24"/>
         </w:rPr>
-        <w:t>session</w:t>
+        <w:t>person</w:t>
       </w:r>
       <w:proofErr w:type="spellEnd"/>
       <w:r>
@@ -4023,7 +4372,7 @@
           <w:sz w:val="24"/>
           <w:szCs w:val="24"/>
         </w:rPr>
-        <w:t>session</w:t>
+        <w:t>person</w:t>
       </w:r>
       <w:proofErr w:type="spellEnd"/>
       <w:r>
@@ -4069,7 +4418,7 @@
           <w:sz w:val="24"/>
           <w:szCs w:val="24"/>
         </w:rPr>
-        <w:t>session</w:t>
+        <w:t>person</w:t>
       </w:r>
       <w:proofErr w:type="spellEnd"/>
       <w:r>
@@ -4115,7 +4464,53 @@
           <w:sz w:val="24"/>
           <w:szCs w:val="24"/>
         </w:rPr>
-        <w:t>session</w:t>
+        <w:t>person</w:t>
+      </w:r>
+      <w:proofErr w:type="spellEnd"/>
+      <w:r>
+        <w:rPr>
+          <w:rFonts w:ascii="Arial" w:hAnsi="Arial" w:cs="Arial"/>
+          <w:sz w:val="24"/>
+          <w:szCs w:val="24"/>
+        </w:rPr>
+        <w:t>/del</w:t>
+      </w:r>
+    </w:p>
+    <w:p>
+      <w:pPr>
+        <w:spacing w:after="0"/>
+        <w:rPr>
+          <w:rFonts w:ascii="Arial" w:hAnsi="Arial" w:cs="Arial"/>
+          <w:sz w:val="24"/>
+          <w:szCs w:val="24"/>
+        </w:rPr>
+      </w:pPr>
+    </w:p>
+    <w:p>
+      <w:pPr>
+        <w:spacing w:after="0"/>
+        <w:rPr>
+          <w:rFonts w:ascii="Arial" w:hAnsi="Arial" w:cs="Arial"/>
+          <w:sz w:val="24"/>
+          <w:szCs w:val="24"/>
+        </w:rPr>
+      </w:pPr>
+      <w:r>
+        <w:rPr>
+          <w:rFonts w:ascii="Arial" w:hAnsi="Arial" w:cs="Arial"/>
+          <w:sz w:val="24"/>
+          <w:szCs w:val="24"/>
+        </w:rPr>
+        <w:t>/api/</w:t>
+      </w:r>
+      <w:proofErr w:type="spellStart"/>
+      <w:r>
+        <w:rPr>
+          <w:rFonts w:ascii="Arial" w:hAnsi="Arial" w:cs="Arial"/>
+          <w:sz w:val="24"/>
+          <w:szCs w:val="24"/>
+        </w:rPr>
+        <w:t>history</w:t>
       </w:r>
       <w:proofErr w:type="spellEnd"/>
       <w:r>
@@ -4126,24 +4521,16 @@
         </w:rPr>
         <w:t>/</w:t>
       </w:r>
-      <w:r>
-        <w:rPr>
-          <w:rFonts w:ascii="Arial" w:hAnsi="Arial" w:cs="Arial"/>
-          <w:sz w:val="24"/>
-          <w:szCs w:val="24"/>
-        </w:rPr>
-        <w:t>del</w:t>
-      </w:r>
-    </w:p>
-    <w:p>
-      <w:pPr>
-        <w:spacing w:after="0"/>
-        <w:rPr>
-          <w:rFonts w:ascii="Arial" w:hAnsi="Arial" w:cs="Arial"/>
-          <w:sz w:val="24"/>
-          <w:szCs w:val="24"/>
-        </w:rPr>
-      </w:pPr>
+      <w:proofErr w:type="spellStart"/>
+      <w:r>
+        <w:rPr>
+          <w:rFonts w:ascii="Arial" w:hAnsi="Arial" w:cs="Arial"/>
+          <w:sz w:val="24"/>
+          <w:szCs w:val="24"/>
+        </w:rPr>
+        <w:t>list</w:t>
+      </w:r>
+      <w:proofErr w:type="spellEnd"/>
     </w:p>
     <w:p>
       <w:pPr>
@@ -4169,7 +4556,7 @@
           <w:sz w:val="24"/>
           <w:szCs w:val="24"/>
         </w:rPr>
-        <w:t>state</w:t>
+        <w:t>history</w:t>
       </w:r>
       <w:proofErr w:type="spellEnd"/>
       <w:r>
@@ -4187,6 +4574,190 @@
           <w:sz w:val="24"/>
           <w:szCs w:val="24"/>
         </w:rPr>
+        <w:t>query</w:t>
+      </w:r>
+      <w:proofErr w:type="spellEnd"/>
+    </w:p>
+    <w:p>
+      <w:pPr>
+        <w:spacing w:after="0"/>
+        <w:rPr>
+          <w:rFonts w:ascii="Arial" w:hAnsi="Arial" w:cs="Arial"/>
+          <w:sz w:val="24"/>
+          <w:szCs w:val="24"/>
+        </w:rPr>
+      </w:pPr>
+      <w:r>
+        <w:rPr>
+          <w:rFonts w:ascii="Arial" w:hAnsi="Arial" w:cs="Arial"/>
+          <w:sz w:val="24"/>
+          <w:szCs w:val="24"/>
+        </w:rPr>
+        <w:t>/api/</w:t>
+      </w:r>
+      <w:proofErr w:type="spellStart"/>
+      <w:r>
+        <w:rPr>
+          <w:rFonts w:ascii="Arial" w:hAnsi="Arial" w:cs="Arial"/>
+          <w:sz w:val="24"/>
+          <w:szCs w:val="24"/>
+        </w:rPr>
+        <w:t>history</w:t>
+      </w:r>
+      <w:proofErr w:type="spellEnd"/>
+      <w:r>
+        <w:rPr>
+          <w:rFonts w:ascii="Arial" w:hAnsi="Arial" w:cs="Arial"/>
+          <w:sz w:val="24"/>
+          <w:szCs w:val="24"/>
+        </w:rPr>
+        <w:t>/</w:t>
+      </w:r>
+      <w:proofErr w:type="spellStart"/>
+      <w:r>
+        <w:rPr>
+          <w:rFonts w:ascii="Arial" w:hAnsi="Arial" w:cs="Arial"/>
+          <w:sz w:val="24"/>
+          <w:szCs w:val="24"/>
+        </w:rPr>
+        <w:t>add</w:t>
+      </w:r>
+      <w:proofErr w:type="spellEnd"/>
+    </w:p>
+    <w:p>
+      <w:pPr>
+        <w:spacing w:after="0"/>
+        <w:rPr>
+          <w:rFonts w:ascii="Arial" w:hAnsi="Arial" w:cs="Arial"/>
+          <w:sz w:val="24"/>
+          <w:szCs w:val="24"/>
+        </w:rPr>
+      </w:pPr>
+      <w:r>
+        <w:rPr>
+          <w:rFonts w:ascii="Arial" w:hAnsi="Arial" w:cs="Arial"/>
+          <w:sz w:val="24"/>
+          <w:szCs w:val="24"/>
+        </w:rPr>
+        <w:t>/api/</w:t>
+      </w:r>
+      <w:proofErr w:type="spellStart"/>
+      <w:r>
+        <w:rPr>
+          <w:rFonts w:ascii="Arial" w:hAnsi="Arial" w:cs="Arial"/>
+          <w:sz w:val="24"/>
+          <w:szCs w:val="24"/>
+        </w:rPr>
+        <w:t>history</w:t>
+      </w:r>
+      <w:proofErr w:type="spellEnd"/>
+      <w:r>
+        <w:rPr>
+          <w:rFonts w:ascii="Arial" w:hAnsi="Arial" w:cs="Arial"/>
+          <w:sz w:val="24"/>
+          <w:szCs w:val="24"/>
+        </w:rPr>
+        <w:t>/</w:t>
+      </w:r>
+      <w:proofErr w:type="spellStart"/>
+      <w:r>
+        <w:rPr>
+          <w:rFonts w:ascii="Arial" w:hAnsi="Arial" w:cs="Arial"/>
+          <w:sz w:val="24"/>
+          <w:szCs w:val="24"/>
+        </w:rPr>
+        <w:t>edit</w:t>
+      </w:r>
+      <w:proofErr w:type="spellEnd"/>
+    </w:p>
+    <w:p>
+      <w:pPr>
+        <w:spacing w:after="0"/>
+        <w:rPr>
+          <w:rFonts w:ascii="Arial" w:hAnsi="Arial" w:cs="Arial"/>
+          <w:sz w:val="24"/>
+          <w:szCs w:val="24"/>
+        </w:rPr>
+      </w:pPr>
+      <w:r>
+        <w:rPr>
+          <w:rFonts w:ascii="Arial" w:hAnsi="Arial" w:cs="Arial"/>
+          <w:sz w:val="24"/>
+          <w:szCs w:val="24"/>
+        </w:rPr>
+        <w:t>/api/</w:t>
+      </w:r>
+      <w:proofErr w:type="spellStart"/>
+      <w:r>
+        <w:rPr>
+          <w:rFonts w:ascii="Arial" w:hAnsi="Arial" w:cs="Arial"/>
+          <w:sz w:val="24"/>
+          <w:szCs w:val="24"/>
+        </w:rPr>
+        <w:t>history</w:t>
+      </w:r>
+      <w:proofErr w:type="spellEnd"/>
+      <w:r>
+        <w:rPr>
+          <w:rFonts w:ascii="Arial" w:hAnsi="Arial" w:cs="Arial"/>
+          <w:sz w:val="24"/>
+          <w:szCs w:val="24"/>
+        </w:rPr>
+        <w:t>/del</w:t>
+      </w:r>
+    </w:p>
+    <w:p>
+      <w:pPr>
+        <w:spacing w:after="0"/>
+        <w:rPr>
+          <w:rFonts w:ascii="Arial" w:hAnsi="Arial" w:cs="Arial"/>
+          <w:sz w:val="24"/>
+          <w:szCs w:val="24"/>
+        </w:rPr>
+      </w:pPr>
+    </w:p>
+    <w:p>
+      <w:pPr>
+        <w:spacing w:after="0"/>
+        <w:rPr>
+          <w:rFonts w:ascii="Arial" w:hAnsi="Arial" w:cs="Arial"/>
+          <w:sz w:val="24"/>
+          <w:szCs w:val="24"/>
+        </w:rPr>
+      </w:pPr>
+      <w:r>
+        <w:rPr>
+          <w:rFonts w:ascii="Arial" w:hAnsi="Arial" w:cs="Arial"/>
+          <w:sz w:val="24"/>
+          <w:szCs w:val="24"/>
+        </w:rPr>
+        <w:t>/api/</w:t>
+      </w:r>
+      <w:proofErr w:type="spellStart"/>
+      <w:r>
+        <w:rPr>
+          <w:rFonts w:ascii="Arial" w:hAnsi="Arial" w:cs="Arial"/>
+          <w:sz w:val="24"/>
+          <w:szCs w:val="24"/>
+        </w:rPr>
+        <w:t>user_document</w:t>
+      </w:r>
+      <w:proofErr w:type="spellEnd"/>
+      <w:r>
+        <w:rPr>
+          <w:rFonts w:ascii="Arial" w:hAnsi="Arial" w:cs="Arial"/>
+          <w:sz w:val="24"/>
+          <w:szCs w:val="24"/>
+        </w:rPr>
+        <w:t>/</w:t>
+      </w:r>
+      <w:proofErr w:type="spellStart"/>
+      <w:r>
+        <w:rPr>
+          <w:rFonts w:ascii="Arial" w:hAnsi="Arial" w:cs="Arial"/>
+          <w:sz w:val="24"/>
+          <w:szCs w:val="24"/>
+        </w:rPr>
         <w:t>list</w:t>
       </w:r>
       <w:proofErr w:type="spellEnd"/>
@@ -4215,7 +4786,7 @@
           <w:sz w:val="24"/>
           <w:szCs w:val="24"/>
         </w:rPr>
-        <w:t>state</w:t>
+        <w:t>user_document</w:t>
       </w:r>
       <w:proofErr w:type="spellEnd"/>
       <w:r>
@@ -4261,7 +4832,7 @@
           <w:sz w:val="24"/>
           <w:szCs w:val="24"/>
         </w:rPr>
-        <w:t>state</w:t>
+        <w:t>user_document</w:t>
       </w:r>
       <w:proofErr w:type="spellEnd"/>
       <w:r>
@@ -4307,7 +4878,7 @@
           <w:sz w:val="24"/>
           <w:szCs w:val="24"/>
         </w:rPr>
-        <w:t>state</w:t>
+        <w:t>user_document</w:t>
       </w:r>
       <w:proofErr w:type="spellEnd"/>
       <w:r>
@@ -4353,7 +4924,53 @@
           <w:sz w:val="24"/>
           <w:szCs w:val="24"/>
         </w:rPr>
-        <w:t>state</w:t>
+        <w:t>user_document</w:t>
+      </w:r>
+      <w:proofErr w:type="spellEnd"/>
+      <w:r>
+        <w:rPr>
+          <w:rFonts w:ascii="Arial" w:hAnsi="Arial" w:cs="Arial"/>
+          <w:sz w:val="24"/>
+          <w:szCs w:val="24"/>
+        </w:rPr>
+        <w:t>/del</w:t>
+      </w:r>
+    </w:p>
+    <w:p>
+      <w:pPr>
+        <w:spacing w:after="0"/>
+        <w:rPr>
+          <w:rFonts w:ascii="Arial" w:hAnsi="Arial" w:cs="Arial"/>
+          <w:sz w:val="24"/>
+          <w:szCs w:val="24"/>
+        </w:rPr>
+      </w:pPr>
+    </w:p>
+    <w:p>
+      <w:pPr>
+        <w:spacing w:after="0"/>
+        <w:rPr>
+          <w:rFonts w:ascii="Arial" w:hAnsi="Arial" w:cs="Arial"/>
+          <w:sz w:val="24"/>
+          <w:szCs w:val="24"/>
+        </w:rPr>
+      </w:pPr>
+      <w:r>
+        <w:rPr>
+          <w:rFonts w:ascii="Arial" w:hAnsi="Arial" w:cs="Arial"/>
+          <w:sz w:val="24"/>
+          <w:szCs w:val="24"/>
+        </w:rPr>
+        <w:t>/api/</w:t>
+      </w:r>
+      <w:proofErr w:type="spellStart"/>
+      <w:r>
+        <w:rPr>
+          <w:rFonts w:ascii="Arial" w:hAnsi="Arial" w:cs="Arial"/>
+          <w:sz w:val="24"/>
+          <w:szCs w:val="24"/>
+        </w:rPr>
+        <w:t>document</w:t>
       </w:r>
       <w:proofErr w:type="spellEnd"/>
       <w:r>
@@ -4364,24 +4981,16 @@
         </w:rPr>
         <w:t>/</w:t>
       </w:r>
-      <w:r>
-        <w:rPr>
-          <w:rFonts w:ascii="Arial" w:hAnsi="Arial" w:cs="Arial"/>
-          <w:sz w:val="24"/>
-          <w:szCs w:val="24"/>
-        </w:rPr>
-        <w:t>del</w:t>
-      </w:r>
-    </w:p>
-    <w:p>
-      <w:pPr>
-        <w:spacing w:after="0"/>
-        <w:rPr>
-          <w:rFonts w:ascii="Arial" w:hAnsi="Arial" w:cs="Arial"/>
-          <w:sz w:val="24"/>
-          <w:szCs w:val="24"/>
-        </w:rPr>
-      </w:pPr>
+      <w:proofErr w:type="spellStart"/>
+      <w:r>
+        <w:rPr>
+          <w:rFonts w:ascii="Arial" w:hAnsi="Arial" w:cs="Arial"/>
+          <w:sz w:val="24"/>
+          <w:szCs w:val="24"/>
+        </w:rPr>
+        <w:t>list</w:t>
+      </w:r>
+      <w:proofErr w:type="spellEnd"/>
     </w:p>
     <w:p>
       <w:pPr>
@@ -4407,7 +5016,7 @@
           <w:sz w:val="24"/>
           <w:szCs w:val="24"/>
         </w:rPr>
-        <w:t>person</w:t>
+        <w:t>document</w:t>
       </w:r>
       <w:proofErr w:type="spellEnd"/>
       <w:r>
@@ -4425,6 +5034,190 @@
           <w:sz w:val="24"/>
           <w:szCs w:val="24"/>
         </w:rPr>
+        <w:t>query</w:t>
+      </w:r>
+      <w:proofErr w:type="spellEnd"/>
+    </w:p>
+    <w:p>
+      <w:pPr>
+        <w:spacing w:after="0"/>
+        <w:rPr>
+          <w:rFonts w:ascii="Arial" w:hAnsi="Arial" w:cs="Arial"/>
+          <w:sz w:val="24"/>
+          <w:szCs w:val="24"/>
+        </w:rPr>
+      </w:pPr>
+      <w:r>
+        <w:rPr>
+          <w:rFonts w:ascii="Arial" w:hAnsi="Arial" w:cs="Arial"/>
+          <w:sz w:val="24"/>
+          <w:szCs w:val="24"/>
+        </w:rPr>
+        <w:t>/api/</w:t>
+      </w:r>
+      <w:proofErr w:type="spellStart"/>
+      <w:r>
+        <w:rPr>
+          <w:rFonts w:ascii="Arial" w:hAnsi="Arial" w:cs="Arial"/>
+          <w:sz w:val="24"/>
+          <w:szCs w:val="24"/>
+        </w:rPr>
+        <w:t>document</w:t>
+      </w:r>
+      <w:proofErr w:type="spellEnd"/>
+      <w:r>
+        <w:rPr>
+          <w:rFonts w:ascii="Arial" w:hAnsi="Arial" w:cs="Arial"/>
+          <w:sz w:val="24"/>
+          <w:szCs w:val="24"/>
+        </w:rPr>
+        <w:t>/</w:t>
+      </w:r>
+      <w:proofErr w:type="spellStart"/>
+      <w:r>
+        <w:rPr>
+          <w:rFonts w:ascii="Arial" w:hAnsi="Arial" w:cs="Arial"/>
+          <w:sz w:val="24"/>
+          <w:szCs w:val="24"/>
+        </w:rPr>
+        <w:t>add</w:t>
+      </w:r>
+      <w:proofErr w:type="spellEnd"/>
+    </w:p>
+    <w:p>
+      <w:pPr>
+        <w:spacing w:after="0"/>
+        <w:rPr>
+          <w:rFonts w:ascii="Arial" w:hAnsi="Arial" w:cs="Arial"/>
+          <w:sz w:val="24"/>
+          <w:szCs w:val="24"/>
+        </w:rPr>
+      </w:pPr>
+      <w:r>
+        <w:rPr>
+          <w:rFonts w:ascii="Arial" w:hAnsi="Arial" w:cs="Arial"/>
+          <w:sz w:val="24"/>
+          <w:szCs w:val="24"/>
+        </w:rPr>
+        <w:t>/api/</w:t>
+      </w:r>
+      <w:proofErr w:type="spellStart"/>
+      <w:r>
+        <w:rPr>
+          <w:rFonts w:ascii="Arial" w:hAnsi="Arial" w:cs="Arial"/>
+          <w:sz w:val="24"/>
+          <w:szCs w:val="24"/>
+        </w:rPr>
+        <w:t>document</w:t>
+      </w:r>
+      <w:proofErr w:type="spellEnd"/>
+      <w:r>
+        <w:rPr>
+          <w:rFonts w:ascii="Arial" w:hAnsi="Arial" w:cs="Arial"/>
+          <w:sz w:val="24"/>
+          <w:szCs w:val="24"/>
+        </w:rPr>
+        <w:t>/</w:t>
+      </w:r>
+      <w:proofErr w:type="spellStart"/>
+      <w:r>
+        <w:rPr>
+          <w:rFonts w:ascii="Arial" w:hAnsi="Arial" w:cs="Arial"/>
+          <w:sz w:val="24"/>
+          <w:szCs w:val="24"/>
+        </w:rPr>
+        <w:t>edit</w:t>
+      </w:r>
+      <w:proofErr w:type="spellEnd"/>
+    </w:p>
+    <w:p>
+      <w:pPr>
+        <w:spacing w:after="0"/>
+        <w:rPr>
+          <w:rFonts w:ascii="Arial" w:hAnsi="Arial" w:cs="Arial"/>
+          <w:sz w:val="24"/>
+          <w:szCs w:val="24"/>
+        </w:rPr>
+      </w:pPr>
+      <w:r>
+        <w:rPr>
+          <w:rFonts w:ascii="Arial" w:hAnsi="Arial" w:cs="Arial"/>
+          <w:sz w:val="24"/>
+          <w:szCs w:val="24"/>
+        </w:rPr>
+        <w:t>/api/</w:t>
+      </w:r>
+      <w:proofErr w:type="spellStart"/>
+      <w:r>
+        <w:rPr>
+          <w:rFonts w:ascii="Arial" w:hAnsi="Arial" w:cs="Arial"/>
+          <w:sz w:val="24"/>
+          <w:szCs w:val="24"/>
+        </w:rPr>
+        <w:t>document</w:t>
+      </w:r>
+      <w:proofErr w:type="spellEnd"/>
+      <w:r>
+        <w:rPr>
+          <w:rFonts w:ascii="Arial" w:hAnsi="Arial" w:cs="Arial"/>
+          <w:sz w:val="24"/>
+          <w:szCs w:val="24"/>
+        </w:rPr>
+        <w:t>/del</w:t>
+      </w:r>
+    </w:p>
+    <w:p>
+      <w:pPr>
+        <w:spacing w:after="0"/>
+        <w:rPr>
+          <w:rFonts w:ascii="Arial" w:hAnsi="Arial" w:cs="Arial"/>
+          <w:sz w:val="24"/>
+          <w:szCs w:val="24"/>
+        </w:rPr>
+      </w:pPr>
+    </w:p>
+    <w:p>
+      <w:pPr>
+        <w:spacing w:after="0"/>
+        <w:rPr>
+          <w:rFonts w:ascii="Arial" w:hAnsi="Arial" w:cs="Arial"/>
+          <w:sz w:val="24"/>
+          <w:szCs w:val="24"/>
+        </w:rPr>
+      </w:pPr>
+      <w:r>
+        <w:rPr>
+          <w:rFonts w:ascii="Arial" w:hAnsi="Arial" w:cs="Arial"/>
+          <w:sz w:val="24"/>
+          <w:szCs w:val="24"/>
+        </w:rPr>
+        <w:t>/api/</w:t>
+      </w:r>
+      <w:proofErr w:type="spellStart"/>
+      <w:r>
+        <w:rPr>
+          <w:rFonts w:ascii="Arial" w:hAnsi="Arial" w:cs="Arial"/>
+          <w:sz w:val="24"/>
+          <w:szCs w:val="24"/>
+        </w:rPr>
+        <w:t>category</w:t>
+      </w:r>
+      <w:proofErr w:type="spellEnd"/>
+      <w:r>
+        <w:rPr>
+          <w:rFonts w:ascii="Arial" w:hAnsi="Arial" w:cs="Arial"/>
+          <w:sz w:val="24"/>
+          <w:szCs w:val="24"/>
+        </w:rPr>
+        <w:t>/</w:t>
+      </w:r>
+      <w:proofErr w:type="spellStart"/>
+      <w:r>
+        <w:rPr>
+          <w:rFonts w:ascii="Arial" w:hAnsi="Arial" w:cs="Arial"/>
+          <w:sz w:val="24"/>
+          <w:szCs w:val="24"/>
+        </w:rPr>
         <w:t>list</w:t>
       </w:r>
       <w:proofErr w:type="spellEnd"/>
@@ -4453,7 +5246,7 @@
           <w:sz w:val="24"/>
           <w:szCs w:val="24"/>
         </w:rPr>
-        <w:t>person</w:t>
+        <w:t>category</w:t>
       </w:r>
       <w:proofErr w:type="spellEnd"/>
       <w:r>
@@ -4499,7 +5292,7 @@
           <w:sz w:val="24"/>
           <w:szCs w:val="24"/>
         </w:rPr>
-        <w:t>person</w:t>
+        <w:t>category</w:t>
       </w:r>
       <w:proofErr w:type="spellEnd"/>
       <w:r>
@@ -4545,7 +5338,7 @@
           <w:sz w:val="24"/>
           <w:szCs w:val="24"/>
         </w:rPr>
-        <w:t>person</w:t>
+        <w:t>category</w:t>
       </w:r>
       <w:proofErr w:type="spellEnd"/>
       <w:r>
@@ -4591,774 +5384,6 @@
           <w:sz w:val="24"/>
           <w:szCs w:val="24"/>
         </w:rPr>
-        <w:t>person</w:t>
-      </w:r>
-      <w:proofErr w:type="spellEnd"/>
-      <w:r>
-        <w:rPr>
-          <w:rFonts w:ascii="Arial" w:hAnsi="Arial" w:cs="Arial"/>
-          <w:sz w:val="24"/>
-          <w:szCs w:val="24"/>
-        </w:rPr>
-        <w:t>/</w:t>
-      </w:r>
-      <w:r>
-        <w:rPr>
-          <w:rFonts w:ascii="Arial" w:hAnsi="Arial" w:cs="Arial"/>
-          <w:sz w:val="24"/>
-          <w:szCs w:val="24"/>
-        </w:rPr>
-        <w:t>del</w:t>
-      </w:r>
-    </w:p>
-    <w:p>
-      <w:pPr>
-        <w:spacing w:after="0"/>
-        <w:rPr>
-          <w:rFonts w:ascii="Arial" w:hAnsi="Arial" w:cs="Arial"/>
-          <w:sz w:val="24"/>
-          <w:szCs w:val="24"/>
-        </w:rPr>
-      </w:pPr>
-    </w:p>
-    <w:p>
-      <w:pPr>
-        <w:spacing w:after="0"/>
-        <w:rPr>
-          <w:rFonts w:ascii="Arial" w:hAnsi="Arial" w:cs="Arial"/>
-          <w:sz w:val="24"/>
-          <w:szCs w:val="24"/>
-        </w:rPr>
-      </w:pPr>
-      <w:r>
-        <w:rPr>
-          <w:rFonts w:ascii="Arial" w:hAnsi="Arial" w:cs="Arial"/>
-          <w:sz w:val="24"/>
-          <w:szCs w:val="24"/>
-        </w:rPr>
-        <w:t>/api/</w:t>
-      </w:r>
-      <w:proofErr w:type="spellStart"/>
-      <w:r>
-        <w:rPr>
-          <w:rFonts w:ascii="Arial" w:hAnsi="Arial" w:cs="Arial"/>
-          <w:sz w:val="24"/>
-          <w:szCs w:val="24"/>
-        </w:rPr>
-        <w:t>history</w:t>
-      </w:r>
-      <w:proofErr w:type="spellEnd"/>
-      <w:r>
-        <w:rPr>
-          <w:rFonts w:ascii="Arial" w:hAnsi="Arial" w:cs="Arial"/>
-          <w:sz w:val="24"/>
-          <w:szCs w:val="24"/>
-        </w:rPr>
-        <w:t>/</w:t>
-      </w:r>
-      <w:proofErr w:type="spellStart"/>
-      <w:r>
-        <w:rPr>
-          <w:rFonts w:ascii="Arial" w:hAnsi="Arial" w:cs="Arial"/>
-          <w:sz w:val="24"/>
-          <w:szCs w:val="24"/>
-        </w:rPr>
-        <w:t>list</w:t>
-      </w:r>
-      <w:proofErr w:type="spellEnd"/>
-    </w:p>
-    <w:p>
-      <w:pPr>
-        <w:spacing w:after="0"/>
-        <w:rPr>
-          <w:rFonts w:ascii="Arial" w:hAnsi="Arial" w:cs="Arial"/>
-          <w:sz w:val="24"/>
-          <w:szCs w:val="24"/>
-        </w:rPr>
-      </w:pPr>
-      <w:r>
-        <w:rPr>
-          <w:rFonts w:ascii="Arial" w:hAnsi="Arial" w:cs="Arial"/>
-          <w:sz w:val="24"/>
-          <w:szCs w:val="24"/>
-        </w:rPr>
-        <w:t>/api/</w:t>
-      </w:r>
-      <w:proofErr w:type="spellStart"/>
-      <w:r>
-        <w:rPr>
-          <w:rFonts w:ascii="Arial" w:hAnsi="Arial" w:cs="Arial"/>
-          <w:sz w:val="24"/>
-          <w:szCs w:val="24"/>
-        </w:rPr>
-        <w:t>history</w:t>
-      </w:r>
-      <w:proofErr w:type="spellEnd"/>
-      <w:r>
-        <w:rPr>
-          <w:rFonts w:ascii="Arial" w:hAnsi="Arial" w:cs="Arial"/>
-          <w:sz w:val="24"/>
-          <w:szCs w:val="24"/>
-        </w:rPr>
-        <w:t>/</w:t>
-      </w:r>
-      <w:proofErr w:type="spellStart"/>
-      <w:r>
-        <w:rPr>
-          <w:rFonts w:ascii="Arial" w:hAnsi="Arial" w:cs="Arial"/>
-          <w:sz w:val="24"/>
-          <w:szCs w:val="24"/>
-        </w:rPr>
-        <w:t>query</w:t>
-      </w:r>
-      <w:proofErr w:type="spellEnd"/>
-    </w:p>
-    <w:p>
-      <w:pPr>
-        <w:spacing w:after="0"/>
-        <w:rPr>
-          <w:rFonts w:ascii="Arial" w:hAnsi="Arial" w:cs="Arial"/>
-          <w:sz w:val="24"/>
-          <w:szCs w:val="24"/>
-        </w:rPr>
-      </w:pPr>
-      <w:r>
-        <w:rPr>
-          <w:rFonts w:ascii="Arial" w:hAnsi="Arial" w:cs="Arial"/>
-          <w:sz w:val="24"/>
-          <w:szCs w:val="24"/>
-        </w:rPr>
-        <w:t>/api/</w:t>
-      </w:r>
-      <w:proofErr w:type="spellStart"/>
-      <w:r>
-        <w:rPr>
-          <w:rFonts w:ascii="Arial" w:hAnsi="Arial" w:cs="Arial"/>
-          <w:sz w:val="24"/>
-          <w:szCs w:val="24"/>
-        </w:rPr>
-        <w:t>history</w:t>
-      </w:r>
-      <w:proofErr w:type="spellEnd"/>
-      <w:r>
-        <w:rPr>
-          <w:rFonts w:ascii="Arial" w:hAnsi="Arial" w:cs="Arial"/>
-          <w:sz w:val="24"/>
-          <w:szCs w:val="24"/>
-        </w:rPr>
-        <w:t>/</w:t>
-      </w:r>
-      <w:proofErr w:type="spellStart"/>
-      <w:r>
-        <w:rPr>
-          <w:rFonts w:ascii="Arial" w:hAnsi="Arial" w:cs="Arial"/>
-          <w:sz w:val="24"/>
-          <w:szCs w:val="24"/>
-        </w:rPr>
-        <w:t>add</w:t>
-      </w:r>
-      <w:proofErr w:type="spellEnd"/>
-    </w:p>
-    <w:p>
-      <w:pPr>
-        <w:spacing w:after="0"/>
-        <w:rPr>
-          <w:rFonts w:ascii="Arial" w:hAnsi="Arial" w:cs="Arial"/>
-          <w:sz w:val="24"/>
-          <w:szCs w:val="24"/>
-        </w:rPr>
-      </w:pPr>
-      <w:r>
-        <w:rPr>
-          <w:rFonts w:ascii="Arial" w:hAnsi="Arial" w:cs="Arial"/>
-          <w:sz w:val="24"/>
-          <w:szCs w:val="24"/>
-        </w:rPr>
-        <w:t>/api/</w:t>
-      </w:r>
-      <w:proofErr w:type="spellStart"/>
-      <w:r>
-        <w:rPr>
-          <w:rFonts w:ascii="Arial" w:hAnsi="Arial" w:cs="Arial"/>
-          <w:sz w:val="24"/>
-          <w:szCs w:val="24"/>
-        </w:rPr>
-        <w:t>history</w:t>
-      </w:r>
-      <w:proofErr w:type="spellEnd"/>
-      <w:r>
-        <w:rPr>
-          <w:rFonts w:ascii="Arial" w:hAnsi="Arial" w:cs="Arial"/>
-          <w:sz w:val="24"/>
-          <w:szCs w:val="24"/>
-        </w:rPr>
-        <w:t>/</w:t>
-      </w:r>
-      <w:proofErr w:type="spellStart"/>
-      <w:r>
-        <w:rPr>
-          <w:rFonts w:ascii="Arial" w:hAnsi="Arial" w:cs="Arial"/>
-          <w:sz w:val="24"/>
-          <w:szCs w:val="24"/>
-        </w:rPr>
-        <w:t>edit</w:t>
-      </w:r>
-      <w:proofErr w:type="spellEnd"/>
-    </w:p>
-    <w:p>
-      <w:pPr>
-        <w:spacing w:after="0"/>
-        <w:rPr>
-          <w:rFonts w:ascii="Arial" w:hAnsi="Arial" w:cs="Arial"/>
-          <w:sz w:val="24"/>
-          <w:szCs w:val="24"/>
-        </w:rPr>
-      </w:pPr>
-      <w:r>
-        <w:rPr>
-          <w:rFonts w:ascii="Arial" w:hAnsi="Arial" w:cs="Arial"/>
-          <w:sz w:val="24"/>
-          <w:szCs w:val="24"/>
-        </w:rPr>
-        <w:t>/api/</w:t>
-      </w:r>
-      <w:proofErr w:type="spellStart"/>
-      <w:r>
-        <w:rPr>
-          <w:rFonts w:ascii="Arial" w:hAnsi="Arial" w:cs="Arial"/>
-          <w:sz w:val="24"/>
-          <w:szCs w:val="24"/>
-        </w:rPr>
-        <w:t>history</w:t>
-      </w:r>
-      <w:proofErr w:type="spellEnd"/>
-      <w:r>
-        <w:rPr>
-          <w:rFonts w:ascii="Arial" w:hAnsi="Arial" w:cs="Arial"/>
-          <w:sz w:val="24"/>
-          <w:szCs w:val="24"/>
-        </w:rPr>
-        <w:t>/</w:t>
-      </w:r>
-      <w:r>
-        <w:rPr>
-          <w:rFonts w:ascii="Arial" w:hAnsi="Arial" w:cs="Arial"/>
-          <w:sz w:val="24"/>
-          <w:szCs w:val="24"/>
-        </w:rPr>
-        <w:t>del</w:t>
-      </w:r>
-    </w:p>
-    <w:p>
-      <w:pPr>
-        <w:spacing w:after="0"/>
-        <w:rPr>
-          <w:rFonts w:ascii="Arial" w:hAnsi="Arial" w:cs="Arial"/>
-          <w:sz w:val="24"/>
-          <w:szCs w:val="24"/>
-        </w:rPr>
-      </w:pPr>
-    </w:p>
-    <w:p>
-      <w:pPr>
-        <w:spacing w:after="0"/>
-        <w:rPr>
-          <w:rFonts w:ascii="Arial" w:hAnsi="Arial" w:cs="Arial"/>
-          <w:sz w:val="24"/>
-          <w:szCs w:val="24"/>
-        </w:rPr>
-      </w:pPr>
-      <w:r>
-        <w:rPr>
-          <w:rFonts w:ascii="Arial" w:hAnsi="Arial" w:cs="Arial"/>
-          <w:sz w:val="24"/>
-          <w:szCs w:val="24"/>
-        </w:rPr>
-        <w:t>/api/</w:t>
-      </w:r>
-      <w:proofErr w:type="spellStart"/>
-      <w:r>
-        <w:rPr>
-          <w:rFonts w:ascii="Arial" w:hAnsi="Arial" w:cs="Arial"/>
-          <w:sz w:val="24"/>
-          <w:szCs w:val="24"/>
-        </w:rPr>
-        <w:t>user_document</w:t>
-      </w:r>
-      <w:proofErr w:type="spellEnd"/>
-      <w:r>
-        <w:rPr>
-          <w:rFonts w:ascii="Arial" w:hAnsi="Arial" w:cs="Arial"/>
-          <w:sz w:val="24"/>
-          <w:szCs w:val="24"/>
-        </w:rPr>
-        <w:t>/</w:t>
-      </w:r>
-      <w:proofErr w:type="spellStart"/>
-      <w:r>
-        <w:rPr>
-          <w:rFonts w:ascii="Arial" w:hAnsi="Arial" w:cs="Arial"/>
-          <w:sz w:val="24"/>
-          <w:szCs w:val="24"/>
-        </w:rPr>
-        <w:t>list</w:t>
-      </w:r>
-      <w:proofErr w:type="spellEnd"/>
-    </w:p>
-    <w:p>
-      <w:pPr>
-        <w:spacing w:after="0"/>
-        <w:rPr>
-          <w:rFonts w:ascii="Arial" w:hAnsi="Arial" w:cs="Arial"/>
-          <w:sz w:val="24"/>
-          <w:szCs w:val="24"/>
-        </w:rPr>
-      </w:pPr>
-      <w:r>
-        <w:rPr>
-          <w:rFonts w:ascii="Arial" w:hAnsi="Arial" w:cs="Arial"/>
-          <w:sz w:val="24"/>
-          <w:szCs w:val="24"/>
-        </w:rPr>
-        <w:t>/api/</w:t>
-      </w:r>
-      <w:proofErr w:type="spellStart"/>
-      <w:r>
-        <w:rPr>
-          <w:rFonts w:ascii="Arial" w:hAnsi="Arial" w:cs="Arial"/>
-          <w:sz w:val="24"/>
-          <w:szCs w:val="24"/>
-        </w:rPr>
-        <w:t>user_document</w:t>
-      </w:r>
-      <w:proofErr w:type="spellEnd"/>
-      <w:r>
-        <w:rPr>
-          <w:rFonts w:ascii="Arial" w:hAnsi="Arial" w:cs="Arial"/>
-          <w:sz w:val="24"/>
-          <w:szCs w:val="24"/>
-        </w:rPr>
-        <w:t>/</w:t>
-      </w:r>
-      <w:proofErr w:type="spellStart"/>
-      <w:r>
-        <w:rPr>
-          <w:rFonts w:ascii="Arial" w:hAnsi="Arial" w:cs="Arial"/>
-          <w:sz w:val="24"/>
-          <w:szCs w:val="24"/>
-        </w:rPr>
-        <w:t>query</w:t>
-      </w:r>
-      <w:proofErr w:type="spellEnd"/>
-    </w:p>
-    <w:p>
-      <w:pPr>
-        <w:spacing w:after="0"/>
-        <w:rPr>
-          <w:rFonts w:ascii="Arial" w:hAnsi="Arial" w:cs="Arial"/>
-          <w:sz w:val="24"/>
-          <w:szCs w:val="24"/>
-        </w:rPr>
-      </w:pPr>
-      <w:r>
-        <w:rPr>
-          <w:rFonts w:ascii="Arial" w:hAnsi="Arial" w:cs="Arial"/>
-          <w:sz w:val="24"/>
-          <w:szCs w:val="24"/>
-        </w:rPr>
-        <w:t>/api/</w:t>
-      </w:r>
-      <w:proofErr w:type="spellStart"/>
-      <w:r>
-        <w:rPr>
-          <w:rFonts w:ascii="Arial" w:hAnsi="Arial" w:cs="Arial"/>
-          <w:sz w:val="24"/>
-          <w:szCs w:val="24"/>
-        </w:rPr>
-        <w:t>user_document</w:t>
-      </w:r>
-      <w:proofErr w:type="spellEnd"/>
-      <w:r>
-        <w:rPr>
-          <w:rFonts w:ascii="Arial" w:hAnsi="Arial" w:cs="Arial"/>
-          <w:sz w:val="24"/>
-          <w:szCs w:val="24"/>
-        </w:rPr>
-        <w:t>/</w:t>
-      </w:r>
-      <w:proofErr w:type="spellStart"/>
-      <w:r>
-        <w:rPr>
-          <w:rFonts w:ascii="Arial" w:hAnsi="Arial" w:cs="Arial"/>
-          <w:sz w:val="24"/>
-          <w:szCs w:val="24"/>
-        </w:rPr>
-        <w:t>add</w:t>
-      </w:r>
-      <w:proofErr w:type="spellEnd"/>
-    </w:p>
-    <w:p>
-      <w:pPr>
-        <w:spacing w:after="0"/>
-        <w:rPr>
-          <w:rFonts w:ascii="Arial" w:hAnsi="Arial" w:cs="Arial"/>
-          <w:sz w:val="24"/>
-          <w:szCs w:val="24"/>
-        </w:rPr>
-      </w:pPr>
-      <w:r>
-        <w:rPr>
-          <w:rFonts w:ascii="Arial" w:hAnsi="Arial" w:cs="Arial"/>
-          <w:sz w:val="24"/>
-          <w:szCs w:val="24"/>
-        </w:rPr>
-        <w:t>/api/</w:t>
-      </w:r>
-      <w:proofErr w:type="spellStart"/>
-      <w:r>
-        <w:rPr>
-          <w:rFonts w:ascii="Arial" w:hAnsi="Arial" w:cs="Arial"/>
-          <w:sz w:val="24"/>
-          <w:szCs w:val="24"/>
-        </w:rPr>
-        <w:t>user_document</w:t>
-      </w:r>
-      <w:proofErr w:type="spellEnd"/>
-      <w:r>
-        <w:rPr>
-          <w:rFonts w:ascii="Arial" w:hAnsi="Arial" w:cs="Arial"/>
-          <w:sz w:val="24"/>
-          <w:szCs w:val="24"/>
-        </w:rPr>
-        <w:t>/</w:t>
-      </w:r>
-      <w:proofErr w:type="spellStart"/>
-      <w:r>
-        <w:rPr>
-          <w:rFonts w:ascii="Arial" w:hAnsi="Arial" w:cs="Arial"/>
-          <w:sz w:val="24"/>
-          <w:szCs w:val="24"/>
-        </w:rPr>
-        <w:t>edit</w:t>
-      </w:r>
-      <w:proofErr w:type="spellEnd"/>
-    </w:p>
-    <w:p>
-      <w:pPr>
-        <w:spacing w:after="0"/>
-        <w:rPr>
-          <w:rFonts w:ascii="Arial" w:hAnsi="Arial" w:cs="Arial"/>
-          <w:sz w:val="24"/>
-          <w:szCs w:val="24"/>
-        </w:rPr>
-      </w:pPr>
-      <w:r>
-        <w:rPr>
-          <w:rFonts w:ascii="Arial" w:hAnsi="Arial" w:cs="Arial"/>
-          <w:sz w:val="24"/>
-          <w:szCs w:val="24"/>
-        </w:rPr>
-        <w:t>/api/</w:t>
-      </w:r>
-      <w:proofErr w:type="spellStart"/>
-      <w:r>
-        <w:rPr>
-          <w:rFonts w:ascii="Arial" w:hAnsi="Arial" w:cs="Arial"/>
-          <w:sz w:val="24"/>
-          <w:szCs w:val="24"/>
-        </w:rPr>
-        <w:t>user_document</w:t>
-      </w:r>
-      <w:proofErr w:type="spellEnd"/>
-      <w:r>
-        <w:rPr>
-          <w:rFonts w:ascii="Arial" w:hAnsi="Arial" w:cs="Arial"/>
-          <w:sz w:val="24"/>
-          <w:szCs w:val="24"/>
-        </w:rPr>
-        <w:t>/</w:t>
-      </w:r>
-      <w:r>
-        <w:rPr>
-          <w:rFonts w:ascii="Arial" w:hAnsi="Arial" w:cs="Arial"/>
-          <w:sz w:val="24"/>
-          <w:szCs w:val="24"/>
-        </w:rPr>
-        <w:t>del</w:t>
-      </w:r>
-    </w:p>
-    <w:p>
-      <w:pPr>
-        <w:spacing w:after="0"/>
-        <w:rPr>
-          <w:rFonts w:ascii="Arial" w:hAnsi="Arial" w:cs="Arial"/>
-          <w:sz w:val="24"/>
-          <w:szCs w:val="24"/>
-        </w:rPr>
-      </w:pPr>
-    </w:p>
-    <w:p>
-      <w:pPr>
-        <w:spacing w:after="0"/>
-        <w:rPr>
-          <w:rFonts w:ascii="Arial" w:hAnsi="Arial" w:cs="Arial"/>
-          <w:sz w:val="24"/>
-          <w:szCs w:val="24"/>
-        </w:rPr>
-      </w:pPr>
-      <w:r>
-        <w:rPr>
-          <w:rFonts w:ascii="Arial" w:hAnsi="Arial" w:cs="Arial"/>
-          <w:sz w:val="24"/>
-          <w:szCs w:val="24"/>
-        </w:rPr>
-        <w:t>/api/</w:t>
-      </w:r>
-      <w:proofErr w:type="spellStart"/>
-      <w:r>
-        <w:rPr>
-          <w:rFonts w:ascii="Arial" w:hAnsi="Arial" w:cs="Arial"/>
-          <w:sz w:val="24"/>
-          <w:szCs w:val="24"/>
-        </w:rPr>
-        <w:t>document</w:t>
-      </w:r>
-      <w:proofErr w:type="spellEnd"/>
-      <w:r>
-        <w:rPr>
-          <w:rFonts w:ascii="Arial" w:hAnsi="Arial" w:cs="Arial"/>
-          <w:sz w:val="24"/>
-          <w:szCs w:val="24"/>
-        </w:rPr>
-        <w:t>/</w:t>
-      </w:r>
-      <w:proofErr w:type="spellStart"/>
-      <w:r>
-        <w:rPr>
-          <w:rFonts w:ascii="Arial" w:hAnsi="Arial" w:cs="Arial"/>
-          <w:sz w:val="24"/>
-          <w:szCs w:val="24"/>
-        </w:rPr>
-        <w:t>list</w:t>
-      </w:r>
-      <w:proofErr w:type="spellEnd"/>
-    </w:p>
-    <w:p>
-      <w:pPr>
-        <w:spacing w:after="0"/>
-        <w:rPr>
-          <w:rFonts w:ascii="Arial" w:hAnsi="Arial" w:cs="Arial"/>
-          <w:sz w:val="24"/>
-          <w:szCs w:val="24"/>
-        </w:rPr>
-      </w:pPr>
-      <w:r>
-        <w:rPr>
-          <w:rFonts w:ascii="Arial" w:hAnsi="Arial" w:cs="Arial"/>
-          <w:sz w:val="24"/>
-          <w:szCs w:val="24"/>
-        </w:rPr>
-        <w:t>/api/</w:t>
-      </w:r>
-      <w:proofErr w:type="spellStart"/>
-      <w:r>
-        <w:rPr>
-          <w:rFonts w:ascii="Arial" w:hAnsi="Arial" w:cs="Arial"/>
-          <w:sz w:val="24"/>
-          <w:szCs w:val="24"/>
-        </w:rPr>
-        <w:t>document</w:t>
-      </w:r>
-      <w:proofErr w:type="spellEnd"/>
-      <w:r>
-        <w:rPr>
-          <w:rFonts w:ascii="Arial" w:hAnsi="Arial" w:cs="Arial"/>
-          <w:sz w:val="24"/>
-          <w:szCs w:val="24"/>
-        </w:rPr>
-        <w:t>/</w:t>
-      </w:r>
-      <w:proofErr w:type="spellStart"/>
-      <w:r>
-        <w:rPr>
-          <w:rFonts w:ascii="Arial" w:hAnsi="Arial" w:cs="Arial"/>
-          <w:sz w:val="24"/>
-          <w:szCs w:val="24"/>
-        </w:rPr>
-        <w:t>query</w:t>
-      </w:r>
-      <w:proofErr w:type="spellEnd"/>
-    </w:p>
-    <w:p>
-      <w:pPr>
-        <w:spacing w:after="0"/>
-        <w:rPr>
-          <w:rFonts w:ascii="Arial" w:hAnsi="Arial" w:cs="Arial"/>
-          <w:sz w:val="24"/>
-          <w:szCs w:val="24"/>
-        </w:rPr>
-      </w:pPr>
-      <w:r>
-        <w:rPr>
-          <w:rFonts w:ascii="Arial" w:hAnsi="Arial" w:cs="Arial"/>
-          <w:sz w:val="24"/>
-          <w:szCs w:val="24"/>
-        </w:rPr>
-        <w:t>/api/</w:t>
-      </w:r>
-      <w:proofErr w:type="spellStart"/>
-      <w:r>
-        <w:rPr>
-          <w:rFonts w:ascii="Arial" w:hAnsi="Arial" w:cs="Arial"/>
-          <w:sz w:val="24"/>
-          <w:szCs w:val="24"/>
-        </w:rPr>
-        <w:t>document</w:t>
-      </w:r>
-      <w:proofErr w:type="spellEnd"/>
-      <w:r>
-        <w:rPr>
-          <w:rFonts w:ascii="Arial" w:hAnsi="Arial" w:cs="Arial"/>
-          <w:sz w:val="24"/>
-          <w:szCs w:val="24"/>
-        </w:rPr>
-        <w:t>/</w:t>
-      </w:r>
-      <w:proofErr w:type="spellStart"/>
-      <w:r>
-        <w:rPr>
-          <w:rFonts w:ascii="Arial" w:hAnsi="Arial" w:cs="Arial"/>
-          <w:sz w:val="24"/>
-          <w:szCs w:val="24"/>
-        </w:rPr>
-        <w:t>add</w:t>
-      </w:r>
-      <w:proofErr w:type="spellEnd"/>
-    </w:p>
-    <w:p>
-      <w:pPr>
-        <w:spacing w:after="0"/>
-        <w:rPr>
-          <w:rFonts w:ascii="Arial" w:hAnsi="Arial" w:cs="Arial"/>
-          <w:sz w:val="24"/>
-          <w:szCs w:val="24"/>
-        </w:rPr>
-      </w:pPr>
-      <w:r>
-        <w:rPr>
-          <w:rFonts w:ascii="Arial" w:hAnsi="Arial" w:cs="Arial"/>
-          <w:sz w:val="24"/>
-          <w:szCs w:val="24"/>
-        </w:rPr>
-        <w:t>/api/</w:t>
-      </w:r>
-      <w:proofErr w:type="spellStart"/>
-      <w:r>
-        <w:rPr>
-          <w:rFonts w:ascii="Arial" w:hAnsi="Arial" w:cs="Arial"/>
-          <w:sz w:val="24"/>
-          <w:szCs w:val="24"/>
-        </w:rPr>
-        <w:t>document</w:t>
-      </w:r>
-      <w:proofErr w:type="spellEnd"/>
-      <w:r>
-        <w:rPr>
-          <w:rFonts w:ascii="Arial" w:hAnsi="Arial" w:cs="Arial"/>
-          <w:sz w:val="24"/>
-          <w:szCs w:val="24"/>
-        </w:rPr>
-        <w:t>/</w:t>
-      </w:r>
-      <w:proofErr w:type="spellStart"/>
-      <w:r>
-        <w:rPr>
-          <w:rFonts w:ascii="Arial" w:hAnsi="Arial" w:cs="Arial"/>
-          <w:sz w:val="24"/>
-          <w:szCs w:val="24"/>
-        </w:rPr>
-        <w:t>edit</w:t>
-      </w:r>
-      <w:proofErr w:type="spellEnd"/>
-    </w:p>
-    <w:p>
-      <w:pPr>
-        <w:spacing w:after="0"/>
-        <w:rPr>
-          <w:rFonts w:ascii="Arial" w:hAnsi="Arial" w:cs="Arial"/>
-          <w:sz w:val="24"/>
-          <w:szCs w:val="24"/>
-        </w:rPr>
-      </w:pPr>
-      <w:r>
-        <w:rPr>
-          <w:rFonts w:ascii="Arial" w:hAnsi="Arial" w:cs="Arial"/>
-          <w:sz w:val="24"/>
-          <w:szCs w:val="24"/>
-        </w:rPr>
-        <w:t>/api/</w:t>
-      </w:r>
-      <w:proofErr w:type="spellStart"/>
-      <w:r>
-        <w:rPr>
-          <w:rFonts w:ascii="Arial" w:hAnsi="Arial" w:cs="Arial"/>
-          <w:sz w:val="24"/>
-          <w:szCs w:val="24"/>
-        </w:rPr>
-        <w:t>document</w:t>
-      </w:r>
-      <w:proofErr w:type="spellEnd"/>
-      <w:r>
-        <w:rPr>
-          <w:rFonts w:ascii="Arial" w:hAnsi="Arial" w:cs="Arial"/>
-          <w:sz w:val="24"/>
-          <w:szCs w:val="24"/>
-        </w:rPr>
-        <w:t>/</w:t>
-      </w:r>
-      <w:r>
-        <w:rPr>
-          <w:rFonts w:ascii="Arial" w:hAnsi="Arial" w:cs="Arial"/>
-          <w:sz w:val="24"/>
-          <w:szCs w:val="24"/>
-        </w:rPr>
-        <w:t>del</w:t>
-      </w:r>
-    </w:p>
-    <w:p>
-      <w:pPr>
-        <w:spacing w:after="0"/>
-        <w:rPr>
-          <w:rFonts w:ascii="Arial" w:hAnsi="Arial" w:cs="Arial"/>
-          <w:sz w:val="24"/>
-          <w:szCs w:val="24"/>
-        </w:rPr>
-      </w:pPr>
-    </w:p>
-    <w:p>
-      <w:pPr>
-        <w:spacing w:after="0"/>
-        <w:rPr>
-          <w:rFonts w:ascii="Arial" w:hAnsi="Arial" w:cs="Arial"/>
-          <w:sz w:val="24"/>
-          <w:szCs w:val="24"/>
-        </w:rPr>
-      </w:pPr>
-      <w:r>
-        <w:rPr>
-          <w:rFonts w:ascii="Arial" w:hAnsi="Arial" w:cs="Arial"/>
-          <w:sz w:val="24"/>
-          <w:szCs w:val="24"/>
-        </w:rPr>
-        <w:t>/api/</w:t>
-      </w:r>
-      <w:proofErr w:type="spellStart"/>
-      <w:r>
-        <w:rPr>
-          <w:rFonts w:ascii="Arial" w:hAnsi="Arial" w:cs="Arial"/>
-          <w:sz w:val="24"/>
-          <w:szCs w:val="24"/>
-        </w:rPr>
         <w:t>category</w:t>
       </w:r>
       <w:proofErr w:type="spellEnd"/>
@@ -5368,199 +5393,7 @@
           <w:sz w:val="24"/>
           <w:szCs w:val="24"/>
         </w:rPr>
-        <w:t>/</w:t>
-      </w:r>
-      <w:proofErr w:type="spellStart"/>
-      <w:r>
-        <w:rPr>
-          <w:rFonts w:ascii="Arial" w:hAnsi="Arial" w:cs="Arial"/>
-          <w:sz w:val="24"/>
-          <w:szCs w:val="24"/>
-        </w:rPr>
-        <w:t>list</w:t>
-      </w:r>
-      <w:proofErr w:type="spellEnd"/>
-    </w:p>
-    <w:p>
-      <w:pPr>
-        <w:spacing w:after="0"/>
-        <w:rPr>
-          <w:rFonts w:ascii="Arial" w:hAnsi="Arial" w:cs="Arial"/>
-          <w:sz w:val="24"/>
-          <w:szCs w:val="24"/>
-        </w:rPr>
-      </w:pPr>
-      <w:r>
-        <w:rPr>
-          <w:rFonts w:ascii="Arial" w:hAnsi="Arial" w:cs="Arial"/>
-          <w:sz w:val="24"/>
-          <w:szCs w:val="24"/>
-        </w:rPr>
-        <w:t>/api/</w:t>
-      </w:r>
-      <w:proofErr w:type="spellStart"/>
-      <w:r>
-        <w:rPr>
-          <w:rFonts w:ascii="Arial" w:hAnsi="Arial" w:cs="Arial"/>
-          <w:sz w:val="24"/>
-          <w:szCs w:val="24"/>
-        </w:rPr>
-        <w:t>category</w:t>
-      </w:r>
-      <w:proofErr w:type="spellEnd"/>
-      <w:r>
-        <w:rPr>
-          <w:rFonts w:ascii="Arial" w:hAnsi="Arial" w:cs="Arial"/>
-          <w:sz w:val="24"/>
-          <w:szCs w:val="24"/>
-        </w:rPr>
-        <w:t>/</w:t>
-      </w:r>
-      <w:proofErr w:type="spellStart"/>
-      <w:r>
-        <w:rPr>
-          <w:rFonts w:ascii="Arial" w:hAnsi="Arial" w:cs="Arial"/>
-          <w:sz w:val="24"/>
-          <w:szCs w:val="24"/>
-        </w:rPr>
-        <w:t>query</w:t>
-      </w:r>
-      <w:proofErr w:type="spellEnd"/>
-    </w:p>
-    <w:p>
-      <w:pPr>
-        <w:spacing w:after="0"/>
-        <w:rPr>
-          <w:rFonts w:ascii="Arial" w:hAnsi="Arial" w:cs="Arial"/>
-          <w:sz w:val="24"/>
-          <w:szCs w:val="24"/>
-        </w:rPr>
-      </w:pPr>
-      <w:r>
-        <w:rPr>
-          <w:rFonts w:ascii="Arial" w:hAnsi="Arial" w:cs="Arial"/>
-          <w:sz w:val="24"/>
-          <w:szCs w:val="24"/>
-        </w:rPr>
-        <w:t>/api/</w:t>
-      </w:r>
-      <w:proofErr w:type="spellStart"/>
-      <w:r>
-        <w:rPr>
-          <w:rFonts w:ascii="Arial" w:hAnsi="Arial" w:cs="Arial"/>
-          <w:sz w:val="24"/>
-          <w:szCs w:val="24"/>
-        </w:rPr>
-        <w:t>category</w:t>
-      </w:r>
-      <w:proofErr w:type="spellEnd"/>
-      <w:r>
-        <w:rPr>
-          <w:rFonts w:ascii="Arial" w:hAnsi="Arial" w:cs="Arial"/>
-          <w:sz w:val="24"/>
-          <w:szCs w:val="24"/>
-        </w:rPr>
-        <w:t>/</w:t>
-      </w:r>
-      <w:proofErr w:type="spellStart"/>
-      <w:r>
-        <w:rPr>
-          <w:rFonts w:ascii="Arial" w:hAnsi="Arial" w:cs="Arial"/>
-          <w:sz w:val="24"/>
-          <w:szCs w:val="24"/>
-        </w:rPr>
-        <w:t>add</w:t>
-      </w:r>
-      <w:proofErr w:type="spellEnd"/>
-    </w:p>
-    <w:p>
-      <w:pPr>
-        <w:spacing w:after="0"/>
-        <w:rPr>
-          <w:rFonts w:ascii="Arial" w:hAnsi="Arial" w:cs="Arial"/>
-          <w:sz w:val="24"/>
-          <w:szCs w:val="24"/>
-        </w:rPr>
-      </w:pPr>
-      <w:r>
-        <w:rPr>
-          <w:rFonts w:ascii="Arial" w:hAnsi="Arial" w:cs="Arial"/>
-          <w:sz w:val="24"/>
-          <w:szCs w:val="24"/>
-        </w:rPr>
-        <w:t>/api/</w:t>
-      </w:r>
-      <w:proofErr w:type="spellStart"/>
-      <w:r>
-        <w:rPr>
-          <w:rFonts w:ascii="Arial" w:hAnsi="Arial" w:cs="Arial"/>
-          <w:sz w:val="24"/>
-          <w:szCs w:val="24"/>
-        </w:rPr>
-        <w:t>category</w:t>
-      </w:r>
-      <w:proofErr w:type="spellEnd"/>
-      <w:r>
-        <w:rPr>
-          <w:rFonts w:ascii="Arial" w:hAnsi="Arial" w:cs="Arial"/>
-          <w:sz w:val="24"/>
-          <w:szCs w:val="24"/>
-        </w:rPr>
-        <w:t>/</w:t>
-      </w:r>
-      <w:proofErr w:type="spellStart"/>
-      <w:r>
-        <w:rPr>
-          <w:rFonts w:ascii="Arial" w:hAnsi="Arial" w:cs="Arial"/>
-          <w:sz w:val="24"/>
-          <w:szCs w:val="24"/>
-        </w:rPr>
-        <w:t>edit</w:t>
-      </w:r>
-      <w:proofErr w:type="spellEnd"/>
-    </w:p>
-    <w:p>
-      <w:pPr>
-        <w:spacing w:after="0"/>
-        <w:rPr>
-          <w:rFonts w:ascii="Arial" w:hAnsi="Arial" w:cs="Arial"/>
-          <w:sz w:val="24"/>
-          <w:szCs w:val="24"/>
-        </w:rPr>
-      </w:pPr>
-      <w:r>
-        <w:rPr>
-          <w:rFonts w:ascii="Arial" w:hAnsi="Arial" w:cs="Arial"/>
-          <w:sz w:val="24"/>
-          <w:szCs w:val="24"/>
-        </w:rPr>
-        <w:t>/api/</w:t>
-      </w:r>
-      <w:proofErr w:type="spellStart"/>
-      <w:r>
-        <w:rPr>
-          <w:rFonts w:ascii="Arial" w:hAnsi="Arial" w:cs="Arial"/>
-          <w:sz w:val="24"/>
-          <w:szCs w:val="24"/>
-        </w:rPr>
-        <w:t>category</w:t>
-      </w:r>
-      <w:proofErr w:type="spellEnd"/>
-      <w:r>
-        <w:rPr>
-          <w:rFonts w:ascii="Arial" w:hAnsi="Arial" w:cs="Arial"/>
-          <w:sz w:val="24"/>
-          <w:szCs w:val="24"/>
-        </w:rPr>
-        <w:t>/</w:t>
-      </w:r>
-      <w:r>
-        <w:rPr>
-          <w:rFonts w:ascii="Arial" w:hAnsi="Arial" w:cs="Arial"/>
-          <w:sz w:val="24"/>
-          <w:szCs w:val="24"/>
-        </w:rPr>
-        <w:t>del</w:t>
+        <w:t>/del</w:t>
       </w:r>
     </w:p>
     <w:p>

</xml_diff>